<commit_message>
Finalisation du PDF du cahier des charges final
</commit_message>
<xml_diff>
--- a/Doc/Perry_CahierDesCharges.docx
+++ b/Doc/Perry_CahierDesCharges.docx
@@ -23,8 +23,6 @@
           </w14:textOutline>
         </w:rPr>
       </w:pPr>
-      <w:bookmarkStart w:id="0" w:name="_GoBack"/>
-      <w:bookmarkEnd w:id="0"/>
     </w:p>
     <w:p>
       <w:pPr>
@@ -485,13 +483,130 @@
             </w:rPr>
             <w:fldChar w:fldCharType="separate"/>
           </w:r>
-          <w:hyperlink w:anchor="_Toc21641284" w:history="1">
+          <w:bookmarkStart w:id="0" w:name="_GoBack"/>
+          <w:bookmarkEnd w:id="0"/>
+          <w:r>
+            <w:rPr>
+              <w:rStyle w:val="Lienhypertexte"/>
+              <w:noProof/>
+            </w:rPr>
+            <w:fldChar w:fldCharType="begin"/>
+          </w:r>
+          <w:r>
+            <w:rPr>
+              <w:rStyle w:val="Lienhypertexte"/>
+              <w:noProof/>
+            </w:rPr>
+            <w:instrText xml:space="preserve"> </w:instrText>
+          </w:r>
+          <w:r>
+            <w:rPr>
+              <w:noProof/>
+            </w:rPr>
+            <w:instrText>HYPERLINK \l "_Toc21643911"</w:instrText>
+          </w:r>
+          <w:r>
+            <w:rPr>
+              <w:rStyle w:val="Lienhypertexte"/>
+              <w:noProof/>
+            </w:rPr>
+            <w:instrText xml:space="preserve"> </w:instrText>
+          </w:r>
+          <w:r>
+            <w:rPr>
+              <w:rStyle w:val="Lienhypertexte"/>
+              <w:noProof/>
+            </w:rPr>
+          </w:r>
+          <w:r>
+            <w:rPr>
+              <w:rStyle w:val="Lienhypertexte"/>
+              <w:noProof/>
+            </w:rPr>
+            <w:fldChar w:fldCharType="separate"/>
+          </w:r>
+          <w:r>
+            <w:rPr>
+              <w:rStyle w:val="Lienhypertexte"/>
+              <w:noProof/>
+            </w:rPr>
+            <w:t>SOCIÉTÉ CLIENTE</w:t>
+          </w:r>
+          <w:r>
+            <w:rPr>
+              <w:noProof/>
+              <w:webHidden/>
+            </w:rPr>
+            <w:tab/>
+          </w:r>
+          <w:r>
+            <w:rPr>
+              <w:noProof/>
+              <w:webHidden/>
+            </w:rPr>
+            <w:fldChar w:fldCharType="begin"/>
+          </w:r>
+          <w:r>
+            <w:rPr>
+              <w:noProof/>
+              <w:webHidden/>
+            </w:rPr>
+            <w:instrText xml:space="preserve"> PAGEREF _Toc21643911 \h </w:instrText>
+          </w:r>
+          <w:r>
+            <w:rPr>
+              <w:noProof/>
+              <w:webHidden/>
+            </w:rPr>
+          </w:r>
+          <w:r>
+            <w:rPr>
+              <w:noProof/>
+              <w:webHidden/>
+            </w:rPr>
+            <w:fldChar w:fldCharType="separate"/>
+          </w:r>
+          <w:r>
+            <w:rPr>
+              <w:noProof/>
+              <w:webHidden/>
+            </w:rPr>
+            <w:t>3</w:t>
+          </w:r>
+          <w:r>
+            <w:rPr>
+              <w:noProof/>
+              <w:webHidden/>
+            </w:rPr>
+            <w:fldChar w:fldCharType="end"/>
+          </w:r>
+          <w:r>
+            <w:rPr>
+              <w:rStyle w:val="Lienhypertexte"/>
+              <w:noProof/>
+            </w:rPr>
+            <w:fldChar w:fldCharType="end"/>
+          </w:r>
+        </w:p>
+        <w:p>
+          <w:pPr>
+            <w:pStyle w:val="TM1"/>
+            <w:tabs>
+              <w:tab w:val="right" w:leader="dot" w:pos="9062"/>
+            </w:tabs>
+            <w:rPr>
+              <w:rFonts w:eastAsiaTheme="minorEastAsia"/>
+              <w:noProof/>
+              <w:lang w:eastAsia="fr-CH"/>
+            </w:rPr>
+          </w:pPr>
+          <w:hyperlink w:anchor="_Toc21643912" w:history="1">
             <w:r>
               <w:rPr>
                 <w:rStyle w:val="Lienhypertexte"/>
                 <w:noProof/>
               </w:rPr>
-              <w:t>SOCIÉTÉ CLIENTE</w:t>
+              <w:t>OBJECTIFS DU SITE</w:t>
             </w:r>
             <w:r>
               <w:rPr>
@@ -512,7 +627,7 @@
                 <w:noProof/>
                 <w:webHidden/>
               </w:rPr>
-              <w:instrText xml:space="preserve"> PAGEREF _Toc21641284 \h </w:instrText>
+              <w:instrText xml:space="preserve"> PAGEREF _Toc21643912 \h </w:instrText>
             </w:r>
             <w:r>
               <w:rPr>
@@ -555,13 +670,13 @@
               <w:lang w:eastAsia="fr-CH"/>
             </w:rPr>
           </w:pPr>
-          <w:hyperlink w:anchor="_Toc21641285" w:history="1">
+          <w:hyperlink w:anchor="_Toc21643913" w:history="1">
             <w:r>
               <w:rPr>
                 <w:rStyle w:val="Lienhypertexte"/>
                 <w:noProof/>
               </w:rPr>
-              <w:t>OBJECTIFS DU SITE</w:t>
+              <w:t>LE PUBLIC CIBLE</w:t>
             </w:r>
             <w:r>
               <w:rPr>
@@ -582,7 +697,7 @@
                 <w:noProof/>
                 <w:webHidden/>
               </w:rPr>
-              <w:instrText xml:space="preserve"> PAGEREF _Toc21641285 \h </w:instrText>
+              <w:instrText xml:space="preserve"> PAGEREF _Toc21643913 \h </w:instrText>
             </w:r>
             <w:r>
               <w:rPr>
@@ -625,13 +740,13 @@
               <w:lang w:eastAsia="fr-CH"/>
             </w:rPr>
           </w:pPr>
-          <w:hyperlink w:anchor="_Toc21641286" w:history="1">
+          <w:hyperlink w:anchor="_Toc21643914" w:history="1">
             <w:r>
               <w:rPr>
                 <w:rStyle w:val="Lienhypertexte"/>
                 <w:noProof/>
               </w:rPr>
-              <w:t>LE PUBLIC CIBLE</w:t>
+              <w:t>Mandant</w:t>
             </w:r>
             <w:r>
               <w:rPr>
@@ -652,7 +767,7 @@
                 <w:noProof/>
                 <w:webHidden/>
               </w:rPr>
-              <w:instrText xml:space="preserve"> PAGEREF _Toc21641286 \h </w:instrText>
+              <w:instrText xml:space="preserve"> PAGEREF _Toc21643914 \h </w:instrText>
             </w:r>
             <w:r>
               <w:rPr>
@@ -695,13 +810,13 @@
               <w:lang w:eastAsia="fr-CH"/>
             </w:rPr>
           </w:pPr>
-          <w:hyperlink w:anchor="_Toc21641287" w:history="1">
+          <w:hyperlink w:anchor="_Toc21643915" w:history="1">
             <w:r>
               <w:rPr>
                 <w:rStyle w:val="Lienhypertexte"/>
                 <w:noProof/>
               </w:rPr>
-              <w:t>Mandant</w:t>
+              <w:t>CONTRAINTES TECHNIQUES</w:t>
             </w:r>
             <w:r>
               <w:rPr>
@@ -722,7 +837,7 @@
                 <w:noProof/>
                 <w:webHidden/>
               </w:rPr>
-              <w:instrText xml:space="preserve"> PAGEREF _Toc21641287 \h </w:instrText>
+              <w:instrText xml:space="preserve"> PAGEREF _Toc21643915 \h </w:instrText>
             </w:r>
             <w:r>
               <w:rPr>
@@ -765,13 +880,13 @@
               <w:lang w:eastAsia="fr-CH"/>
             </w:rPr>
           </w:pPr>
-          <w:hyperlink w:anchor="_Toc21641288" w:history="1">
+          <w:hyperlink w:anchor="_Toc21643916" w:history="1">
             <w:r>
               <w:rPr>
                 <w:rStyle w:val="Lienhypertexte"/>
                 <w:noProof/>
               </w:rPr>
-              <w:t>CONTRAINTES TECHNIQUES</w:t>
+              <w:t>TECHNOLOGIES ET LOGICIELS</w:t>
             </w:r>
             <w:r>
               <w:rPr>
@@ -792,7 +907,7 @@
                 <w:noProof/>
                 <w:webHidden/>
               </w:rPr>
-              <w:instrText xml:space="preserve"> PAGEREF _Toc21641288 \h </w:instrText>
+              <w:instrText xml:space="preserve"> PAGEREF _Toc21643916 \h </w:instrText>
             </w:r>
             <w:r>
               <w:rPr>
@@ -835,13 +950,13 @@
               <w:lang w:eastAsia="fr-CH"/>
             </w:rPr>
           </w:pPr>
-          <w:hyperlink w:anchor="_Toc21641289" w:history="1">
+          <w:hyperlink w:anchor="_Toc21643917" w:history="1">
             <w:r>
               <w:rPr>
                 <w:rStyle w:val="Lienhypertexte"/>
                 <w:noProof/>
               </w:rPr>
-              <w:t>TECHNOLOGIES ET LOGICIELS</w:t>
+              <w:t>SUIVI DU PROJET</w:t>
             </w:r>
             <w:r>
               <w:rPr>
@@ -862,7 +977,7 @@
                 <w:noProof/>
                 <w:webHidden/>
               </w:rPr>
-              <w:instrText xml:space="preserve"> PAGEREF _Toc21641289 \h </w:instrText>
+              <w:instrText xml:space="preserve"> PAGEREF _Toc21643917 \h </w:instrText>
             </w:r>
             <w:r>
               <w:rPr>
@@ -905,13 +1020,13 @@
               <w:lang w:eastAsia="fr-CH"/>
             </w:rPr>
           </w:pPr>
-          <w:hyperlink w:anchor="_Toc21641290" w:history="1">
+          <w:hyperlink w:anchor="_Toc21643918" w:history="1">
             <w:r>
               <w:rPr>
                 <w:rStyle w:val="Lienhypertexte"/>
                 <w:noProof/>
               </w:rPr>
-              <w:t>SUIVI DU PROJET</w:t>
+              <w:t>PLANNING</w:t>
             </w:r>
             <w:r>
               <w:rPr>
@@ -932,7 +1047,7 @@
                 <w:noProof/>
                 <w:webHidden/>
               </w:rPr>
-              <w:instrText xml:space="preserve"> PAGEREF _Toc21641290 \h </w:instrText>
+              <w:instrText xml:space="preserve"> PAGEREF _Toc21643918 \h </w:instrText>
             </w:r>
             <w:r>
               <w:rPr>
@@ -952,7 +1067,7 @@
                 <w:noProof/>
                 <w:webHidden/>
               </w:rPr>
-              <w:t>3</w:t>
+              <w:t>4</w:t>
             </w:r>
             <w:r>
               <w:rPr>
@@ -975,13 +1090,13 @@
               <w:lang w:eastAsia="fr-CH"/>
             </w:rPr>
           </w:pPr>
-          <w:hyperlink w:anchor="_Toc21641291" w:history="1">
+          <w:hyperlink w:anchor="_Toc21643919" w:history="1">
             <w:r>
               <w:rPr>
                 <w:rStyle w:val="Lienhypertexte"/>
                 <w:noProof/>
               </w:rPr>
-              <w:t>PLANNING</w:t>
+              <w:t>Tarifs</w:t>
             </w:r>
             <w:r>
               <w:rPr>
@@ -1002,7 +1117,7 @@
                 <w:noProof/>
                 <w:webHidden/>
               </w:rPr>
-              <w:instrText xml:space="preserve"> PAGEREF _Toc21641291 \h </w:instrText>
+              <w:instrText xml:space="preserve"> PAGEREF _Toc21643919 \h </w:instrText>
             </w:r>
             <w:r>
               <w:rPr>
@@ -1045,13 +1160,13 @@
               <w:lang w:eastAsia="fr-CH"/>
             </w:rPr>
           </w:pPr>
-          <w:hyperlink w:anchor="_Toc21641292" w:history="1">
+          <w:hyperlink w:anchor="_Toc21643920" w:history="1">
             <w:r>
               <w:rPr>
                 <w:rStyle w:val="Lienhypertexte"/>
                 <w:noProof/>
               </w:rPr>
-              <w:t>Tarifs</w:t>
+              <w:t>Moyens de communication</w:t>
             </w:r>
             <w:r>
               <w:rPr>
@@ -1072,7 +1187,7 @@
                 <w:noProof/>
                 <w:webHidden/>
               </w:rPr>
-              <w:instrText xml:space="preserve"> PAGEREF _Toc21641292 \h </w:instrText>
+              <w:instrText xml:space="preserve"> PAGEREF _Toc21643920 \h </w:instrText>
             </w:r>
             <w:r>
               <w:rPr>
@@ -1115,13 +1230,13 @@
               <w:lang w:eastAsia="fr-CH"/>
             </w:rPr>
           </w:pPr>
-          <w:hyperlink w:anchor="_Toc21641293" w:history="1">
+          <w:hyperlink w:anchor="_Toc21643921" w:history="1">
             <w:r>
               <w:rPr>
                 <w:rStyle w:val="Lienhypertexte"/>
                 <w:noProof/>
               </w:rPr>
-              <w:t>Moyens de communication</w:t>
+              <w:t>Livrables</w:t>
             </w:r>
             <w:r>
               <w:rPr>
@@ -1142,7 +1257,7 @@
                 <w:noProof/>
                 <w:webHidden/>
               </w:rPr>
-              <w:instrText xml:space="preserve"> PAGEREF _Toc21641293 \h </w:instrText>
+              <w:instrText xml:space="preserve"> PAGEREF _Toc21643921 \h </w:instrText>
             </w:r>
             <w:r>
               <w:rPr>
@@ -1162,7 +1277,7 @@
                 <w:noProof/>
                 <w:webHidden/>
               </w:rPr>
-              <w:t>4</w:t>
+              <w:t>5</w:t>
             </w:r>
             <w:r>
               <w:rPr>
@@ -1185,13 +1300,13 @@
               <w:lang w:eastAsia="fr-CH"/>
             </w:rPr>
           </w:pPr>
-          <w:hyperlink w:anchor="_Toc21641294" w:history="1">
+          <w:hyperlink w:anchor="_Toc21643922" w:history="1">
             <w:r>
               <w:rPr>
                 <w:rStyle w:val="Lienhypertexte"/>
                 <w:noProof/>
               </w:rPr>
-              <w:t>Livrables</w:t>
+              <w:t>Cas d’utilisations</w:t>
             </w:r>
             <w:r>
               <w:rPr>
@@ -1212,7 +1327,7 @@
                 <w:noProof/>
                 <w:webHidden/>
               </w:rPr>
-              <w:instrText xml:space="preserve"> PAGEREF _Toc21641294 \h </w:instrText>
+              <w:instrText xml:space="preserve"> PAGEREF _Toc21643922 \h </w:instrText>
             </w:r>
             <w:r>
               <w:rPr>
@@ -1232,7 +1347,7 @@
                 <w:noProof/>
                 <w:webHidden/>
               </w:rPr>
-              <w:t>5</w:t>
+              <w:t>6</w:t>
             </w:r>
             <w:r>
               <w:rPr>
@@ -1255,13 +1370,13 @@
               <w:lang w:eastAsia="fr-CH"/>
             </w:rPr>
           </w:pPr>
-          <w:hyperlink w:anchor="_Toc21641295" w:history="1">
+          <w:hyperlink w:anchor="_Toc21643923" w:history="1">
             <w:r>
               <w:rPr>
                 <w:rStyle w:val="Lienhypertexte"/>
                 <w:noProof/>
               </w:rPr>
-              <w:t>Cas d’utilisations</w:t>
+              <w:t>Maquettes</w:t>
             </w:r>
             <w:r>
               <w:rPr>
@@ -1282,7 +1397,7 @@
                 <w:noProof/>
                 <w:webHidden/>
               </w:rPr>
-              <w:instrText xml:space="preserve"> PAGEREF _Toc21641295 \h </w:instrText>
+              <w:instrText xml:space="preserve"> PAGEREF _Toc21643923 \h </w:instrText>
             </w:r>
             <w:r>
               <w:rPr>
@@ -1302,7 +1417,987 @@
                 <w:noProof/>
                 <w:webHidden/>
               </w:rPr>
-              <w:t>6</w:t>
+              <w:t>8</w:t>
+            </w:r>
+            <w:r>
+              <w:rPr>
+                <w:noProof/>
+                <w:webHidden/>
+              </w:rPr>
+              <w:fldChar w:fldCharType="end"/>
+            </w:r>
+          </w:hyperlink>
+        </w:p>
+        <w:p>
+          <w:pPr>
+            <w:pStyle w:val="TM2"/>
+            <w:tabs>
+              <w:tab w:val="right" w:leader="dot" w:pos="9062"/>
+            </w:tabs>
+            <w:rPr>
+              <w:rFonts w:eastAsiaTheme="minorEastAsia"/>
+              <w:noProof/>
+              <w:lang w:eastAsia="fr-CH"/>
+            </w:rPr>
+          </w:pPr>
+          <w:hyperlink w:anchor="_Toc21643924" w:history="1">
+            <w:r>
+              <w:rPr>
+                <w:rStyle w:val="Lienhypertexte"/>
+                <w:noProof/>
+              </w:rPr>
+              <w:t>Page d’inscription</w:t>
+            </w:r>
+            <w:r>
+              <w:rPr>
+                <w:noProof/>
+                <w:webHidden/>
+              </w:rPr>
+              <w:tab/>
+            </w:r>
+            <w:r>
+              <w:rPr>
+                <w:noProof/>
+                <w:webHidden/>
+              </w:rPr>
+              <w:fldChar w:fldCharType="begin"/>
+            </w:r>
+            <w:r>
+              <w:rPr>
+                <w:noProof/>
+                <w:webHidden/>
+              </w:rPr>
+              <w:instrText xml:space="preserve"> PAGEREF _Toc21643924 \h </w:instrText>
+            </w:r>
+            <w:r>
+              <w:rPr>
+                <w:noProof/>
+                <w:webHidden/>
+              </w:rPr>
+            </w:r>
+            <w:r>
+              <w:rPr>
+                <w:noProof/>
+                <w:webHidden/>
+              </w:rPr>
+              <w:fldChar w:fldCharType="separate"/>
+            </w:r>
+            <w:r>
+              <w:rPr>
+                <w:noProof/>
+                <w:webHidden/>
+              </w:rPr>
+              <w:t>8</w:t>
+            </w:r>
+            <w:r>
+              <w:rPr>
+                <w:noProof/>
+                <w:webHidden/>
+              </w:rPr>
+              <w:fldChar w:fldCharType="end"/>
+            </w:r>
+          </w:hyperlink>
+        </w:p>
+        <w:p>
+          <w:pPr>
+            <w:pStyle w:val="TM2"/>
+            <w:tabs>
+              <w:tab w:val="right" w:leader="dot" w:pos="9062"/>
+            </w:tabs>
+            <w:rPr>
+              <w:rFonts w:eastAsiaTheme="minorEastAsia"/>
+              <w:noProof/>
+              <w:lang w:eastAsia="fr-CH"/>
+            </w:rPr>
+          </w:pPr>
+          <w:hyperlink w:anchor="_Toc21643925" w:history="1">
+            <w:r>
+              <w:rPr>
+                <w:rStyle w:val="Lienhypertexte"/>
+                <w:noProof/>
+              </w:rPr>
+              <w:t>Page de connection</w:t>
+            </w:r>
+            <w:r>
+              <w:rPr>
+                <w:noProof/>
+                <w:webHidden/>
+              </w:rPr>
+              <w:tab/>
+            </w:r>
+            <w:r>
+              <w:rPr>
+                <w:noProof/>
+                <w:webHidden/>
+              </w:rPr>
+              <w:fldChar w:fldCharType="begin"/>
+            </w:r>
+            <w:r>
+              <w:rPr>
+                <w:noProof/>
+                <w:webHidden/>
+              </w:rPr>
+              <w:instrText xml:space="preserve"> PAGEREF _Toc21643925 \h </w:instrText>
+            </w:r>
+            <w:r>
+              <w:rPr>
+                <w:noProof/>
+                <w:webHidden/>
+              </w:rPr>
+            </w:r>
+            <w:r>
+              <w:rPr>
+                <w:noProof/>
+                <w:webHidden/>
+              </w:rPr>
+              <w:fldChar w:fldCharType="separate"/>
+            </w:r>
+            <w:r>
+              <w:rPr>
+                <w:noProof/>
+                <w:webHidden/>
+              </w:rPr>
+              <w:t>9</w:t>
+            </w:r>
+            <w:r>
+              <w:rPr>
+                <w:noProof/>
+                <w:webHidden/>
+              </w:rPr>
+              <w:fldChar w:fldCharType="end"/>
+            </w:r>
+          </w:hyperlink>
+        </w:p>
+        <w:p>
+          <w:pPr>
+            <w:pStyle w:val="TM2"/>
+            <w:tabs>
+              <w:tab w:val="right" w:leader="dot" w:pos="9062"/>
+            </w:tabs>
+            <w:rPr>
+              <w:rFonts w:eastAsiaTheme="minorEastAsia"/>
+              <w:noProof/>
+              <w:lang w:eastAsia="fr-CH"/>
+            </w:rPr>
+          </w:pPr>
+          <w:hyperlink w:anchor="_Toc21643926" w:history="1">
+            <w:r>
+              <w:rPr>
+                <w:rStyle w:val="Lienhypertexte"/>
+                <w:noProof/>
+              </w:rPr>
+              <w:t>Comptes créer</w:t>
+            </w:r>
+            <w:r>
+              <w:rPr>
+                <w:noProof/>
+                <w:webHidden/>
+              </w:rPr>
+              <w:tab/>
+            </w:r>
+            <w:r>
+              <w:rPr>
+                <w:noProof/>
+                <w:webHidden/>
+              </w:rPr>
+              <w:fldChar w:fldCharType="begin"/>
+            </w:r>
+            <w:r>
+              <w:rPr>
+                <w:noProof/>
+                <w:webHidden/>
+              </w:rPr>
+              <w:instrText xml:space="preserve"> PAGEREF _Toc21643926 \h </w:instrText>
+            </w:r>
+            <w:r>
+              <w:rPr>
+                <w:noProof/>
+                <w:webHidden/>
+              </w:rPr>
+            </w:r>
+            <w:r>
+              <w:rPr>
+                <w:noProof/>
+                <w:webHidden/>
+              </w:rPr>
+              <w:fldChar w:fldCharType="separate"/>
+            </w:r>
+            <w:r>
+              <w:rPr>
+                <w:noProof/>
+                <w:webHidden/>
+              </w:rPr>
+              <w:t>10</w:t>
+            </w:r>
+            <w:r>
+              <w:rPr>
+                <w:noProof/>
+                <w:webHidden/>
+              </w:rPr>
+              <w:fldChar w:fldCharType="end"/>
+            </w:r>
+          </w:hyperlink>
+        </w:p>
+        <w:p>
+          <w:pPr>
+            <w:pStyle w:val="TM2"/>
+            <w:tabs>
+              <w:tab w:val="right" w:leader="dot" w:pos="9062"/>
+            </w:tabs>
+            <w:rPr>
+              <w:rFonts w:eastAsiaTheme="minorEastAsia"/>
+              <w:noProof/>
+              <w:lang w:eastAsia="fr-CH"/>
+            </w:rPr>
+          </w:pPr>
+          <w:hyperlink w:anchor="_Toc21643927" w:history="1">
+            <w:r>
+              <w:rPr>
+                <w:rStyle w:val="Lienhypertexte"/>
+                <w:noProof/>
+              </w:rPr>
+              <w:t>Changer le type de monnaie</w:t>
+            </w:r>
+            <w:r>
+              <w:rPr>
+                <w:noProof/>
+                <w:webHidden/>
+              </w:rPr>
+              <w:tab/>
+            </w:r>
+            <w:r>
+              <w:rPr>
+                <w:noProof/>
+                <w:webHidden/>
+              </w:rPr>
+              <w:fldChar w:fldCharType="begin"/>
+            </w:r>
+            <w:r>
+              <w:rPr>
+                <w:noProof/>
+                <w:webHidden/>
+              </w:rPr>
+              <w:instrText xml:space="preserve"> PAGEREF _Toc21643927 \h </w:instrText>
+            </w:r>
+            <w:r>
+              <w:rPr>
+                <w:noProof/>
+                <w:webHidden/>
+              </w:rPr>
+            </w:r>
+            <w:r>
+              <w:rPr>
+                <w:noProof/>
+                <w:webHidden/>
+              </w:rPr>
+              <w:fldChar w:fldCharType="separate"/>
+            </w:r>
+            <w:r>
+              <w:rPr>
+                <w:noProof/>
+                <w:webHidden/>
+              </w:rPr>
+              <w:t>10</w:t>
+            </w:r>
+            <w:r>
+              <w:rPr>
+                <w:noProof/>
+                <w:webHidden/>
+              </w:rPr>
+              <w:fldChar w:fldCharType="end"/>
+            </w:r>
+          </w:hyperlink>
+        </w:p>
+        <w:p>
+          <w:pPr>
+            <w:pStyle w:val="TM2"/>
+            <w:tabs>
+              <w:tab w:val="right" w:leader="dot" w:pos="9062"/>
+            </w:tabs>
+            <w:rPr>
+              <w:rFonts w:eastAsiaTheme="minorEastAsia"/>
+              <w:noProof/>
+              <w:lang w:eastAsia="fr-CH"/>
+            </w:rPr>
+          </w:pPr>
+          <w:hyperlink w:anchor="_Toc21643928" w:history="1">
+            <w:r>
+              <w:rPr>
+                <w:rStyle w:val="Lienhypertexte"/>
+                <w:noProof/>
+              </w:rPr>
+              <w:t>Paramètre du compte</w:t>
+            </w:r>
+            <w:r>
+              <w:rPr>
+                <w:noProof/>
+                <w:webHidden/>
+              </w:rPr>
+              <w:tab/>
+            </w:r>
+            <w:r>
+              <w:rPr>
+                <w:noProof/>
+                <w:webHidden/>
+              </w:rPr>
+              <w:fldChar w:fldCharType="begin"/>
+            </w:r>
+            <w:r>
+              <w:rPr>
+                <w:noProof/>
+                <w:webHidden/>
+              </w:rPr>
+              <w:instrText xml:space="preserve"> PAGEREF _Toc21643928 \h </w:instrText>
+            </w:r>
+            <w:r>
+              <w:rPr>
+                <w:noProof/>
+                <w:webHidden/>
+              </w:rPr>
+            </w:r>
+            <w:r>
+              <w:rPr>
+                <w:noProof/>
+                <w:webHidden/>
+              </w:rPr>
+              <w:fldChar w:fldCharType="separate"/>
+            </w:r>
+            <w:r>
+              <w:rPr>
+                <w:noProof/>
+                <w:webHidden/>
+              </w:rPr>
+              <w:t>11</w:t>
+            </w:r>
+            <w:r>
+              <w:rPr>
+                <w:noProof/>
+                <w:webHidden/>
+              </w:rPr>
+              <w:fldChar w:fldCharType="end"/>
+            </w:r>
+          </w:hyperlink>
+        </w:p>
+        <w:p>
+          <w:pPr>
+            <w:pStyle w:val="TM2"/>
+            <w:tabs>
+              <w:tab w:val="right" w:leader="dot" w:pos="9062"/>
+            </w:tabs>
+            <w:rPr>
+              <w:rFonts w:eastAsiaTheme="minorEastAsia"/>
+              <w:noProof/>
+              <w:lang w:eastAsia="fr-CH"/>
+            </w:rPr>
+          </w:pPr>
+          <w:hyperlink w:anchor="_Toc21643929" w:history="1">
+            <w:r>
+              <w:rPr>
+                <w:rStyle w:val="Lienhypertexte"/>
+                <w:noProof/>
+              </w:rPr>
+              <w:t>Page de gestion</w:t>
+            </w:r>
+            <w:r>
+              <w:rPr>
+                <w:noProof/>
+                <w:webHidden/>
+              </w:rPr>
+              <w:tab/>
+            </w:r>
+            <w:r>
+              <w:rPr>
+                <w:noProof/>
+                <w:webHidden/>
+              </w:rPr>
+              <w:fldChar w:fldCharType="begin"/>
+            </w:r>
+            <w:r>
+              <w:rPr>
+                <w:noProof/>
+                <w:webHidden/>
+              </w:rPr>
+              <w:instrText xml:space="preserve"> PAGEREF _Toc21643929 \h </w:instrText>
+            </w:r>
+            <w:r>
+              <w:rPr>
+                <w:noProof/>
+                <w:webHidden/>
+              </w:rPr>
+            </w:r>
+            <w:r>
+              <w:rPr>
+                <w:noProof/>
+                <w:webHidden/>
+              </w:rPr>
+              <w:fldChar w:fldCharType="separate"/>
+            </w:r>
+            <w:r>
+              <w:rPr>
+                <w:noProof/>
+                <w:webHidden/>
+              </w:rPr>
+              <w:t>12</w:t>
+            </w:r>
+            <w:r>
+              <w:rPr>
+                <w:noProof/>
+                <w:webHidden/>
+              </w:rPr>
+              <w:fldChar w:fldCharType="end"/>
+            </w:r>
+          </w:hyperlink>
+        </w:p>
+        <w:p>
+          <w:pPr>
+            <w:pStyle w:val="TM2"/>
+            <w:tabs>
+              <w:tab w:val="right" w:leader="dot" w:pos="9062"/>
+            </w:tabs>
+            <w:rPr>
+              <w:rFonts w:eastAsiaTheme="minorEastAsia"/>
+              <w:noProof/>
+              <w:lang w:eastAsia="fr-CH"/>
+            </w:rPr>
+          </w:pPr>
+          <w:hyperlink w:anchor="_Toc21643930" w:history="1">
+            <w:r>
+              <w:rPr>
+                <w:rStyle w:val="Lienhypertexte"/>
+                <w:noProof/>
+              </w:rPr>
+              <w:t>Onglet de connection</w:t>
+            </w:r>
+            <w:r>
+              <w:rPr>
+                <w:noProof/>
+                <w:webHidden/>
+              </w:rPr>
+              <w:tab/>
+            </w:r>
+            <w:r>
+              <w:rPr>
+                <w:noProof/>
+                <w:webHidden/>
+              </w:rPr>
+              <w:fldChar w:fldCharType="begin"/>
+            </w:r>
+            <w:r>
+              <w:rPr>
+                <w:noProof/>
+                <w:webHidden/>
+              </w:rPr>
+              <w:instrText xml:space="preserve"> PAGEREF _Toc21643930 \h </w:instrText>
+            </w:r>
+            <w:r>
+              <w:rPr>
+                <w:noProof/>
+                <w:webHidden/>
+              </w:rPr>
+            </w:r>
+            <w:r>
+              <w:rPr>
+                <w:noProof/>
+                <w:webHidden/>
+              </w:rPr>
+              <w:fldChar w:fldCharType="separate"/>
+            </w:r>
+            <w:r>
+              <w:rPr>
+                <w:noProof/>
+                <w:webHidden/>
+              </w:rPr>
+              <w:t>12</w:t>
+            </w:r>
+            <w:r>
+              <w:rPr>
+                <w:noProof/>
+                <w:webHidden/>
+              </w:rPr>
+              <w:fldChar w:fldCharType="end"/>
+            </w:r>
+          </w:hyperlink>
+        </w:p>
+        <w:p>
+          <w:pPr>
+            <w:pStyle w:val="TM2"/>
+            <w:tabs>
+              <w:tab w:val="right" w:leader="dot" w:pos="9062"/>
+            </w:tabs>
+            <w:rPr>
+              <w:rFonts w:eastAsiaTheme="minorEastAsia"/>
+              <w:noProof/>
+              <w:lang w:eastAsia="fr-CH"/>
+            </w:rPr>
+          </w:pPr>
+          <w:hyperlink w:anchor="_Toc21643931" w:history="1">
+            <w:r>
+              <w:rPr>
+                <w:rStyle w:val="Lienhypertexte"/>
+                <w:noProof/>
+              </w:rPr>
+              <w:t>Ajout au panier</w:t>
+            </w:r>
+            <w:r>
+              <w:rPr>
+                <w:noProof/>
+                <w:webHidden/>
+              </w:rPr>
+              <w:tab/>
+            </w:r>
+            <w:r>
+              <w:rPr>
+                <w:noProof/>
+                <w:webHidden/>
+              </w:rPr>
+              <w:fldChar w:fldCharType="begin"/>
+            </w:r>
+            <w:r>
+              <w:rPr>
+                <w:noProof/>
+                <w:webHidden/>
+              </w:rPr>
+              <w:instrText xml:space="preserve"> PAGEREF _Toc21643931 \h </w:instrText>
+            </w:r>
+            <w:r>
+              <w:rPr>
+                <w:noProof/>
+                <w:webHidden/>
+              </w:rPr>
+            </w:r>
+            <w:r>
+              <w:rPr>
+                <w:noProof/>
+                <w:webHidden/>
+              </w:rPr>
+              <w:fldChar w:fldCharType="separate"/>
+            </w:r>
+            <w:r>
+              <w:rPr>
+                <w:noProof/>
+                <w:webHidden/>
+              </w:rPr>
+              <w:t>13</w:t>
+            </w:r>
+            <w:r>
+              <w:rPr>
+                <w:noProof/>
+                <w:webHidden/>
+              </w:rPr>
+              <w:fldChar w:fldCharType="end"/>
+            </w:r>
+          </w:hyperlink>
+        </w:p>
+        <w:p>
+          <w:pPr>
+            <w:pStyle w:val="TM2"/>
+            <w:tabs>
+              <w:tab w:val="right" w:leader="dot" w:pos="9062"/>
+            </w:tabs>
+            <w:rPr>
+              <w:rFonts w:eastAsiaTheme="minorEastAsia"/>
+              <w:noProof/>
+              <w:lang w:eastAsia="fr-CH"/>
+            </w:rPr>
+          </w:pPr>
+          <w:hyperlink w:anchor="_Toc21643932" w:history="1">
+            <w:r>
+              <w:rPr>
+                <w:rStyle w:val="Lienhypertexte"/>
+                <w:noProof/>
+              </w:rPr>
+              <w:t>Barre de recherche</w:t>
+            </w:r>
+            <w:r>
+              <w:rPr>
+                <w:noProof/>
+                <w:webHidden/>
+              </w:rPr>
+              <w:tab/>
+            </w:r>
+            <w:r>
+              <w:rPr>
+                <w:noProof/>
+                <w:webHidden/>
+              </w:rPr>
+              <w:fldChar w:fldCharType="begin"/>
+            </w:r>
+            <w:r>
+              <w:rPr>
+                <w:noProof/>
+                <w:webHidden/>
+              </w:rPr>
+              <w:instrText xml:space="preserve"> PAGEREF _Toc21643932 \h </w:instrText>
+            </w:r>
+            <w:r>
+              <w:rPr>
+                <w:noProof/>
+                <w:webHidden/>
+              </w:rPr>
+            </w:r>
+            <w:r>
+              <w:rPr>
+                <w:noProof/>
+                <w:webHidden/>
+              </w:rPr>
+              <w:fldChar w:fldCharType="separate"/>
+            </w:r>
+            <w:r>
+              <w:rPr>
+                <w:noProof/>
+                <w:webHidden/>
+              </w:rPr>
+              <w:t>13</w:t>
+            </w:r>
+            <w:r>
+              <w:rPr>
+                <w:noProof/>
+                <w:webHidden/>
+              </w:rPr>
+              <w:fldChar w:fldCharType="end"/>
+            </w:r>
+          </w:hyperlink>
+        </w:p>
+        <w:p>
+          <w:pPr>
+            <w:pStyle w:val="TM2"/>
+            <w:tabs>
+              <w:tab w:val="right" w:leader="dot" w:pos="9062"/>
+            </w:tabs>
+            <w:rPr>
+              <w:rFonts w:eastAsiaTheme="minorEastAsia"/>
+              <w:noProof/>
+              <w:lang w:eastAsia="fr-CH"/>
+            </w:rPr>
+          </w:pPr>
+          <w:hyperlink w:anchor="_Toc21643933" w:history="1">
+            <w:r>
+              <w:rPr>
+                <w:rStyle w:val="Lienhypertexte"/>
+                <w:noProof/>
+              </w:rPr>
+              <w:t>Menu</w:t>
+            </w:r>
+            <w:r>
+              <w:rPr>
+                <w:noProof/>
+                <w:webHidden/>
+              </w:rPr>
+              <w:tab/>
+            </w:r>
+            <w:r>
+              <w:rPr>
+                <w:noProof/>
+                <w:webHidden/>
+              </w:rPr>
+              <w:fldChar w:fldCharType="begin"/>
+            </w:r>
+            <w:r>
+              <w:rPr>
+                <w:noProof/>
+                <w:webHidden/>
+              </w:rPr>
+              <w:instrText xml:space="preserve"> PAGEREF _Toc21643933 \h </w:instrText>
+            </w:r>
+            <w:r>
+              <w:rPr>
+                <w:noProof/>
+                <w:webHidden/>
+              </w:rPr>
+            </w:r>
+            <w:r>
+              <w:rPr>
+                <w:noProof/>
+                <w:webHidden/>
+              </w:rPr>
+              <w:fldChar w:fldCharType="separate"/>
+            </w:r>
+            <w:r>
+              <w:rPr>
+                <w:noProof/>
+                <w:webHidden/>
+              </w:rPr>
+              <w:t>14</w:t>
+            </w:r>
+            <w:r>
+              <w:rPr>
+                <w:noProof/>
+                <w:webHidden/>
+              </w:rPr>
+              <w:fldChar w:fldCharType="end"/>
+            </w:r>
+          </w:hyperlink>
+        </w:p>
+        <w:p>
+          <w:pPr>
+            <w:pStyle w:val="TM2"/>
+            <w:tabs>
+              <w:tab w:val="right" w:leader="dot" w:pos="9062"/>
+            </w:tabs>
+            <w:rPr>
+              <w:rFonts w:eastAsiaTheme="minorEastAsia"/>
+              <w:noProof/>
+              <w:lang w:eastAsia="fr-CH"/>
+            </w:rPr>
+          </w:pPr>
+          <w:hyperlink w:anchor="_Toc21643934" w:history="1">
+            <w:r>
+              <w:rPr>
+                <w:rStyle w:val="Lienhypertexte"/>
+                <w:noProof/>
+              </w:rPr>
+              <w:t>Panier onglet</w:t>
+            </w:r>
+            <w:r>
+              <w:rPr>
+                <w:noProof/>
+                <w:webHidden/>
+              </w:rPr>
+              <w:tab/>
+            </w:r>
+            <w:r>
+              <w:rPr>
+                <w:noProof/>
+                <w:webHidden/>
+              </w:rPr>
+              <w:fldChar w:fldCharType="begin"/>
+            </w:r>
+            <w:r>
+              <w:rPr>
+                <w:noProof/>
+                <w:webHidden/>
+              </w:rPr>
+              <w:instrText xml:space="preserve"> PAGEREF _Toc21643934 \h </w:instrText>
+            </w:r>
+            <w:r>
+              <w:rPr>
+                <w:noProof/>
+                <w:webHidden/>
+              </w:rPr>
+            </w:r>
+            <w:r>
+              <w:rPr>
+                <w:noProof/>
+                <w:webHidden/>
+              </w:rPr>
+              <w:fldChar w:fldCharType="separate"/>
+            </w:r>
+            <w:r>
+              <w:rPr>
+                <w:noProof/>
+                <w:webHidden/>
+              </w:rPr>
+              <w:t>14</w:t>
+            </w:r>
+            <w:r>
+              <w:rPr>
+                <w:noProof/>
+                <w:webHidden/>
+              </w:rPr>
+              <w:fldChar w:fldCharType="end"/>
+            </w:r>
+          </w:hyperlink>
+        </w:p>
+        <w:p>
+          <w:pPr>
+            <w:pStyle w:val="TM2"/>
+            <w:tabs>
+              <w:tab w:val="right" w:leader="dot" w:pos="9062"/>
+            </w:tabs>
+            <w:rPr>
+              <w:rFonts w:eastAsiaTheme="minorEastAsia"/>
+              <w:noProof/>
+              <w:lang w:eastAsia="fr-CH"/>
+            </w:rPr>
+          </w:pPr>
+          <w:hyperlink w:anchor="_Toc21643935" w:history="1">
+            <w:r>
+              <w:rPr>
+                <w:rStyle w:val="Lienhypertexte"/>
+                <w:noProof/>
+              </w:rPr>
+              <w:t>Panier</w:t>
+            </w:r>
+            <w:r>
+              <w:rPr>
+                <w:noProof/>
+                <w:webHidden/>
+              </w:rPr>
+              <w:tab/>
+            </w:r>
+            <w:r>
+              <w:rPr>
+                <w:noProof/>
+                <w:webHidden/>
+              </w:rPr>
+              <w:fldChar w:fldCharType="begin"/>
+            </w:r>
+            <w:r>
+              <w:rPr>
+                <w:noProof/>
+                <w:webHidden/>
+              </w:rPr>
+              <w:instrText xml:space="preserve"> PAGEREF _Toc21643935 \h </w:instrText>
+            </w:r>
+            <w:r>
+              <w:rPr>
+                <w:noProof/>
+                <w:webHidden/>
+              </w:rPr>
+            </w:r>
+            <w:r>
+              <w:rPr>
+                <w:noProof/>
+                <w:webHidden/>
+              </w:rPr>
+              <w:fldChar w:fldCharType="separate"/>
+            </w:r>
+            <w:r>
+              <w:rPr>
+                <w:noProof/>
+                <w:webHidden/>
+              </w:rPr>
+              <w:t>15</w:t>
+            </w:r>
+            <w:r>
+              <w:rPr>
+                <w:noProof/>
+                <w:webHidden/>
+              </w:rPr>
+              <w:fldChar w:fldCharType="end"/>
+            </w:r>
+          </w:hyperlink>
+        </w:p>
+        <w:p>
+          <w:pPr>
+            <w:pStyle w:val="TM2"/>
+            <w:tabs>
+              <w:tab w:val="right" w:leader="dot" w:pos="9062"/>
+            </w:tabs>
+            <w:rPr>
+              <w:rFonts w:eastAsiaTheme="minorEastAsia"/>
+              <w:noProof/>
+              <w:lang w:eastAsia="fr-CH"/>
+            </w:rPr>
+          </w:pPr>
+          <w:hyperlink w:anchor="_Toc21643936" w:history="1">
+            <w:r>
+              <w:rPr>
+                <w:rStyle w:val="Lienhypertexte"/>
+                <w:noProof/>
+              </w:rPr>
+              <w:t>Produit voulu</w:t>
+            </w:r>
+            <w:r>
+              <w:rPr>
+                <w:noProof/>
+                <w:webHidden/>
+              </w:rPr>
+              <w:tab/>
+            </w:r>
+            <w:r>
+              <w:rPr>
+                <w:noProof/>
+                <w:webHidden/>
+              </w:rPr>
+              <w:fldChar w:fldCharType="begin"/>
+            </w:r>
+            <w:r>
+              <w:rPr>
+                <w:noProof/>
+                <w:webHidden/>
+              </w:rPr>
+              <w:instrText xml:space="preserve"> PAGEREF _Toc21643936 \h </w:instrText>
+            </w:r>
+            <w:r>
+              <w:rPr>
+                <w:noProof/>
+                <w:webHidden/>
+              </w:rPr>
+            </w:r>
+            <w:r>
+              <w:rPr>
+                <w:noProof/>
+                <w:webHidden/>
+              </w:rPr>
+              <w:fldChar w:fldCharType="separate"/>
+            </w:r>
+            <w:r>
+              <w:rPr>
+                <w:noProof/>
+                <w:webHidden/>
+              </w:rPr>
+              <w:t>16</w:t>
+            </w:r>
+            <w:r>
+              <w:rPr>
+                <w:noProof/>
+                <w:webHidden/>
+              </w:rPr>
+              <w:fldChar w:fldCharType="end"/>
+            </w:r>
+          </w:hyperlink>
+        </w:p>
+        <w:p>
+          <w:pPr>
+            <w:pStyle w:val="TM2"/>
+            <w:tabs>
+              <w:tab w:val="right" w:leader="dot" w:pos="9062"/>
+            </w:tabs>
+            <w:rPr>
+              <w:rFonts w:eastAsiaTheme="minorEastAsia"/>
+              <w:noProof/>
+              <w:lang w:eastAsia="fr-CH"/>
+            </w:rPr>
+          </w:pPr>
+          <w:hyperlink w:anchor="_Toc21643937" w:history="1">
+            <w:r>
+              <w:rPr>
+                <w:rStyle w:val="Lienhypertexte"/>
+                <w:noProof/>
+              </w:rPr>
+              <w:t>Résultat</w:t>
+            </w:r>
+            <w:r>
+              <w:rPr>
+                <w:noProof/>
+                <w:webHidden/>
+              </w:rPr>
+              <w:tab/>
+            </w:r>
+            <w:r>
+              <w:rPr>
+                <w:noProof/>
+                <w:webHidden/>
+              </w:rPr>
+              <w:fldChar w:fldCharType="begin"/>
+            </w:r>
+            <w:r>
+              <w:rPr>
+                <w:noProof/>
+                <w:webHidden/>
+              </w:rPr>
+              <w:instrText xml:space="preserve"> PAGEREF _Toc21643937 \h </w:instrText>
+            </w:r>
+            <w:r>
+              <w:rPr>
+                <w:noProof/>
+                <w:webHidden/>
+              </w:rPr>
+            </w:r>
+            <w:r>
+              <w:rPr>
+                <w:noProof/>
+                <w:webHidden/>
+              </w:rPr>
+              <w:fldChar w:fldCharType="separate"/>
+            </w:r>
+            <w:r>
+              <w:rPr>
+                <w:noProof/>
+                <w:webHidden/>
+              </w:rPr>
+              <w:t>17</w:t>
             </w:r>
             <w:r>
               <w:rPr>
@@ -1325,13 +2420,13 @@
               <w:lang w:eastAsia="fr-CH"/>
             </w:rPr>
           </w:pPr>
-          <w:hyperlink w:anchor="_Toc21641296" w:history="1">
+          <w:hyperlink w:anchor="_Toc21643938" w:history="1">
             <w:r>
               <w:rPr>
                 <w:rStyle w:val="Lienhypertexte"/>
                 <w:noProof/>
               </w:rPr>
-              <w:t>Maquettes</w:t>
+              <w:t>Contact</w:t>
             </w:r>
             <w:r>
               <w:rPr>
@@ -1352,7 +2447,7 @@
                 <w:noProof/>
                 <w:webHidden/>
               </w:rPr>
-              <w:instrText xml:space="preserve"> PAGEREF _Toc21641296 \h </w:instrText>
+              <w:instrText xml:space="preserve"> PAGEREF _Toc21643938 \h </w:instrText>
             </w:r>
             <w:r>
               <w:rPr>
@@ -1372,497 +2467,7 @@
                 <w:noProof/>
                 <w:webHidden/>
               </w:rPr>
-              <w:t>8</w:t>
-            </w:r>
-            <w:r>
-              <w:rPr>
-                <w:noProof/>
-                <w:webHidden/>
-              </w:rPr>
-              <w:fldChar w:fldCharType="end"/>
-            </w:r>
-          </w:hyperlink>
-        </w:p>
-        <w:p>
-          <w:pPr>
-            <w:pStyle w:val="TM2"/>
-            <w:tabs>
-              <w:tab w:val="right" w:leader="dot" w:pos="9062"/>
-            </w:tabs>
-            <w:rPr>
-              <w:rFonts w:eastAsiaTheme="minorEastAsia"/>
-              <w:noProof/>
-              <w:lang w:eastAsia="fr-CH"/>
-            </w:rPr>
-          </w:pPr>
-          <w:hyperlink w:anchor="_Toc21641297" w:history="1">
-            <w:r>
-              <w:rPr>
-                <w:rStyle w:val="Lienhypertexte"/>
-                <w:noProof/>
-              </w:rPr>
-              <w:t>Page d’inscription</w:t>
-            </w:r>
-            <w:r>
-              <w:rPr>
-                <w:noProof/>
-                <w:webHidden/>
-              </w:rPr>
-              <w:tab/>
-            </w:r>
-            <w:r>
-              <w:rPr>
-                <w:noProof/>
-                <w:webHidden/>
-              </w:rPr>
-              <w:fldChar w:fldCharType="begin"/>
-            </w:r>
-            <w:r>
-              <w:rPr>
-                <w:noProof/>
-                <w:webHidden/>
-              </w:rPr>
-              <w:instrText xml:space="preserve"> PAGEREF _Toc21641297 \h </w:instrText>
-            </w:r>
-            <w:r>
-              <w:rPr>
-                <w:noProof/>
-                <w:webHidden/>
-              </w:rPr>
-            </w:r>
-            <w:r>
-              <w:rPr>
-                <w:noProof/>
-                <w:webHidden/>
-              </w:rPr>
-              <w:fldChar w:fldCharType="separate"/>
-            </w:r>
-            <w:r>
-              <w:rPr>
-                <w:noProof/>
-                <w:webHidden/>
-              </w:rPr>
-              <w:t>8</w:t>
-            </w:r>
-            <w:r>
-              <w:rPr>
-                <w:noProof/>
-                <w:webHidden/>
-              </w:rPr>
-              <w:fldChar w:fldCharType="end"/>
-            </w:r>
-          </w:hyperlink>
-        </w:p>
-        <w:p>
-          <w:pPr>
-            <w:pStyle w:val="TM2"/>
-            <w:tabs>
-              <w:tab w:val="right" w:leader="dot" w:pos="9062"/>
-            </w:tabs>
-            <w:rPr>
-              <w:rFonts w:eastAsiaTheme="minorEastAsia"/>
-              <w:noProof/>
-              <w:lang w:eastAsia="fr-CH"/>
-            </w:rPr>
-          </w:pPr>
-          <w:hyperlink w:anchor="_Toc21641298" w:history="1">
-            <w:r>
-              <w:rPr>
-                <w:rStyle w:val="Lienhypertexte"/>
-                <w:noProof/>
-              </w:rPr>
-              <w:t>Page de connection</w:t>
-            </w:r>
-            <w:r>
-              <w:rPr>
-                <w:noProof/>
-                <w:webHidden/>
-              </w:rPr>
-              <w:tab/>
-            </w:r>
-            <w:r>
-              <w:rPr>
-                <w:noProof/>
-                <w:webHidden/>
-              </w:rPr>
-              <w:fldChar w:fldCharType="begin"/>
-            </w:r>
-            <w:r>
-              <w:rPr>
-                <w:noProof/>
-                <w:webHidden/>
-              </w:rPr>
-              <w:instrText xml:space="preserve"> PAGEREF _Toc21641298 \h </w:instrText>
-            </w:r>
-            <w:r>
-              <w:rPr>
-                <w:noProof/>
-                <w:webHidden/>
-              </w:rPr>
-            </w:r>
-            <w:r>
-              <w:rPr>
-                <w:noProof/>
-                <w:webHidden/>
-              </w:rPr>
-              <w:fldChar w:fldCharType="separate"/>
-            </w:r>
-            <w:r>
-              <w:rPr>
-                <w:noProof/>
-                <w:webHidden/>
-              </w:rPr>
-              <w:t>9</w:t>
-            </w:r>
-            <w:r>
-              <w:rPr>
-                <w:noProof/>
-                <w:webHidden/>
-              </w:rPr>
-              <w:fldChar w:fldCharType="end"/>
-            </w:r>
-          </w:hyperlink>
-        </w:p>
-        <w:p>
-          <w:pPr>
-            <w:pStyle w:val="TM2"/>
-            <w:tabs>
-              <w:tab w:val="right" w:leader="dot" w:pos="9062"/>
-            </w:tabs>
-            <w:rPr>
-              <w:rFonts w:eastAsiaTheme="minorEastAsia"/>
-              <w:noProof/>
-              <w:lang w:eastAsia="fr-CH"/>
-            </w:rPr>
-          </w:pPr>
-          <w:hyperlink w:anchor="_Toc21641299" w:history="1">
-            <w:r>
-              <w:rPr>
-                <w:rStyle w:val="Lienhypertexte"/>
-                <w:noProof/>
-              </w:rPr>
-              <w:t>Comptes créer</w:t>
-            </w:r>
-            <w:r>
-              <w:rPr>
-                <w:noProof/>
-                <w:webHidden/>
-              </w:rPr>
-              <w:tab/>
-            </w:r>
-            <w:r>
-              <w:rPr>
-                <w:noProof/>
-                <w:webHidden/>
-              </w:rPr>
-              <w:fldChar w:fldCharType="begin"/>
-            </w:r>
-            <w:r>
-              <w:rPr>
-                <w:noProof/>
-                <w:webHidden/>
-              </w:rPr>
-              <w:instrText xml:space="preserve"> PAGEREF _Toc21641299 \h </w:instrText>
-            </w:r>
-            <w:r>
-              <w:rPr>
-                <w:noProof/>
-                <w:webHidden/>
-              </w:rPr>
-            </w:r>
-            <w:r>
-              <w:rPr>
-                <w:noProof/>
-                <w:webHidden/>
-              </w:rPr>
-              <w:fldChar w:fldCharType="separate"/>
-            </w:r>
-            <w:r>
-              <w:rPr>
-                <w:noProof/>
-                <w:webHidden/>
-              </w:rPr>
-              <w:t>10</w:t>
-            </w:r>
-            <w:r>
-              <w:rPr>
-                <w:noProof/>
-                <w:webHidden/>
-              </w:rPr>
-              <w:fldChar w:fldCharType="end"/>
-            </w:r>
-          </w:hyperlink>
-        </w:p>
-        <w:p>
-          <w:pPr>
-            <w:pStyle w:val="TM2"/>
-            <w:tabs>
-              <w:tab w:val="right" w:leader="dot" w:pos="9062"/>
-            </w:tabs>
-            <w:rPr>
-              <w:rFonts w:eastAsiaTheme="minorEastAsia"/>
-              <w:noProof/>
-              <w:lang w:eastAsia="fr-CH"/>
-            </w:rPr>
-          </w:pPr>
-          <w:hyperlink w:anchor="_Toc21641300" w:history="1">
-            <w:r>
-              <w:rPr>
-                <w:rStyle w:val="Lienhypertexte"/>
-                <w:noProof/>
-              </w:rPr>
-              <w:t>Changer le type de monnaie</w:t>
-            </w:r>
-            <w:r>
-              <w:rPr>
-                <w:noProof/>
-                <w:webHidden/>
-              </w:rPr>
-              <w:tab/>
-            </w:r>
-            <w:r>
-              <w:rPr>
-                <w:noProof/>
-                <w:webHidden/>
-              </w:rPr>
-              <w:fldChar w:fldCharType="begin"/>
-            </w:r>
-            <w:r>
-              <w:rPr>
-                <w:noProof/>
-                <w:webHidden/>
-              </w:rPr>
-              <w:instrText xml:space="preserve"> PAGEREF _Toc21641300 \h </w:instrText>
-            </w:r>
-            <w:r>
-              <w:rPr>
-                <w:noProof/>
-                <w:webHidden/>
-              </w:rPr>
-            </w:r>
-            <w:r>
-              <w:rPr>
-                <w:noProof/>
-                <w:webHidden/>
-              </w:rPr>
-              <w:fldChar w:fldCharType="separate"/>
-            </w:r>
-            <w:r>
-              <w:rPr>
-                <w:noProof/>
-                <w:webHidden/>
-              </w:rPr>
-              <w:t>10</w:t>
-            </w:r>
-            <w:r>
-              <w:rPr>
-                <w:noProof/>
-                <w:webHidden/>
-              </w:rPr>
-              <w:fldChar w:fldCharType="end"/>
-            </w:r>
-          </w:hyperlink>
-        </w:p>
-        <w:p>
-          <w:pPr>
-            <w:pStyle w:val="TM2"/>
-            <w:tabs>
-              <w:tab w:val="right" w:leader="dot" w:pos="9062"/>
-            </w:tabs>
-            <w:rPr>
-              <w:rFonts w:eastAsiaTheme="minorEastAsia"/>
-              <w:noProof/>
-              <w:lang w:eastAsia="fr-CH"/>
-            </w:rPr>
-          </w:pPr>
-          <w:hyperlink w:anchor="_Toc21641301" w:history="1">
-            <w:r>
-              <w:rPr>
-                <w:rStyle w:val="Lienhypertexte"/>
-                <w:noProof/>
-              </w:rPr>
-              <w:t>Paramètre du compte</w:t>
-            </w:r>
-            <w:r>
-              <w:rPr>
-                <w:noProof/>
-                <w:webHidden/>
-              </w:rPr>
-              <w:tab/>
-            </w:r>
-            <w:r>
-              <w:rPr>
-                <w:noProof/>
-                <w:webHidden/>
-              </w:rPr>
-              <w:fldChar w:fldCharType="begin"/>
-            </w:r>
-            <w:r>
-              <w:rPr>
-                <w:noProof/>
-                <w:webHidden/>
-              </w:rPr>
-              <w:instrText xml:space="preserve"> PAGEREF _Toc21641301 \h </w:instrText>
-            </w:r>
-            <w:r>
-              <w:rPr>
-                <w:noProof/>
-                <w:webHidden/>
-              </w:rPr>
-            </w:r>
-            <w:r>
-              <w:rPr>
-                <w:noProof/>
-                <w:webHidden/>
-              </w:rPr>
-              <w:fldChar w:fldCharType="separate"/>
-            </w:r>
-            <w:r>
-              <w:rPr>
-                <w:noProof/>
-                <w:webHidden/>
-              </w:rPr>
-              <w:t>11</w:t>
-            </w:r>
-            <w:r>
-              <w:rPr>
-                <w:noProof/>
-                <w:webHidden/>
-              </w:rPr>
-              <w:fldChar w:fldCharType="end"/>
-            </w:r>
-          </w:hyperlink>
-        </w:p>
-        <w:p>
-          <w:pPr>
-            <w:pStyle w:val="TM2"/>
-            <w:tabs>
-              <w:tab w:val="right" w:leader="dot" w:pos="9062"/>
-            </w:tabs>
-            <w:rPr>
-              <w:rFonts w:eastAsiaTheme="minorEastAsia"/>
-              <w:noProof/>
-              <w:lang w:eastAsia="fr-CH"/>
-            </w:rPr>
-          </w:pPr>
-          <w:hyperlink w:anchor="_Toc21641302" w:history="1">
-            <w:r>
-              <w:rPr>
-                <w:rStyle w:val="Lienhypertexte"/>
-                <w:noProof/>
-              </w:rPr>
-              <w:t>Page de gestion</w:t>
-            </w:r>
-            <w:r>
-              <w:rPr>
-                <w:noProof/>
-                <w:webHidden/>
-              </w:rPr>
-              <w:tab/>
-            </w:r>
-            <w:r>
-              <w:rPr>
-                <w:noProof/>
-                <w:webHidden/>
-              </w:rPr>
-              <w:fldChar w:fldCharType="begin"/>
-            </w:r>
-            <w:r>
-              <w:rPr>
-                <w:noProof/>
-                <w:webHidden/>
-              </w:rPr>
-              <w:instrText xml:space="preserve"> PAGEREF _Toc21641302 \h </w:instrText>
-            </w:r>
-            <w:r>
-              <w:rPr>
-                <w:noProof/>
-                <w:webHidden/>
-              </w:rPr>
-            </w:r>
-            <w:r>
-              <w:rPr>
-                <w:noProof/>
-                <w:webHidden/>
-              </w:rPr>
-              <w:fldChar w:fldCharType="separate"/>
-            </w:r>
-            <w:r>
-              <w:rPr>
-                <w:noProof/>
-                <w:webHidden/>
-              </w:rPr>
-              <w:t>12</w:t>
-            </w:r>
-            <w:r>
-              <w:rPr>
-                <w:noProof/>
-                <w:webHidden/>
-              </w:rPr>
-              <w:fldChar w:fldCharType="end"/>
-            </w:r>
-          </w:hyperlink>
-        </w:p>
-        <w:p>
-          <w:pPr>
-            <w:pStyle w:val="TM2"/>
-            <w:tabs>
-              <w:tab w:val="right" w:leader="dot" w:pos="9062"/>
-            </w:tabs>
-            <w:rPr>
-              <w:rFonts w:eastAsiaTheme="minorEastAsia"/>
-              <w:noProof/>
-              <w:lang w:eastAsia="fr-CH"/>
-            </w:rPr>
-          </w:pPr>
-          <w:hyperlink w:anchor="_Toc21641303" w:history="1">
-            <w:r>
-              <w:rPr>
-                <w:rStyle w:val="Lienhypertexte"/>
-                <w:noProof/>
-              </w:rPr>
-              <w:t>Onglet de connection</w:t>
-            </w:r>
-            <w:r>
-              <w:rPr>
-                <w:noProof/>
-                <w:webHidden/>
-              </w:rPr>
-              <w:tab/>
-            </w:r>
-            <w:r>
-              <w:rPr>
-                <w:noProof/>
-                <w:webHidden/>
-              </w:rPr>
-              <w:fldChar w:fldCharType="begin"/>
-            </w:r>
-            <w:r>
-              <w:rPr>
-                <w:noProof/>
-                <w:webHidden/>
-              </w:rPr>
-              <w:instrText xml:space="preserve"> PAGEREF _Toc21641303 \h </w:instrText>
-            </w:r>
-            <w:r>
-              <w:rPr>
-                <w:noProof/>
-                <w:webHidden/>
-              </w:rPr>
-            </w:r>
-            <w:r>
-              <w:rPr>
-                <w:noProof/>
-                <w:webHidden/>
-              </w:rPr>
-              <w:fldChar w:fldCharType="separate"/>
-            </w:r>
-            <w:r>
-              <w:rPr>
-                <w:noProof/>
-                <w:webHidden/>
-              </w:rPr>
-              <w:t>12</w:t>
+              <w:t>17</w:t>
             </w:r>
             <w:r>
               <w:rPr>
@@ -1885,13 +2490,13 @@
               <w:lang w:eastAsia="fr-CH"/>
             </w:rPr>
           </w:pPr>
-          <w:hyperlink w:anchor="_Toc21641304" w:history="1">
+          <w:hyperlink w:anchor="_Toc21643939" w:history="1">
             <w:r>
               <w:rPr>
                 <w:rStyle w:val="Lienhypertexte"/>
                 <w:noProof/>
               </w:rPr>
-              <w:t>Contact</w:t>
+              <w:t>Accord des parties</w:t>
             </w:r>
             <w:r>
               <w:rPr>
@@ -1912,7 +2517,7 @@
                 <w:noProof/>
                 <w:webHidden/>
               </w:rPr>
-              <w:instrText xml:space="preserve"> PAGEREF _Toc21641304 \h </w:instrText>
+              <w:instrText xml:space="preserve"> PAGEREF _Toc21643939 \h </w:instrText>
             </w:r>
             <w:r>
               <w:rPr>
@@ -1932,77 +2537,7 @@
                 <w:noProof/>
                 <w:webHidden/>
               </w:rPr>
-              <w:t>13</w:t>
-            </w:r>
-            <w:r>
-              <w:rPr>
-                <w:noProof/>
-                <w:webHidden/>
-              </w:rPr>
-              <w:fldChar w:fldCharType="end"/>
-            </w:r>
-          </w:hyperlink>
-        </w:p>
-        <w:p>
-          <w:pPr>
-            <w:pStyle w:val="TM1"/>
-            <w:tabs>
-              <w:tab w:val="right" w:leader="dot" w:pos="9062"/>
-            </w:tabs>
-            <w:rPr>
-              <w:rFonts w:eastAsiaTheme="minorEastAsia"/>
-              <w:noProof/>
-              <w:lang w:eastAsia="fr-CH"/>
-            </w:rPr>
-          </w:pPr>
-          <w:hyperlink w:anchor="_Toc21641305" w:history="1">
-            <w:r>
-              <w:rPr>
-                <w:rStyle w:val="Lienhypertexte"/>
-                <w:noProof/>
-              </w:rPr>
-              <w:t>Accord des parties</w:t>
-            </w:r>
-            <w:r>
-              <w:rPr>
-                <w:noProof/>
-                <w:webHidden/>
-              </w:rPr>
-              <w:tab/>
-            </w:r>
-            <w:r>
-              <w:rPr>
-                <w:noProof/>
-                <w:webHidden/>
-              </w:rPr>
-              <w:fldChar w:fldCharType="begin"/>
-            </w:r>
-            <w:r>
-              <w:rPr>
-                <w:noProof/>
-                <w:webHidden/>
-              </w:rPr>
-              <w:instrText xml:space="preserve"> PAGEREF _Toc21641305 \h </w:instrText>
-            </w:r>
-            <w:r>
-              <w:rPr>
-                <w:noProof/>
-                <w:webHidden/>
-              </w:rPr>
-            </w:r>
-            <w:r>
-              <w:rPr>
-                <w:noProof/>
-                <w:webHidden/>
-              </w:rPr>
-              <w:fldChar w:fldCharType="separate"/>
-            </w:r>
-            <w:r>
-              <w:rPr>
-                <w:noProof/>
-                <w:webHidden/>
-              </w:rPr>
-              <w:t>13</w:t>
+              <w:t>18</w:t>
             </w:r>
             <w:r>
               <w:rPr>
@@ -2053,7 +2588,7 @@
       <w:pPr>
         <w:pStyle w:val="Titre1"/>
       </w:pPr>
-      <w:bookmarkStart w:id="1" w:name="_Toc21641284"/>
+      <w:bookmarkStart w:id="1" w:name="_Toc21643911"/>
       <w:r>
         <w:lastRenderedPageBreak/>
         <w:t>SOCIÉTÉ CLIENTE</w:t>
@@ -2099,7 +2634,7 @@
       <w:pPr>
         <w:pStyle w:val="Titre1"/>
       </w:pPr>
-      <w:bookmarkStart w:id="2" w:name="_Toc21641285"/>
+      <w:bookmarkStart w:id="2" w:name="_Toc21643912"/>
       <w:r>
         <w:t>OBJECTIFS DU SITE</w:t>
       </w:r>
@@ -2158,7 +2693,7 @@
       <w:pPr>
         <w:pStyle w:val="Titre1"/>
       </w:pPr>
-      <w:bookmarkStart w:id="3" w:name="_Toc21641286"/>
+      <w:bookmarkStart w:id="3" w:name="_Toc21643913"/>
       <w:r>
         <w:t>LE PUBLIC CIBLE</w:t>
       </w:r>
@@ -2197,7 +2732,7 @@
       <w:pPr>
         <w:pStyle w:val="Titre1"/>
       </w:pPr>
-      <w:bookmarkStart w:id="4" w:name="_Toc21641287"/>
+      <w:bookmarkStart w:id="4" w:name="_Toc21643914"/>
       <w:r>
         <w:t>Mandant</w:t>
       </w:r>
@@ -2253,7 +2788,7 @@
       <w:pPr>
         <w:pStyle w:val="Titre1"/>
       </w:pPr>
-      <w:bookmarkStart w:id="5" w:name="_Toc21641288"/>
+      <w:bookmarkStart w:id="5" w:name="_Toc21643915"/>
       <w:r>
         <w:t>CONTRAINTES TECHNIQUES</w:t>
       </w:r>
@@ -2398,7 +2933,7 @@
       <w:pPr>
         <w:pStyle w:val="Titre1"/>
       </w:pPr>
-      <w:bookmarkStart w:id="6" w:name="_Toc21641289"/>
+      <w:bookmarkStart w:id="6" w:name="_Toc21643916"/>
       <w:r>
         <w:t>TECHNOLOGIES ET LOGICIELS</w:t>
       </w:r>
@@ -2531,7 +3066,7 @@
       <w:pPr>
         <w:pStyle w:val="Titre1"/>
       </w:pPr>
-      <w:bookmarkStart w:id="7" w:name="_Toc21641290"/>
+      <w:bookmarkStart w:id="7" w:name="_Toc21643917"/>
       <w:r>
         <w:t>SUIVI DU PROJET</w:t>
       </w:r>
@@ -2573,7 +3108,7 @@
       <w:pPr>
         <w:pStyle w:val="Titre1"/>
       </w:pPr>
-      <w:bookmarkStart w:id="8" w:name="_Toc21641291"/>
+      <w:bookmarkStart w:id="8" w:name="_Toc21643918"/>
       <w:r>
         <w:lastRenderedPageBreak/>
         <w:t>PLANNING</w:t>
@@ -2688,7 +3223,7 @@
       <w:pPr>
         <w:pStyle w:val="Titre1"/>
       </w:pPr>
-      <w:bookmarkStart w:id="9" w:name="_Toc21641292"/>
+      <w:bookmarkStart w:id="9" w:name="_Toc21643919"/>
       <w:r>
         <w:t>Tarifs</w:t>
       </w:r>
@@ -2909,7 +3444,7 @@
       <w:pPr>
         <w:pStyle w:val="Titre1"/>
       </w:pPr>
-      <w:bookmarkStart w:id="10" w:name="_Toc21641293"/>
+      <w:bookmarkStart w:id="10" w:name="_Toc21643920"/>
       <w:r>
         <w:t>Moyens de communication</w:t>
       </w:r>
@@ -2974,7 +3509,7 @@
       <w:pPr>
         <w:pStyle w:val="Titre1"/>
       </w:pPr>
-      <w:bookmarkStart w:id="11" w:name="_Toc21641294"/>
+      <w:bookmarkStart w:id="11" w:name="_Toc21643921"/>
       <w:r>
         <w:lastRenderedPageBreak/>
         <w:t>Livrables</w:t>
@@ -3345,7 +3880,7 @@
       <w:pPr>
         <w:pStyle w:val="Titre1"/>
       </w:pPr>
-      <w:bookmarkStart w:id="12" w:name="_Toc21641295"/>
+      <w:bookmarkStart w:id="12" w:name="_Toc21643922"/>
       <w:r>
         <w:lastRenderedPageBreak/>
         <w:t>Cas d’utilisations</w:t>
@@ -7623,7 +8158,7 @@
       <w:pPr>
         <w:pStyle w:val="Titre1"/>
       </w:pPr>
-      <w:bookmarkStart w:id="13" w:name="_Toc21641296"/>
+      <w:bookmarkStart w:id="13" w:name="_Toc21643923"/>
       <w:r>
         <w:lastRenderedPageBreak/>
         <w:t>Maquettes</w:t>
@@ -7642,7 +8177,7 @@
       <w:pPr>
         <w:pStyle w:val="Titre2"/>
       </w:pPr>
-      <w:bookmarkStart w:id="14" w:name="_Toc21641297"/>
+      <w:bookmarkStart w:id="14" w:name="_Toc21643924"/>
       <w:r>
         <w:t>Page d’inscription</w:t>
       </w:r>
@@ -7713,7 +8248,7 @@
       <w:pPr>
         <w:pStyle w:val="Titre2"/>
       </w:pPr>
-      <w:bookmarkStart w:id="15" w:name="_Toc21641298"/>
+      <w:bookmarkStart w:id="15" w:name="_Toc21643925"/>
       <w:r>
         <w:lastRenderedPageBreak/>
         <w:t xml:space="preserve">Page de </w:t>
@@ -7797,7 +8332,7 @@
       <w:pPr>
         <w:pStyle w:val="Titre2"/>
       </w:pPr>
-      <w:bookmarkStart w:id="16" w:name="_Toc21641299"/>
+      <w:bookmarkStart w:id="16" w:name="_Toc21643926"/>
       <w:r>
         <w:lastRenderedPageBreak/>
         <w:t>Comptes créer</w:t>
@@ -7877,7 +8412,7 @@
       <w:pPr>
         <w:pStyle w:val="Titre2"/>
       </w:pPr>
-      <w:bookmarkStart w:id="17" w:name="_Toc21641300"/>
+      <w:bookmarkStart w:id="17" w:name="_Toc21643927"/>
       <w:r>
         <w:t>Changer le type de monnaie</w:t>
       </w:r>
@@ -7955,7 +8490,7 @@
       <w:pPr>
         <w:pStyle w:val="Titre2"/>
       </w:pPr>
-      <w:bookmarkStart w:id="18" w:name="_Toc21641301"/>
+      <w:bookmarkStart w:id="18" w:name="_Toc21643928"/>
       <w:r>
         <w:lastRenderedPageBreak/>
         <w:t>Paramètre du compte</w:t>
@@ -8034,7 +8569,7 @@
       <w:pPr>
         <w:pStyle w:val="Titre2"/>
       </w:pPr>
-      <w:bookmarkStart w:id="19" w:name="_Toc21641302"/>
+      <w:bookmarkStart w:id="19" w:name="_Toc21643929"/>
       <w:r>
         <w:lastRenderedPageBreak/>
         <w:t>Page de gestion</w:t>
@@ -8113,7 +8648,7 @@
       <w:pPr>
         <w:pStyle w:val="Titre2"/>
       </w:pPr>
-      <w:bookmarkStart w:id="20" w:name="_Toc21641303"/>
+      <w:bookmarkStart w:id="20" w:name="_Toc21643930"/>
       <w:r>
         <w:t xml:space="preserve">Onglet de </w:t>
       </w:r>
@@ -8193,31 +8728,544 @@
     </w:p>
     <w:p>
       <w:pPr>
-        <w:rPr>
-          <w:rFonts w:asciiTheme="majorHAnsi" w:hAnsiTheme="majorHAnsi"/>
-        </w:rPr>
-      </w:pPr>
-    </w:p>
-    <w:p>
-      <w:pPr>
-        <w:rPr>
-          <w:rFonts w:asciiTheme="majorHAnsi" w:hAnsiTheme="majorHAnsi"/>
-        </w:rPr>
-      </w:pPr>
-    </w:p>
-    <w:p>
-      <w:pPr>
-        <w:rPr>
-          <w:rFonts w:asciiTheme="majorHAnsi" w:hAnsiTheme="majorHAnsi"/>
-        </w:rPr>
-      </w:pPr>
-    </w:p>
-    <w:p>
-      <w:pPr>
-        <w:rPr>
-          <w:rFonts w:asciiTheme="majorHAnsi" w:hAnsiTheme="majorHAnsi"/>
-        </w:rPr>
-      </w:pPr>
+        <w:pStyle w:val="Titre2"/>
+      </w:pPr>
+      <w:bookmarkStart w:id="21" w:name="_Toc21643931"/>
+      <w:r>
+        <w:lastRenderedPageBreak/>
+        <w:t>Ajout au panier</w:t>
+      </w:r>
+      <w:bookmarkEnd w:id="21"/>
+    </w:p>
+    <w:p>
+      <w:pPr>
+        <w:rPr>
+          <w:rFonts w:asciiTheme="majorHAnsi" w:hAnsiTheme="majorHAnsi"/>
+        </w:rPr>
+      </w:pPr>
+      <w:r>
+        <w:rPr>
+          <w:rFonts w:asciiTheme="majorHAnsi" w:hAnsiTheme="majorHAnsi"/>
+          <w:noProof/>
+        </w:rPr>
+        <w:drawing>
+          <wp:inline distT="0" distB="0" distL="0" distR="0" wp14:anchorId="2E13778A" wp14:editId="58AE8E12">
+            <wp:extent cx="5760720" cy="4250690"/>
+            <wp:effectExtent l="0" t="0" r="0" b="0"/>
+            <wp:docPr id="19" name="Image 19" descr="Une image contenant capture d’écran&#10;&#10;Description générée automatiquement"/>
+            <wp:cNvGraphicFramePr>
+              <a:graphicFrameLocks xmlns:a="http://schemas.openxmlformats.org/drawingml/2006/main" noChangeAspect="1"/>
+            </wp:cNvGraphicFramePr>
+            <a:graphic xmlns:a="http://schemas.openxmlformats.org/drawingml/2006/main">
+              <a:graphicData uri="http://schemas.openxmlformats.org/drawingml/2006/picture">
+                <pic:pic xmlns:pic="http://schemas.openxmlformats.org/drawingml/2006/picture">
+                  <pic:nvPicPr>
+                    <pic:cNvPr id="19" name="ajout au panier.PNG"/>
+                    <pic:cNvPicPr/>
+                  </pic:nvPicPr>
+                  <pic:blipFill>
+                    <a:blip r:embed="rId17">
+                      <a:extLst>
+                        <a:ext uri="{28A0092B-C50C-407E-A947-70E740481C1C}">
+                          <a14:useLocalDpi xmlns:a14="http://schemas.microsoft.com/office/drawing/2010/main" val="0"/>
+                        </a:ext>
+                      </a:extLst>
+                    </a:blip>
+                    <a:stretch>
+                      <a:fillRect/>
+                    </a:stretch>
+                  </pic:blipFill>
+                  <pic:spPr>
+                    <a:xfrm>
+                      <a:off x="0" y="0"/>
+                      <a:ext cx="5760720" cy="4250690"/>
+                    </a:xfrm>
+                    <a:prstGeom prst="rect">
+                      <a:avLst/>
+                    </a:prstGeom>
+                  </pic:spPr>
+                </pic:pic>
+              </a:graphicData>
+            </a:graphic>
+          </wp:inline>
+        </w:drawing>
+      </w:r>
+    </w:p>
+    <w:p>
+      <w:pPr>
+        <w:rPr>
+          <w:rFonts w:asciiTheme="majorHAnsi" w:hAnsiTheme="majorHAnsi"/>
+        </w:rPr>
+      </w:pPr>
+    </w:p>
+    <w:p>
+      <w:pPr>
+        <w:pStyle w:val="Titre2"/>
+      </w:pPr>
+      <w:bookmarkStart w:id="22" w:name="_Toc21643932"/>
+      <w:r>
+        <w:t>Barre de recherche</w:t>
+      </w:r>
+      <w:bookmarkEnd w:id="22"/>
+    </w:p>
+    <w:p>
+      <w:pPr>
+        <w:rPr>
+          <w:rFonts w:asciiTheme="majorHAnsi" w:hAnsiTheme="majorHAnsi"/>
+        </w:rPr>
+      </w:pPr>
+      <w:r>
+        <w:rPr>
+          <w:rFonts w:asciiTheme="majorHAnsi" w:hAnsiTheme="majorHAnsi"/>
+          <w:noProof/>
+        </w:rPr>
+        <w:drawing>
+          <wp:inline distT="0" distB="0" distL="0" distR="0" wp14:anchorId="15EB0CFC" wp14:editId="40553F1A">
+            <wp:extent cx="5760720" cy="708025"/>
+            <wp:effectExtent l="0" t="0" r="0" b="0"/>
+            <wp:docPr id="20" name="Image 20" descr="Une image contenant capture d’écran&#10;&#10;Description générée automatiquement"/>
+            <wp:cNvGraphicFramePr>
+              <a:graphicFrameLocks xmlns:a="http://schemas.openxmlformats.org/drawingml/2006/main" noChangeAspect="1"/>
+            </wp:cNvGraphicFramePr>
+            <a:graphic xmlns:a="http://schemas.openxmlformats.org/drawingml/2006/main">
+              <a:graphicData uri="http://schemas.openxmlformats.org/drawingml/2006/picture">
+                <pic:pic xmlns:pic="http://schemas.openxmlformats.org/drawingml/2006/picture">
+                  <pic:nvPicPr>
+                    <pic:cNvPr id="20" name="barre de recherche.PNG"/>
+                    <pic:cNvPicPr/>
+                  </pic:nvPicPr>
+                  <pic:blipFill>
+                    <a:blip r:embed="rId18">
+                      <a:extLst>
+                        <a:ext uri="{28A0092B-C50C-407E-A947-70E740481C1C}">
+                          <a14:useLocalDpi xmlns:a14="http://schemas.microsoft.com/office/drawing/2010/main" val="0"/>
+                        </a:ext>
+                      </a:extLst>
+                    </a:blip>
+                    <a:stretch>
+                      <a:fillRect/>
+                    </a:stretch>
+                  </pic:blipFill>
+                  <pic:spPr>
+                    <a:xfrm>
+                      <a:off x="0" y="0"/>
+                      <a:ext cx="5760720" cy="708025"/>
+                    </a:xfrm>
+                    <a:prstGeom prst="rect">
+                      <a:avLst/>
+                    </a:prstGeom>
+                  </pic:spPr>
+                </pic:pic>
+              </a:graphicData>
+            </a:graphic>
+          </wp:inline>
+        </w:drawing>
+      </w:r>
+    </w:p>
+    <w:p>
+      <w:pPr>
+        <w:rPr>
+          <w:rFonts w:asciiTheme="majorHAnsi" w:hAnsiTheme="majorHAnsi"/>
+        </w:rPr>
+      </w:pPr>
+      <w:r>
+        <w:rPr>
+          <w:rFonts w:asciiTheme="majorHAnsi" w:hAnsiTheme="majorHAnsi"/>
+        </w:rPr>
+        <w:br w:type="page"/>
+      </w:r>
+    </w:p>
+    <w:p>
+      <w:pPr>
+        <w:pStyle w:val="Titre2"/>
+      </w:pPr>
+      <w:bookmarkStart w:id="23" w:name="_Toc21643933"/>
+      <w:r>
+        <w:lastRenderedPageBreak/>
+        <w:t>Menu</w:t>
+      </w:r>
+      <w:bookmarkEnd w:id="23"/>
+    </w:p>
+    <w:p>
+      <w:pPr>
+        <w:rPr>
+          <w:rFonts w:asciiTheme="majorHAnsi" w:hAnsiTheme="majorHAnsi"/>
+        </w:rPr>
+      </w:pPr>
+      <w:r>
+        <w:rPr>
+          <w:rFonts w:asciiTheme="majorHAnsi" w:hAnsiTheme="majorHAnsi"/>
+          <w:noProof/>
+        </w:rPr>
+        <w:drawing>
+          <wp:inline distT="0" distB="0" distL="0" distR="0" wp14:anchorId="09544803" wp14:editId="11C7BBA5">
+            <wp:extent cx="5756910" cy="4850130"/>
+            <wp:effectExtent l="0" t="0" r="0" b="7620"/>
+            <wp:docPr id="22" name="Image 22"/>
+            <wp:cNvGraphicFramePr>
+              <a:graphicFrameLocks xmlns:a="http://schemas.openxmlformats.org/drawingml/2006/main" noChangeAspect="1"/>
+            </wp:cNvGraphicFramePr>
+            <a:graphic xmlns:a="http://schemas.openxmlformats.org/drawingml/2006/main">
+              <a:graphicData uri="http://schemas.openxmlformats.org/drawingml/2006/picture">
+                <pic:pic xmlns:pic="http://schemas.openxmlformats.org/drawingml/2006/picture">
+                  <pic:nvPicPr>
+                    <pic:cNvPr id="0" name="Picture 2"/>
+                    <pic:cNvPicPr>
+                      <a:picLocks noChangeAspect="1" noChangeArrowheads="1"/>
+                    </pic:cNvPicPr>
+                  </pic:nvPicPr>
+                  <pic:blipFill>
+                    <a:blip r:embed="rId19">
+                      <a:extLst>
+                        <a:ext uri="{28A0092B-C50C-407E-A947-70E740481C1C}">
+                          <a14:useLocalDpi xmlns:a14="http://schemas.microsoft.com/office/drawing/2010/main" val="0"/>
+                        </a:ext>
+                      </a:extLst>
+                    </a:blip>
+                    <a:srcRect/>
+                    <a:stretch>
+                      <a:fillRect/>
+                    </a:stretch>
+                  </pic:blipFill>
+                  <pic:spPr bwMode="auto">
+                    <a:xfrm>
+                      <a:off x="0" y="0"/>
+                      <a:ext cx="5756910" cy="4850130"/>
+                    </a:xfrm>
+                    <a:prstGeom prst="rect">
+                      <a:avLst/>
+                    </a:prstGeom>
+                    <a:noFill/>
+                    <a:ln>
+                      <a:noFill/>
+                    </a:ln>
+                  </pic:spPr>
+                </pic:pic>
+              </a:graphicData>
+            </a:graphic>
+          </wp:inline>
+        </w:drawing>
+      </w:r>
+    </w:p>
+    <w:p>
+      <w:pPr>
+        <w:rPr>
+          <w:rFonts w:asciiTheme="majorHAnsi" w:hAnsiTheme="majorHAnsi"/>
+        </w:rPr>
+      </w:pPr>
+    </w:p>
+    <w:p>
+      <w:pPr>
+        <w:pStyle w:val="Titre2"/>
+      </w:pPr>
+      <w:bookmarkStart w:id="24" w:name="_Toc21643934"/>
+      <w:r>
+        <w:t>Panier onglet</w:t>
+      </w:r>
+      <w:bookmarkEnd w:id="24"/>
+    </w:p>
+    <w:p>
+      <w:pPr>
+        <w:rPr>
+          <w:rFonts w:asciiTheme="majorHAnsi" w:hAnsiTheme="majorHAnsi"/>
+        </w:rPr>
+      </w:pPr>
+      <w:r>
+        <w:rPr>
+          <w:rFonts w:asciiTheme="majorHAnsi" w:hAnsiTheme="majorHAnsi"/>
+          <w:noProof/>
+        </w:rPr>
+        <w:drawing>
+          <wp:inline distT="0" distB="0" distL="0" distR="0" wp14:anchorId="196CA856" wp14:editId="04882D3A">
+            <wp:extent cx="5748655" cy="2663825"/>
+            <wp:effectExtent l="0" t="0" r="4445" b="3175"/>
+            <wp:docPr id="23" name="Image 23"/>
+            <wp:cNvGraphicFramePr>
+              <a:graphicFrameLocks xmlns:a="http://schemas.openxmlformats.org/drawingml/2006/main" noChangeAspect="1"/>
+            </wp:cNvGraphicFramePr>
+            <a:graphic xmlns:a="http://schemas.openxmlformats.org/drawingml/2006/main">
+              <a:graphicData uri="http://schemas.openxmlformats.org/drawingml/2006/picture">
+                <pic:pic xmlns:pic="http://schemas.openxmlformats.org/drawingml/2006/picture">
+                  <pic:nvPicPr>
+                    <pic:cNvPr id="0" name="Picture 3"/>
+                    <pic:cNvPicPr>
+                      <a:picLocks noChangeAspect="1" noChangeArrowheads="1"/>
+                    </pic:cNvPicPr>
+                  </pic:nvPicPr>
+                  <pic:blipFill>
+                    <a:blip r:embed="rId20">
+                      <a:extLst>
+                        <a:ext uri="{28A0092B-C50C-407E-A947-70E740481C1C}">
+                          <a14:useLocalDpi xmlns:a14="http://schemas.microsoft.com/office/drawing/2010/main" val="0"/>
+                        </a:ext>
+                      </a:extLst>
+                    </a:blip>
+                    <a:srcRect/>
+                    <a:stretch>
+                      <a:fillRect/>
+                    </a:stretch>
+                  </pic:blipFill>
+                  <pic:spPr bwMode="auto">
+                    <a:xfrm>
+                      <a:off x="0" y="0"/>
+                      <a:ext cx="5748655" cy="2663825"/>
+                    </a:xfrm>
+                    <a:prstGeom prst="rect">
+                      <a:avLst/>
+                    </a:prstGeom>
+                    <a:noFill/>
+                    <a:ln>
+                      <a:noFill/>
+                    </a:ln>
+                  </pic:spPr>
+                </pic:pic>
+              </a:graphicData>
+            </a:graphic>
+          </wp:inline>
+        </w:drawing>
+      </w:r>
+    </w:p>
+    <w:p>
+      <w:pPr>
+        <w:rPr>
+          <w:rFonts w:asciiTheme="majorHAnsi" w:hAnsiTheme="majorHAnsi"/>
+        </w:rPr>
+      </w:pPr>
+      <w:r>
+        <w:rPr>
+          <w:rFonts w:asciiTheme="majorHAnsi" w:hAnsiTheme="majorHAnsi"/>
+        </w:rPr>
+        <w:br w:type="page"/>
+      </w:r>
+    </w:p>
+    <w:p>
+      <w:pPr>
+        <w:pStyle w:val="Titre2"/>
+      </w:pPr>
+      <w:bookmarkStart w:id="25" w:name="_Toc21643935"/>
+      <w:r>
+        <w:lastRenderedPageBreak/>
+        <w:t>Panier</w:t>
+      </w:r>
+      <w:bookmarkEnd w:id="25"/>
+    </w:p>
+    <w:p>
+      <w:pPr>
+        <w:rPr>
+          <w:rFonts w:asciiTheme="majorHAnsi" w:hAnsiTheme="majorHAnsi"/>
+        </w:rPr>
+      </w:pPr>
+      <w:r>
+        <w:rPr>
+          <w:rFonts w:asciiTheme="majorHAnsi" w:hAnsiTheme="majorHAnsi"/>
+          <w:noProof/>
+        </w:rPr>
+        <w:drawing>
+          <wp:inline distT="0" distB="0" distL="0" distR="0" wp14:anchorId="50EFC86E" wp14:editId="5A9DDFB9">
+            <wp:extent cx="5756910" cy="4317365"/>
+            <wp:effectExtent l="0" t="0" r="0" b="6985"/>
+            <wp:docPr id="24" name="Image 24"/>
+            <wp:cNvGraphicFramePr>
+              <a:graphicFrameLocks xmlns:a="http://schemas.openxmlformats.org/drawingml/2006/main" noChangeAspect="1"/>
+            </wp:cNvGraphicFramePr>
+            <a:graphic xmlns:a="http://schemas.openxmlformats.org/drawingml/2006/main">
+              <a:graphicData uri="http://schemas.openxmlformats.org/drawingml/2006/picture">
+                <pic:pic xmlns:pic="http://schemas.openxmlformats.org/drawingml/2006/picture">
+                  <pic:nvPicPr>
+                    <pic:cNvPr id="0" name="Picture 4"/>
+                    <pic:cNvPicPr>
+                      <a:picLocks noChangeAspect="1" noChangeArrowheads="1"/>
+                    </pic:cNvPicPr>
+                  </pic:nvPicPr>
+                  <pic:blipFill>
+                    <a:blip r:embed="rId21">
+                      <a:extLst>
+                        <a:ext uri="{28A0092B-C50C-407E-A947-70E740481C1C}">
+                          <a14:useLocalDpi xmlns:a14="http://schemas.microsoft.com/office/drawing/2010/main" val="0"/>
+                        </a:ext>
+                      </a:extLst>
+                    </a:blip>
+                    <a:srcRect/>
+                    <a:stretch>
+                      <a:fillRect/>
+                    </a:stretch>
+                  </pic:blipFill>
+                  <pic:spPr bwMode="auto">
+                    <a:xfrm>
+                      <a:off x="0" y="0"/>
+                      <a:ext cx="5756910" cy="4317365"/>
+                    </a:xfrm>
+                    <a:prstGeom prst="rect">
+                      <a:avLst/>
+                    </a:prstGeom>
+                    <a:noFill/>
+                    <a:ln>
+                      <a:noFill/>
+                    </a:ln>
+                  </pic:spPr>
+                </pic:pic>
+              </a:graphicData>
+            </a:graphic>
+          </wp:inline>
+        </w:drawing>
+      </w:r>
+    </w:p>
+    <w:p>
+      <w:pPr>
+        <w:rPr>
+          <w:rFonts w:asciiTheme="majorHAnsi" w:hAnsiTheme="majorHAnsi"/>
+        </w:rPr>
+      </w:pPr>
+      <w:r>
+        <w:rPr>
+          <w:rFonts w:asciiTheme="majorHAnsi" w:hAnsiTheme="majorHAnsi"/>
+        </w:rPr>
+        <w:br w:type="page"/>
+      </w:r>
+    </w:p>
+    <w:p>
+      <w:pPr>
+        <w:pStyle w:val="Titre2"/>
+      </w:pPr>
+      <w:bookmarkStart w:id="26" w:name="_Toc21643936"/>
+      <w:r>
+        <w:lastRenderedPageBreak/>
+        <w:t>Produit voulu</w:t>
+      </w:r>
+      <w:bookmarkEnd w:id="26"/>
+    </w:p>
+    <w:p>
+      <w:pPr>
+        <w:rPr>
+          <w:rFonts w:asciiTheme="majorHAnsi" w:hAnsiTheme="majorHAnsi"/>
+        </w:rPr>
+      </w:pPr>
+      <w:r>
+        <w:rPr>
+          <w:rFonts w:asciiTheme="majorHAnsi" w:hAnsiTheme="majorHAnsi"/>
+          <w:noProof/>
+        </w:rPr>
+        <w:drawing>
+          <wp:inline distT="0" distB="0" distL="0" distR="0" wp14:anchorId="3DA44E29" wp14:editId="3E2757B9">
+            <wp:extent cx="5748655" cy="4325620"/>
+            <wp:effectExtent l="0" t="0" r="4445" b="0"/>
+            <wp:docPr id="25" name="Image 25"/>
+            <wp:cNvGraphicFramePr>
+              <a:graphicFrameLocks xmlns:a="http://schemas.openxmlformats.org/drawingml/2006/main" noChangeAspect="1"/>
+            </wp:cNvGraphicFramePr>
+            <a:graphic xmlns:a="http://schemas.openxmlformats.org/drawingml/2006/main">
+              <a:graphicData uri="http://schemas.openxmlformats.org/drawingml/2006/picture">
+                <pic:pic xmlns:pic="http://schemas.openxmlformats.org/drawingml/2006/picture">
+                  <pic:nvPicPr>
+                    <pic:cNvPr id="0" name="Picture 5"/>
+                    <pic:cNvPicPr>
+                      <a:picLocks noChangeAspect="1" noChangeArrowheads="1"/>
+                    </pic:cNvPicPr>
+                  </pic:nvPicPr>
+                  <pic:blipFill>
+                    <a:blip r:embed="rId22">
+                      <a:extLst>
+                        <a:ext uri="{28A0092B-C50C-407E-A947-70E740481C1C}">
+                          <a14:useLocalDpi xmlns:a14="http://schemas.microsoft.com/office/drawing/2010/main" val="0"/>
+                        </a:ext>
+                      </a:extLst>
+                    </a:blip>
+                    <a:srcRect/>
+                    <a:stretch>
+                      <a:fillRect/>
+                    </a:stretch>
+                  </pic:blipFill>
+                  <pic:spPr bwMode="auto">
+                    <a:xfrm>
+                      <a:off x="0" y="0"/>
+                      <a:ext cx="5748655" cy="4325620"/>
+                    </a:xfrm>
+                    <a:prstGeom prst="rect">
+                      <a:avLst/>
+                    </a:prstGeom>
+                    <a:noFill/>
+                    <a:ln>
+                      <a:noFill/>
+                    </a:ln>
+                  </pic:spPr>
+                </pic:pic>
+              </a:graphicData>
+            </a:graphic>
+          </wp:inline>
+        </w:drawing>
+      </w:r>
+    </w:p>
+    <w:p>
+      <w:pPr>
+        <w:pStyle w:val="Titre2"/>
+      </w:pPr>
+      <w:bookmarkStart w:id="27" w:name="_Toc21643937"/>
+      <w:r>
+        <w:lastRenderedPageBreak/>
+        <w:t>Résultat</w:t>
+      </w:r>
+      <w:bookmarkEnd w:id="27"/>
+    </w:p>
+    <w:p>
+      <w:pPr>
+        <w:rPr>
+          <w:rFonts w:asciiTheme="majorHAnsi" w:hAnsiTheme="majorHAnsi"/>
+        </w:rPr>
+      </w:pPr>
+      <w:r>
+        <w:rPr>
+          <w:rFonts w:asciiTheme="majorHAnsi" w:hAnsiTheme="majorHAnsi"/>
+          <w:noProof/>
+        </w:rPr>
+        <w:drawing>
+          <wp:inline distT="0" distB="0" distL="0" distR="0" wp14:anchorId="3A516AC4" wp14:editId="51F6E9D1">
+            <wp:extent cx="5748655" cy="4779010"/>
+            <wp:effectExtent l="0" t="0" r="4445" b="2540"/>
+            <wp:docPr id="26" name="Image 26"/>
+            <wp:cNvGraphicFramePr>
+              <a:graphicFrameLocks xmlns:a="http://schemas.openxmlformats.org/drawingml/2006/main" noChangeAspect="1"/>
+            </wp:cNvGraphicFramePr>
+            <a:graphic xmlns:a="http://schemas.openxmlformats.org/drawingml/2006/main">
+              <a:graphicData uri="http://schemas.openxmlformats.org/drawingml/2006/picture">
+                <pic:pic xmlns:pic="http://schemas.openxmlformats.org/drawingml/2006/picture">
+                  <pic:nvPicPr>
+                    <pic:cNvPr id="0" name="Picture 6"/>
+                    <pic:cNvPicPr>
+                      <a:picLocks noChangeAspect="1" noChangeArrowheads="1"/>
+                    </pic:cNvPicPr>
+                  </pic:nvPicPr>
+                  <pic:blipFill>
+                    <a:blip r:embed="rId23">
+                      <a:extLst>
+                        <a:ext uri="{28A0092B-C50C-407E-A947-70E740481C1C}">
+                          <a14:useLocalDpi xmlns:a14="http://schemas.microsoft.com/office/drawing/2010/main" val="0"/>
+                        </a:ext>
+                      </a:extLst>
+                    </a:blip>
+                    <a:srcRect/>
+                    <a:stretch>
+                      <a:fillRect/>
+                    </a:stretch>
+                  </pic:blipFill>
+                  <pic:spPr bwMode="auto">
+                    <a:xfrm>
+                      <a:off x="0" y="0"/>
+                      <a:ext cx="5748655" cy="4779010"/>
+                    </a:xfrm>
+                    <a:prstGeom prst="rect">
+                      <a:avLst/>
+                    </a:prstGeom>
+                    <a:noFill/>
+                    <a:ln>
+                      <a:noFill/>
+                    </a:ln>
+                  </pic:spPr>
+                </pic:pic>
+              </a:graphicData>
+            </a:graphic>
+          </wp:inline>
+        </w:drawing>
+      </w:r>
     </w:p>
     <w:p>
       <w:pPr>
@@ -8237,12 +9285,11 @@
       <w:pPr>
         <w:pStyle w:val="Titre1"/>
       </w:pPr>
-      <w:bookmarkStart w:id="21" w:name="_Toc21641304"/>
-      <w:r>
-        <w:lastRenderedPageBreak/>
+      <w:bookmarkStart w:id="28" w:name="_Toc21643938"/>
+      <w:r>
         <w:t>Contact</w:t>
       </w:r>
-      <w:bookmarkEnd w:id="21"/>
+      <w:bookmarkEnd w:id="28"/>
     </w:p>
     <w:tbl>
       <w:tblPr>
@@ -8885,33 +9932,20 @@
     </w:p>
     <w:p>
       <w:pPr>
-        <w:rPr>
-          <w:rFonts w:asciiTheme="majorHAnsi" w:hAnsiTheme="majorHAnsi"/>
-        </w:rPr>
-      </w:pPr>
-    </w:p>
-    <w:p>
-      <w:pPr>
-        <w:rPr>
-          <w:rFonts w:asciiTheme="majorHAnsi" w:hAnsiTheme="majorHAnsi"/>
-        </w:rPr>
-      </w:pPr>
-    </w:p>
-    <w:p>
-      <w:pPr>
         <w:pStyle w:val="Titre1"/>
       </w:pPr>
-      <w:bookmarkStart w:id="22" w:name="_Toc20127384"/>
-      <w:bookmarkStart w:id="23" w:name="_Toc20127465"/>
-      <w:bookmarkStart w:id="24" w:name="_Toc20430439"/>
-      <w:bookmarkStart w:id="25" w:name="_Toc21641305"/>
-      <w:r>
+      <w:bookmarkStart w:id="29" w:name="_Toc20127384"/>
+      <w:bookmarkStart w:id="30" w:name="_Toc20127465"/>
+      <w:bookmarkStart w:id="31" w:name="_Toc20430439"/>
+      <w:bookmarkStart w:id="32" w:name="_Toc21643939"/>
+      <w:r>
+        <w:lastRenderedPageBreak/>
         <w:t>Accord des parties</w:t>
       </w:r>
-      <w:bookmarkEnd w:id="22"/>
-      <w:bookmarkEnd w:id="23"/>
-      <w:bookmarkEnd w:id="24"/>
-      <w:bookmarkEnd w:id="25"/>
+      <w:bookmarkEnd w:id="29"/>
+      <w:bookmarkEnd w:id="30"/>
+      <w:bookmarkEnd w:id="31"/>
+      <w:bookmarkEnd w:id="32"/>
     </w:p>
     <w:p>
       <w:pPr>
@@ -9234,7 +10268,7 @@
                           </pic:cNvPicPr>
                         </pic:nvPicPr>
                         <pic:blipFill>
-                          <a:blip r:embed="rId17" cstate="print">
+                          <a:blip r:embed="rId24" cstate="print">
                             <a:extLst>
                               <a:ext uri="{28A0092B-C50C-407E-A947-70E740481C1C}">
                                 <a14:useLocalDpi xmlns:a14="http://schemas.microsoft.com/office/drawing/2010/main" val="0"/>
@@ -9332,8 +10366,8 @@
       </w:pPr>
     </w:p>
     <w:sectPr>
-      <w:headerReference w:type="default" r:id="rId18"/>
-      <w:footerReference w:type="default" r:id="rId19"/>
+      <w:headerReference w:type="default" r:id="rId25"/>
+      <w:footerReference w:type="default" r:id="rId26"/>
       <w:pgSz w:w="11906" w:h="16838"/>
       <w:pgMar w:top="1417" w:right="1417" w:bottom="1417" w:left="1417" w:header="708" w:footer="708" w:gutter="0"/>
       <w:pgBorders w:display="firstPage" w:offsetFrom="page">
@@ -9402,7 +10436,15 @@
               <w:pStyle w:val="Pieddepage"/>
             </w:pPr>
             <w:r>
-              <w:t xml:space="preserve">Christopher Pardo / Gatien Jayme / Mounir </w:t>
+              <w:t xml:space="preserve">Christopher Pardo / Gatien </w:t>
+            </w:r>
+            <w:proofErr w:type="spellStart"/>
+            <w:r>
+              <w:t>Jayme</w:t>
+            </w:r>
+            <w:proofErr w:type="spellEnd"/>
+            <w:r>
+              <w:t xml:space="preserve"> / Mounir </w:t>
             </w:r>
             <w:proofErr w:type="spellStart"/>
             <w:r>
@@ -9772,7 +10814,7 @@
       </w:pPr>
     </w:pPrDefault>
   </w:docDefaults>
-  <w:latentStyles w:defLockedState="0" w:defUIPriority="99" w:defSemiHidden="0" w:defUnhideWhenUsed="0" w:defQFormat="0" w:count="377">
+  <w:latentStyles w:defLockedState="0" w:defUIPriority="99" w:defSemiHidden="0" w:defUnhideWhenUsed="0" w:defQFormat="0" w:count="375">
     <w:lsdException w:name="Normal" w:uiPriority="0" w:qFormat="1"/>
     <w:lsdException w:name="heading 1" w:uiPriority="9" w:qFormat="1"/>
     <w:lsdException w:name="heading 2" w:semiHidden="1" w:uiPriority="9" w:unhideWhenUsed="1" w:qFormat="1"/>
@@ -10148,8 +11190,6 @@
     <w:lsdException w:name="Smart Hyperlink" w:semiHidden="1" w:unhideWhenUsed="1"/>
     <w:lsdException w:name="Hashtag" w:semiHidden="1" w:unhideWhenUsed="1"/>
     <w:lsdException w:name="Unresolved Mention" w:semiHidden="1" w:unhideWhenUsed="1"/>
-    <w:lsdException w:name="Smart Link" w:semiHidden="1" w:unhideWhenUsed="1"/>
-    <w:lsdException w:name="Smart Link Error" w:semiHidden="1" w:unhideWhenUsed="1"/>
   </w:latentStyles>
   <w:style w:type="paragraph" w:default="1" w:styleId="Normal">
     <w:name w:val="Normal"/>
@@ -10481,6 +11521,36 @@
       <w:contextualSpacing/>
     </w:pPr>
   </w:style>
+  <w:style w:type="paragraph" w:styleId="Textedebulles">
+    <w:name w:val="Balloon Text"/>
+    <w:basedOn w:val="Normal"/>
+    <w:link w:val="TextedebullesCar"/>
+    <w:uiPriority w:val="99"/>
+    <w:semiHidden/>
+    <w:unhideWhenUsed/>
+    <w:rsid w:val="00AC565F"/>
+    <w:pPr>
+      <w:spacing w:after="0" w:line="240" w:lineRule="auto"/>
+    </w:pPr>
+    <w:rPr>
+      <w:rFonts w:ascii="Segoe UI" w:hAnsi="Segoe UI" w:cs="Segoe UI"/>
+      <w:sz w:val="18"/>
+      <w:szCs w:val="18"/>
+    </w:rPr>
+  </w:style>
+  <w:style w:type="character" w:customStyle="1" w:styleId="TextedebullesCar">
+    <w:name w:val="Texte de bulles Car"/>
+    <w:basedOn w:val="Policepardfaut"/>
+    <w:link w:val="Textedebulles"/>
+    <w:uiPriority w:val="99"/>
+    <w:semiHidden/>
+    <w:rsid w:val="00AC565F"/>
+    <w:rPr>
+      <w:rFonts w:ascii="Segoe UI" w:hAnsi="Segoe UI" w:cs="Segoe UI"/>
+      <w:sz w:val="18"/>
+      <w:szCs w:val="18"/>
+    </w:rPr>
+  </w:style>
 </w:styles>
 </file>
 
@@ -10784,7 +11854,7 @@
 </file>
 
 <file path=customXml/itemProps1.xml><?xml version="1.0" encoding="utf-8"?>
-<ds:datastoreItem xmlns:ds="http://schemas.openxmlformats.org/officeDocument/2006/customXml" ds:itemID="{5799B89D-9460-4D1B-BD0C-188046774C61}">
+<ds:datastoreItem xmlns:ds="http://schemas.openxmlformats.org/officeDocument/2006/customXml" ds:itemID="{986904FA-A16F-4494-A94F-1BE6EE94220D}">
   <ds:schemaRefs>
     <ds:schemaRef ds:uri="http://schemas.openxmlformats.org/officeDocument/2006/bibliography"/>
   </ds:schemaRefs>

</xml_diff>

<commit_message>
Finalisation du cdc final
</commit_message>
<xml_diff>
--- a/Doc/Perry_CahierDesCharges.docx
+++ b/Doc/Perry_CahierDesCharges.docx
@@ -172,7 +172,7 @@
           <w:lang w:eastAsia="fr-CH"/>
         </w:rPr>
         <w:drawing>
-          <wp:anchor distT="0" distB="0" distL="114300" distR="114300" simplePos="0" relativeHeight="251659264" behindDoc="0" locked="0" layoutInCell="1" allowOverlap="1" wp14:anchorId="41C6C073" wp14:editId="00D1CDE7">
+          <wp:anchor distT="0" distB="0" distL="114300" distR="114300" simplePos="0" relativeHeight="251659264" behindDoc="0" locked="0" layoutInCell="1" allowOverlap="1" wp14:anchorId="0AB54F85" wp14:editId="68B85C35">
             <wp:simplePos x="0" y="0"/>
             <wp:positionH relativeFrom="column">
               <wp:posOffset>2374900</wp:posOffset>
@@ -197,7 +197,7 @@
                     </pic:cNvPicPr>
                   </pic:nvPicPr>
                   <pic:blipFill>
-                    <a:blip r:embed="rId8">
+                    <a:blip r:embed="rId7">
                       <a:extLst>
                         <a:ext uri="{28A0092B-C50C-407E-A947-70E740481C1C}">
                           <a14:useLocalDpi xmlns:a14="http://schemas.microsoft.com/office/drawing/2010/main" val="0"/>
@@ -339,17 +339,8 @@
           <w:rFonts w:asciiTheme="majorHAnsi" w:hAnsiTheme="majorHAnsi"/>
           <w:lang w:eastAsia="fr-FR"/>
         </w:rPr>
-        <w:t xml:space="preserve"> / Gatien </w:t>
-      </w:r>
-      <w:proofErr w:type="spellStart"/>
-      <w:r>
-        <w:rPr>
-          <w:rFonts w:asciiTheme="majorHAnsi" w:hAnsiTheme="majorHAnsi"/>
-          <w:lang w:eastAsia="fr-FR"/>
-        </w:rPr>
-        <w:t>Jayme</w:t>
-      </w:r>
-      <w:proofErr w:type="spellEnd"/>
+        <w:t xml:space="preserve"> / Gatien Jayme</w:t>
+      </w:r>
     </w:p>
     <w:p>
       <w:pPr>
@@ -404,7 +395,7 @@
           <w:rFonts w:asciiTheme="majorHAnsi" w:hAnsiTheme="majorHAnsi"/>
           <w:lang w:val="fr-FR" w:eastAsia="fr-FR"/>
         </w:rPr>
-        <w:t>10</w:t>
+        <w:t>04</w:t>
       </w:r>
       <w:r>
         <w:rPr>
@@ -418,7 +409,7 @@
           <w:rFonts w:asciiTheme="majorHAnsi" w:hAnsiTheme="majorHAnsi"/>
           <w:lang w:val="fr-FR" w:eastAsia="fr-FR"/>
         </w:rPr>
-        <w:t>octobre</w:t>
+        <w:t>novembre</w:t>
       </w:r>
       <w:r>
         <w:rPr>
@@ -427,6 +418,8 @@
         </w:rPr>
         <w:t xml:space="preserve"> 2019</w:t>
       </w:r>
+      <w:bookmarkStart w:id="0" w:name="_GoBack"/>
+      <w:bookmarkEnd w:id="0"/>
     </w:p>
     <w:p>
       <w:pPr>
@@ -456,6 +449,7 @@
       <w:sdtPr>
         <w:rPr>
           <w:rFonts w:asciiTheme="minorHAnsi" w:eastAsiaTheme="minorHAnsi" w:hAnsiTheme="minorHAnsi" w:cstheme="minorBidi"/>
+          <w:caps w:val="0"/>
           <w:color w:val="auto"/>
           <w:sz w:val="22"/>
           <w:szCs w:val="22"/>
@@ -518,7 +512,7 @@
             </w:rPr>
             <w:fldChar w:fldCharType="separate"/>
           </w:r>
-          <w:hyperlink w:anchor="_Toc23146224" w:history="1">
+          <w:hyperlink w:anchor="_Toc23747611" w:history="1">
             <w:r>
               <w:rPr>
                 <w:rStyle w:val="Lienhypertexte"/>
@@ -545,7 +539,7 @@
                 <w:noProof/>
                 <w:webHidden/>
               </w:rPr>
-              <w:instrText xml:space="preserve"> PAGEREF _Toc23146224 \h </w:instrText>
+              <w:instrText xml:space="preserve"> PAGEREF _Toc23747611 \h </w:instrText>
             </w:r>
             <w:r>
               <w:rPr>
@@ -588,7 +582,7 @@
               <w:lang w:eastAsia="fr-CH"/>
             </w:rPr>
           </w:pPr>
-          <w:hyperlink w:anchor="_Toc23146225" w:history="1">
+          <w:hyperlink w:anchor="_Toc23747612" w:history="1">
             <w:r>
               <w:rPr>
                 <w:rStyle w:val="Lienhypertexte"/>
@@ -615,7 +609,7 @@
                 <w:noProof/>
                 <w:webHidden/>
               </w:rPr>
-              <w:instrText xml:space="preserve"> PAGEREF _Toc23146225 \h </w:instrText>
+              <w:instrText xml:space="preserve"> PAGEREF _Toc23747612 \h </w:instrText>
             </w:r>
             <w:r>
               <w:rPr>
@@ -658,7 +652,7 @@
               <w:lang w:eastAsia="fr-CH"/>
             </w:rPr>
           </w:pPr>
-          <w:hyperlink w:anchor="_Toc23146226" w:history="1">
+          <w:hyperlink w:anchor="_Toc23747613" w:history="1">
             <w:r>
               <w:rPr>
                 <w:rStyle w:val="Lienhypertexte"/>
@@ -685,7 +679,7 @@
                 <w:noProof/>
                 <w:webHidden/>
               </w:rPr>
-              <w:instrText xml:space="preserve"> PAGEREF _Toc23146226 \h </w:instrText>
+              <w:instrText xml:space="preserve"> PAGEREF _Toc23747613 \h </w:instrText>
             </w:r>
             <w:r>
               <w:rPr>
@@ -728,7 +722,7 @@
               <w:lang w:eastAsia="fr-CH"/>
             </w:rPr>
           </w:pPr>
-          <w:hyperlink w:anchor="_Toc23146227" w:history="1">
+          <w:hyperlink w:anchor="_Toc23747614" w:history="1">
             <w:r>
               <w:rPr>
                 <w:rStyle w:val="Lienhypertexte"/>
@@ -755,7 +749,7 @@
                 <w:noProof/>
                 <w:webHidden/>
               </w:rPr>
-              <w:instrText xml:space="preserve"> PAGEREF _Toc23146227 \h </w:instrText>
+              <w:instrText xml:space="preserve"> PAGEREF _Toc23747614 \h </w:instrText>
             </w:r>
             <w:r>
               <w:rPr>
@@ -798,13 +792,13 @@
               <w:lang w:eastAsia="fr-CH"/>
             </w:rPr>
           </w:pPr>
-          <w:hyperlink w:anchor="_Toc23146228" w:history="1">
+          <w:hyperlink w:anchor="_Toc23747615" w:history="1">
             <w:r>
               <w:rPr>
                 <w:rStyle w:val="Lienhypertexte"/>
                 <w:noProof/>
               </w:rPr>
-              <w:t>CONTRAINTES TECHNIQUES</w:t>
+              <w:t>Mandataires</w:t>
             </w:r>
             <w:r>
               <w:rPr>
@@ -825,7 +819,7 @@
                 <w:noProof/>
                 <w:webHidden/>
               </w:rPr>
-              <w:instrText xml:space="preserve"> PAGEREF _Toc23146228 \h </w:instrText>
+              <w:instrText xml:space="preserve"> PAGEREF _Toc23747615 \h </w:instrText>
             </w:r>
             <w:r>
               <w:rPr>
@@ -868,13 +862,13 @@
               <w:lang w:eastAsia="fr-CH"/>
             </w:rPr>
           </w:pPr>
-          <w:hyperlink w:anchor="_Toc23146229" w:history="1">
+          <w:hyperlink w:anchor="_Toc23747616" w:history="1">
             <w:r>
               <w:rPr>
                 <w:rStyle w:val="Lienhypertexte"/>
                 <w:noProof/>
               </w:rPr>
-              <w:t>TECHNOLOGIES ET LOGICIELS</w:t>
+              <w:t>CONTRAINTES TECHNIQUES</w:t>
             </w:r>
             <w:r>
               <w:rPr>
@@ -895,7 +889,7 @@
                 <w:noProof/>
                 <w:webHidden/>
               </w:rPr>
-              <w:instrText xml:space="preserve"> PAGEREF _Toc23146229 \h </w:instrText>
+              <w:instrText xml:space="preserve"> PAGEREF _Toc23747616 \h </w:instrText>
             </w:r>
             <w:r>
               <w:rPr>
@@ -938,13 +932,13 @@
               <w:lang w:eastAsia="fr-CH"/>
             </w:rPr>
           </w:pPr>
-          <w:hyperlink w:anchor="_Toc23146230" w:history="1">
+          <w:hyperlink w:anchor="_Toc23747617" w:history="1">
             <w:r>
               <w:rPr>
                 <w:rStyle w:val="Lienhypertexte"/>
                 <w:noProof/>
               </w:rPr>
-              <w:t>SUIVI DU PROJET</w:t>
+              <w:t>TECHNOLOGIES ET LOGICIELS+</w:t>
             </w:r>
             <w:r>
               <w:rPr>
@@ -965,7 +959,7 @@
                 <w:noProof/>
                 <w:webHidden/>
               </w:rPr>
-              <w:instrText xml:space="preserve"> PAGEREF _Toc23146230 \h </w:instrText>
+              <w:instrText xml:space="preserve"> PAGEREF _Toc23747617 \h </w:instrText>
             </w:r>
             <w:r>
               <w:rPr>
@@ -985,7 +979,7 @@
                 <w:noProof/>
                 <w:webHidden/>
               </w:rPr>
-              <w:t>3</w:t>
+              <w:t>4</w:t>
             </w:r>
             <w:r>
               <w:rPr>
@@ -1008,13 +1002,13 @@
               <w:lang w:eastAsia="fr-CH"/>
             </w:rPr>
           </w:pPr>
-          <w:hyperlink w:anchor="_Toc23146231" w:history="1">
+          <w:hyperlink w:anchor="_Toc23747618" w:history="1">
             <w:r>
               <w:rPr>
                 <w:rStyle w:val="Lienhypertexte"/>
                 <w:noProof/>
               </w:rPr>
-              <w:t>PLANNING</w:t>
+              <w:t>SUIVI DU PROJET</w:t>
             </w:r>
             <w:r>
               <w:rPr>
@@ -1035,7 +1029,7 @@
                 <w:noProof/>
                 <w:webHidden/>
               </w:rPr>
-              <w:instrText xml:space="preserve"> PAGEREF _Toc23146231 \h </w:instrText>
+              <w:instrText xml:space="preserve"> PAGEREF _Toc23747618 \h </w:instrText>
             </w:r>
             <w:r>
               <w:rPr>
@@ -1078,13 +1072,13 @@
               <w:lang w:eastAsia="fr-CH"/>
             </w:rPr>
           </w:pPr>
-          <w:hyperlink w:anchor="_Toc23146232" w:history="1">
+          <w:hyperlink w:anchor="_Toc23747619" w:history="1">
             <w:r>
               <w:rPr>
                 <w:rStyle w:val="Lienhypertexte"/>
                 <w:noProof/>
               </w:rPr>
-              <w:t>Tarifs</w:t>
+              <w:t>PLANNING</w:t>
             </w:r>
             <w:r>
               <w:rPr>
@@ -1105,7 +1099,7 @@
                 <w:noProof/>
                 <w:webHidden/>
               </w:rPr>
-              <w:instrText xml:space="preserve"> PAGEREF _Toc23146232 \h </w:instrText>
+              <w:instrText xml:space="preserve"> PAGEREF _Toc23747619 \h </w:instrText>
             </w:r>
             <w:r>
               <w:rPr>
@@ -1148,13 +1142,13 @@
               <w:lang w:eastAsia="fr-CH"/>
             </w:rPr>
           </w:pPr>
-          <w:hyperlink w:anchor="_Toc23146233" w:history="1">
+          <w:hyperlink w:anchor="_Toc23747620" w:history="1">
             <w:r>
               <w:rPr>
                 <w:rStyle w:val="Lienhypertexte"/>
                 <w:noProof/>
               </w:rPr>
-              <w:t>Moyens de communication</w:t>
+              <w:t>Tarifs</w:t>
             </w:r>
             <w:r>
               <w:rPr>
@@ -1175,7 +1169,7 @@
                 <w:noProof/>
                 <w:webHidden/>
               </w:rPr>
-              <w:instrText xml:space="preserve"> PAGEREF _Toc23146233 \h </w:instrText>
+              <w:instrText xml:space="preserve"> PAGEREF _Toc23747620 \h </w:instrText>
             </w:r>
             <w:r>
               <w:rPr>
@@ -1218,13 +1212,13 @@
               <w:lang w:eastAsia="fr-CH"/>
             </w:rPr>
           </w:pPr>
-          <w:hyperlink w:anchor="_Toc23146234" w:history="1">
+          <w:hyperlink w:anchor="_Toc23747621" w:history="1">
             <w:r>
               <w:rPr>
                 <w:rStyle w:val="Lienhypertexte"/>
                 <w:noProof/>
               </w:rPr>
-              <w:t>Livrables</w:t>
+              <w:t>Moyens de communication</w:t>
             </w:r>
             <w:r>
               <w:rPr>
@@ -1245,7 +1239,7 @@
                 <w:noProof/>
                 <w:webHidden/>
               </w:rPr>
-              <w:instrText xml:space="preserve"> PAGEREF _Toc23146234 \h </w:instrText>
+              <w:instrText xml:space="preserve"> PAGEREF _Toc23747621 \h </w:instrText>
             </w:r>
             <w:r>
               <w:rPr>
@@ -1265,7 +1259,7 @@
                 <w:noProof/>
                 <w:webHidden/>
               </w:rPr>
-              <w:t>5</w:t>
+              <w:t>4</w:t>
             </w:r>
             <w:r>
               <w:rPr>
@@ -1288,13 +1282,13 @@
               <w:lang w:eastAsia="fr-CH"/>
             </w:rPr>
           </w:pPr>
-          <w:hyperlink w:anchor="_Toc23146235" w:history="1">
+          <w:hyperlink w:anchor="_Toc23747622" w:history="1">
             <w:r>
               <w:rPr>
                 <w:rStyle w:val="Lienhypertexte"/>
                 <w:noProof/>
               </w:rPr>
-              <w:t>Cas d’utilisations</w:t>
+              <w:t>ARBORECENCE DU SITE et Les fonctionalites</w:t>
             </w:r>
             <w:r>
               <w:rPr>
@@ -1315,7 +1309,7 @@
                 <w:noProof/>
                 <w:webHidden/>
               </w:rPr>
-              <w:instrText xml:space="preserve"> PAGEREF _Toc23146235 \h </w:instrText>
+              <w:instrText xml:space="preserve"> PAGEREF _Toc23747622 \h </w:instrText>
             </w:r>
             <w:r>
               <w:rPr>
@@ -1335,7 +1329,7 @@
                 <w:noProof/>
                 <w:webHidden/>
               </w:rPr>
-              <w:t>6</w:t>
+              <w:t>5</w:t>
             </w:r>
             <w:r>
               <w:rPr>
@@ -1358,12 +1352,152 @@
               <w:lang w:eastAsia="fr-CH"/>
             </w:rPr>
           </w:pPr>
-          <w:hyperlink w:anchor="_Toc23146236" w:history="1">
+          <w:hyperlink w:anchor="_Toc23747623" w:history="1">
             <w:r>
               <w:rPr>
                 <w:rStyle w:val="Lienhypertexte"/>
                 <w:noProof/>
               </w:rPr>
+              <w:t>Livrable</w:t>
+            </w:r>
+            <w:r>
+              <w:rPr>
+                <w:noProof/>
+                <w:webHidden/>
+              </w:rPr>
+              <w:tab/>
+            </w:r>
+            <w:r>
+              <w:rPr>
+                <w:noProof/>
+                <w:webHidden/>
+              </w:rPr>
+              <w:fldChar w:fldCharType="begin"/>
+            </w:r>
+            <w:r>
+              <w:rPr>
+                <w:noProof/>
+                <w:webHidden/>
+              </w:rPr>
+              <w:instrText xml:space="preserve"> PAGEREF _Toc23747623 \h </w:instrText>
+            </w:r>
+            <w:r>
+              <w:rPr>
+                <w:noProof/>
+                <w:webHidden/>
+              </w:rPr>
+            </w:r>
+            <w:r>
+              <w:rPr>
+                <w:noProof/>
+                <w:webHidden/>
+              </w:rPr>
+              <w:fldChar w:fldCharType="separate"/>
+            </w:r>
+            <w:r>
+              <w:rPr>
+                <w:noProof/>
+                <w:webHidden/>
+              </w:rPr>
+              <w:t>5</w:t>
+            </w:r>
+            <w:r>
+              <w:rPr>
+                <w:noProof/>
+                <w:webHidden/>
+              </w:rPr>
+              <w:fldChar w:fldCharType="end"/>
+            </w:r>
+          </w:hyperlink>
+        </w:p>
+        <w:p>
+          <w:pPr>
+            <w:pStyle w:val="TM1"/>
+            <w:tabs>
+              <w:tab w:val="right" w:leader="dot" w:pos="9062"/>
+            </w:tabs>
+            <w:rPr>
+              <w:rFonts w:eastAsiaTheme="minorEastAsia"/>
+              <w:noProof/>
+              <w:lang w:eastAsia="fr-CH"/>
+            </w:rPr>
+          </w:pPr>
+          <w:hyperlink w:anchor="_Toc23747624" w:history="1">
+            <w:r>
+              <w:rPr>
+                <w:rStyle w:val="Lienhypertexte"/>
+                <w:noProof/>
+              </w:rPr>
+              <w:t>Cas d’utilisations</w:t>
+            </w:r>
+            <w:r>
+              <w:rPr>
+                <w:noProof/>
+                <w:webHidden/>
+              </w:rPr>
+              <w:tab/>
+            </w:r>
+            <w:r>
+              <w:rPr>
+                <w:noProof/>
+                <w:webHidden/>
+              </w:rPr>
+              <w:fldChar w:fldCharType="begin"/>
+            </w:r>
+            <w:r>
+              <w:rPr>
+                <w:noProof/>
+                <w:webHidden/>
+              </w:rPr>
+              <w:instrText xml:space="preserve"> PAGEREF _Toc23747624 \h </w:instrText>
+            </w:r>
+            <w:r>
+              <w:rPr>
+                <w:noProof/>
+                <w:webHidden/>
+              </w:rPr>
+            </w:r>
+            <w:r>
+              <w:rPr>
+                <w:noProof/>
+                <w:webHidden/>
+              </w:rPr>
+              <w:fldChar w:fldCharType="separate"/>
+            </w:r>
+            <w:r>
+              <w:rPr>
+                <w:noProof/>
+                <w:webHidden/>
+              </w:rPr>
+              <w:t>6</w:t>
+            </w:r>
+            <w:r>
+              <w:rPr>
+                <w:noProof/>
+                <w:webHidden/>
+              </w:rPr>
+              <w:fldChar w:fldCharType="end"/>
+            </w:r>
+          </w:hyperlink>
+        </w:p>
+        <w:p>
+          <w:pPr>
+            <w:pStyle w:val="TM1"/>
+            <w:tabs>
+              <w:tab w:val="right" w:leader="dot" w:pos="9062"/>
+            </w:tabs>
+            <w:rPr>
+              <w:rFonts w:eastAsiaTheme="minorEastAsia"/>
+              <w:noProof/>
+              <w:lang w:eastAsia="fr-CH"/>
+            </w:rPr>
+          </w:pPr>
+          <w:hyperlink w:anchor="_Toc23747625" w:history="1">
+            <w:r>
+              <w:rPr>
+                <w:rStyle w:val="Lienhypertexte"/>
+                <w:noProof/>
+              </w:rPr>
               <w:t>Maquettes</w:t>
             </w:r>
             <w:r>
@@ -1385,7 +1519,7 @@
                 <w:noProof/>
                 <w:webHidden/>
               </w:rPr>
-              <w:instrText xml:space="preserve"> PAGEREF _Toc23146236 \h </w:instrText>
+              <w:instrText xml:space="preserve"> PAGEREF _Toc23747625 \h </w:instrText>
             </w:r>
             <w:r>
               <w:rPr>
@@ -1428,7 +1562,7 @@
               <w:lang w:eastAsia="fr-CH"/>
             </w:rPr>
           </w:pPr>
-          <w:hyperlink w:anchor="_Toc23146237" w:history="1">
+          <w:hyperlink w:anchor="_Toc23747626" w:history="1">
             <w:r>
               <w:rPr>
                 <w:rStyle w:val="Lienhypertexte"/>
@@ -1455,7 +1589,7 @@
                 <w:noProof/>
                 <w:webHidden/>
               </w:rPr>
-              <w:instrText xml:space="preserve"> PAGEREF _Toc23146237 \h </w:instrText>
+              <w:instrText xml:space="preserve"> PAGEREF _Toc23747626 \h </w:instrText>
             </w:r>
             <w:r>
               <w:rPr>
@@ -1498,7 +1632,7 @@
               <w:lang w:eastAsia="fr-CH"/>
             </w:rPr>
           </w:pPr>
-          <w:hyperlink w:anchor="_Toc23146238" w:history="1">
+          <w:hyperlink w:anchor="_Toc23747627" w:history="1">
             <w:r>
               <w:rPr>
                 <w:rStyle w:val="Lienhypertexte"/>
@@ -1525,7 +1659,7 @@
                 <w:noProof/>
                 <w:webHidden/>
               </w:rPr>
-              <w:instrText xml:space="preserve"> PAGEREF _Toc23146238 \h </w:instrText>
+              <w:instrText xml:space="preserve"> PAGEREF _Toc23747627 \h </w:instrText>
             </w:r>
             <w:r>
               <w:rPr>
@@ -1568,7 +1702,7 @@
               <w:lang w:eastAsia="fr-CH"/>
             </w:rPr>
           </w:pPr>
-          <w:hyperlink w:anchor="_Toc23146239" w:history="1">
+          <w:hyperlink w:anchor="_Toc23747628" w:history="1">
             <w:r>
               <w:rPr>
                 <w:rStyle w:val="Lienhypertexte"/>
@@ -1595,7 +1729,7 @@
                 <w:noProof/>
                 <w:webHidden/>
               </w:rPr>
-              <w:instrText xml:space="preserve"> PAGEREF _Toc23146239 \h </w:instrText>
+              <w:instrText xml:space="preserve"> PAGEREF _Toc23747628 \h </w:instrText>
             </w:r>
             <w:r>
               <w:rPr>
@@ -1638,7 +1772,7 @@
               <w:lang w:eastAsia="fr-CH"/>
             </w:rPr>
           </w:pPr>
-          <w:hyperlink w:anchor="_Toc23146240" w:history="1">
+          <w:hyperlink w:anchor="_Toc23747629" w:history="1">
             <w:r>
               <w:rPr>
                 <w:rStyle w:val="Lienhypertexte"/>
@@ -1665,7 +1799,7 @@
                 <w:noProof/>
                 <w:webHidden/>
               </w:rPr>
-              <w:instrText xml:space="preserve"> PAGEREF _Toc23146240 \h </w:instrText>
+              <w:instrText xml:space="preserve"> PAGEREF _Toc23747629 \h </w:instrText>
             </w:r>
             <w:r>
               <w:rPr>
@@ -1708,7 +1842,7 @@
               <w:lang w:eastAsia="fr-CH"/>
             </w:rPr>
           </w:pPr>
-          <w:hyperlink w:anchor="_Toc23146241" w:history="1">
+          <w:hyperlink w:anchor="_Toc23747630" w:history="1">
             <w:r>
               <w:rPr>
                 <w:rStyle w:val="Lienhypertexte"/>
@@ -1735,7 +1869,7 @@
                 <w:noProof/>
                 <w:webHidden/>
               </w:rPr>
-              <w:instrText xml:space="preserve"> PAGEREF _Toc23146241 \h </w:instrText>
+              <w:instrText xml:space="preserve"> PAGEREF _Toc23747630 \h </w:instrText>
             </w:r>
             <w:r>
               <w:rPr>
@@ -1778,7 +1912,7 @@
               <w:lang w:eastAsia="fr-CH"/>
             </w:rPr>
           </w:pPr>
-          <w:hyperlink w:anchor="_Toc23146242" w:history="1">
+          <w:hyperlink w:anchor="_Toc23747631" w:history="1">
             <w:r>
               <w:rPr>
                 <w:rStyle w:val="Lienhypertexte"/>
@@ -1805,7 +1939,7 @@
                 <w:noProof/>
                 <w:webHidden/>
               </w:rPr>
-              <w:instrText xml:space="preserve"> PAGEREF _Toc23146242 \h </w:instrText>
+              <w:instrText xml:space="preserve"> PAGEREF _Toc23747631 \h </w:instrText>
             </w:r>
             <w:r>
               <w:rPr>
@@ -1848,7 +1982,7 @@
               <w:lang w:eastAsia="fr-CH"/>
             </w:rPr>
           </w:pPr>
-          <w:hyperlink w:anchor="_Toc23146243" w:history="1">
+          <w:hyperlink w:anchor="_Toc23747632" w:history="1">
             <w:r>
               <w:rPr>
                 <w:rStyle w:val="Lienhypertexte"/>
@@ -1875,7 +2009,7 @@
                 <w:noProof/>
                 <w:webHidden/>
               </w:rPr>
-              <w:instrText xml:space="preserve"> PAGEREF _Toc23146243 \h </w:instrText>
+              <w:instrText xml:space="preserve"> PAGEREF _Toc23747632 \h </w:instrText>
             </w:r>
             <w:r>
               <w:rPr>
@@ -1918,7 +2052,7 @@
               <w:lang w:eastAsia="fr-CH"/>
             </w:rPr>
           </w:pPr>
-          <w:hyperlink w:anchor="_Toc23146244" w:history="1">
+          <w:hyperlink w:anchor="_Toc23747633" w:history="1">
             <w:r>
               <w:rPr>
                 <w:rStyle w:val="Lienhypertexte"/>
@@ -1945,7 +2079,7 @@
                 <w:noProof/>
                 <w:webHidden/>
               </w:rPr>
-              <w:instrText xml:space="preserve"> PAGEREF _Toc23146244 \h </w:instrText>
+              <w:instrText xml:space="preserve"> PAGEREF _Toc23747633 \h </w:instrText>
             </w:r>
             <w:r>
               <w:rPr>
@@ -1988,7 +2122,7 @@
               <w:lang w:eastAsia="fr-CH"/>
             </w:rPr>
           </w:pPr>
-          <w:hyperlink w:anchor="_Toc23146245" w:history="1">
+          <w:hyperlink w:anchor="_Toc23747634" w:history="1">
             <w:r>
               <w:rPr>
                 <w:rStyle w:val="Lienhypertexte"/>
@@ -2015,7 +2149,7 @@
                 <w:noProof/>
                 <w:webHidden/>
               </w:rPr>
-              <w:instrText xml:space="preserve"> PAGEREF _Toc23146245 \h </w:instrText>
+              <w:instrText xml:space="preserve"> PAGEREF _Toc23747634 \h </w:instrText>
             </w:r>
             <w:r>
               <w:rPr>
@@ -2058,7 +2192,7 @@
               <w:lang w:eastAsia="fr-CH"/>
             </w:rPr>
           </w:pPr>
-          <w:hyperlink w:anchor="_Toc23146246" w:history="1">
+          <w:hyperlink w:anchor="_Toc23747635" w:history="1">
             <w:r>
               <w:rPr>
                 <w:rStyle w:val="Lienhypertexte"/>
@@ -2085,7 +2219,7 @@
                 <w:noProof/>
                 <w:webHidden/>
               </w:rPr>
-              <w:instrText xml:space="preserve"> PAGEREF _Toc23146246 \h </w:instrText>
+              <w:instrText xml:space="preserve"> PAGEREF _Toc23747635 \h </w:instrText>
             </w:r>
             <w:r>
               <w:rPr>
@@ -2128,7 +2262,7 @@
               <w:lang w:eastAsia="fr-CH"/>
             </w:rPr>
           </w:pPr>
-          <w:hyperlink w:anchor="_Toc23146247" w:history="1">
+          <w:hyperlink w:anchor="_Toc23747636" w:history="1">
             <w:r>
               <w:rPr>
                 <w:rStyle w:val="Lienhypertexte"/>
@@ -2155,7 +2289,7 @@
                 <w:noProof/>
                 <w:webHidden/>
               </w:rPr>
-              <w:instrText xml:space="preserve"> PAGEREF _Toc23146247 \h </w:instrText>
+              <w:instrText xml:space="preserve"> PAGEREF _Toc23747636 \h </w:instrText>
             </w:r>
             <w:r>
               <w:rPr>
@@ -2198,7 +2332,7 @@
               <w:lang w:eastAsia="fr-CH"/>
             </w:rPr>
           </w:pPr>
-          <w:hyperlink w:anchor="_Toc23146248" w:history="1">
+          <w:hyperlink w:anchor="_Toc23747637" w:history="1">
             <w:r>
               <w:rPr>
                 <w:rStyle w:val="Lienhypertexte"/>
@@ -2225,7 +2359,7 @@
                 <w:noProof/>
                 <w:webHidden/>
               </w:rPr>
-              <w:instrText xml:space="preserve"> PAGEREF _Toc23146248 \h </w:instrText>
+              <w:instrText xml:space="preserve"> PAGEREF _Toc23747637 \h </w:instrText>
             </w:r>
             <w:r>
               <w:rPr>
@@ -2268,7 +2402,7 @@
               <w:lang w:eastAsia="fr-CH"/>
             </w:rPr>
           </w:pPr>
-          <w:hyperlink w:anchor="_Toc23146249" w:history="1">
+          <w:hyperlink w:anchor="_Toc23747638" w:history="1">
             <w:r>
               <w:rPr>
                 <w:rStyle w:val="Lienhypertexte"/>
@@ -2295,7 +2429,7 @@
                 <w:noProof/>
                 <w:webHidden/>
               </w:rPr>
-              <w:instrText xml:space="preserve"> PAGEREF _Toc23146249 \h </w:instrText>
+              <w:instrText xml:space="preserve"> PAGEREF _Toc23747638 \h </w:instrText>
             </w:r>
             <w:r>
               <w:rPr>
@@ -2338,7 +2472,7 @@
               <w:lang w:eastAsia="fr-CH"/>
             </w:rPr>
           </w:pPr>
-          <w:hyperlink w:anchor="_Toc23146250" w:history="1">
+          <w:hyperlink w:anchor="_Toc23747639" w:history="1">
             <w:r>
               <w:rPr>
                 <w:rStyle w:val="Lienhypertexte"/>
@@ -2365,7 +2499,7 @@
                 <w:noProof/>
                 <w:webHidden/>
               </w:rPr>
-              <w:instrText xml:space="preserve"> PAGEREF _Toc23146250 \h </w:instrText>
+              <w:instrText xml:space="preserve"> PAGEREF _Toc23747639 \h </w:instrText>
             </w:r>
             <w:r>
               <w:rPr>
@@ -2408,7 +2542,7 @@
               <w:lang w:eastAsia="fr-CH"/>
             </w:rPr>
           </w:pPr>
-          <w:hyperlink w:anchor="_Toc23146251" w:history="1">
+          <w:hyperlink w:anchor="_Toc23747640" w:history="1">
             <w:r>
               <w:rPr>
                 <w:rStyle w:val="Lienhypertexte"/>
@@ -2435,7 +2569,7 @@
                 <w:noProof/>
                 <w:webHidden/>
               </w:rPr>
-              <w:instrText xml:space="preserve"> PAGEREF _Toc23146251 \h </w:instrText>
+              <w:instrText xml:space="preserve"> PAGEREF _Toc23747640 \h </w:instrText>
             </w:r>
             <w:r>
               <w:rPr>
@@ -2478,7 +2612,7 @@
               <w:lang w:eastAsia="fr-CH"/>
             </w:rPr>
           </w:pPr>
-          <w:hyperlink w:anchor="_Toc23146252" w:history="1">
+          <w:hyperlink w:anchor="_Toc23747641" w:history="1">
             <w:r>
               <w:rPr>
                 <w:rStyle w:val="Lienhypertexte"/>
@@ -2505,7 +2639,7 @@
                 <w:noProof/>
                 <w:webHidden/>
               </w:rPr>
-              <w:instrText xml:space="preserve"> PAGEREF _Toc23146252 \h </w:instrText>
+              <w:instrText xml:space="preserve"> PAGEREF _Toc23747641 \h </w:instrText>
             </w:r>
             <w:r>
               <w:rPr>
@@ -2559,29 +2693,14 @@
     </w:sdt>
     <w:p>
       <w:pPr>
-        <w:rPr>
-          <w:rFonts w:asciiTheme="majorHAnsi" w:hAnsiTheme="majorHAnsi"/>
-          <w:lang w:val="fr-FR" w:eastAsia="fr-FR"/>
-        </w:rPr>
-      </w:pPr>
-      <w:r>
-        <w:rPr>
-          <w:rFonts w:asciiTheme="majorHAnsi" w:hAnsiTheme="majorHAnsi"/>
-          <w:lang w:val="fr-FR" w:eastAsia="fr-FR"/>
-        </w:rPr>
-        <w:br w:type="page"/>
-      </w:r>
-    </w:p>
-    <w:p>
-      <w:pPr>
         <w:pStyle w:val="Titre1"/>
       </w:pPr>
-      <w:bookmarkStart w:id="0" w:name="_Toc23146224"/>
+      <w:bookmarkStart w:id="1" w:name="_Toc23747611"/>
       <w:r>
         <w:lastRenderedPageBreak/>
         <w:t>SOCIÉTÉ CLIENTE</w:t>
       </w:r>
-      <w:bookmarkEnd w:id="0"/>
+      <w:bookmarkEnd w:id="1"/>
     </w:p>
     <w:p>
       <w:pPr>
@@ -2601,7 +2720,19 @@
         <w:rPr>
           <w:rFonts w:asciiTheme="majorHAnsi" w:hAnsiTheme="majorHAnsi"/>
         </w:rPr>
-        <w:t xml:space="preserve"> est une plateforme de vente en ligne de composants horlogers. </w:t>
+        <w:t xml:space="preserve"> est </w:t>
+      </w:r>
+      <w:r>
+        <w:rPr>
+          <w:rFonts w:asciiTheme="majorHAnsi" w:hAnsiTheme="majorHAnsi"/>
+        </w:rPr>
+        <w:t xml:space="preserve">un magasin de </w:t>
+      </w:r>
+      <w:r>
+        <w:rPr>
+          <w:rFonts w:asciiTheme="majorHAnsi" w:hAnsiTheme="majorHAnsi"/>
+        </w:rPr>
+        <w:t xml:space="preserve">composants horlogers. </w:t>
       </w:r>
       <w:proofErr w:type="spellStart"/>
       <w:r>
@@ -2622,11 +2753,11 @@
       <w:pPr>
         <w:pStyle w:val="Titre1"/>
       </w:pPr>
-      <w:bookmarkStart w:id="1" w:name="_Toc23146225"/>
+      <w:bookmarkStart w:id="2" w:name="_Toc23747612"/>
       <w:r>
         <w:t>OBJECTIFS DU SITE</w:t>
       </w:r>
-      <w:bookmarkEnd w:id="1"/>
+      <w:bookmarkEnd w:id="2"/>
       <w:r>
         <w:t xml:space="preserve"> </w:t>
       </w:r>
@@ -2668,24 +2799,18 @@
         <w:rPr>
           <w:rFonts w:asciiTheme="majorHAnsi" w:hAnsiTheme="majorHAnsi"/>
         </w:rPr>
-        <w:t>Le point</w:t>
-      </w:r>
-      <w:r>
-        <w:rPr>
-          <w:rFonts w:asciiTheme="majorHAnsi" w:hAnsiTheme="majorHAnsi"/>
-        </w:rPr>
-        <w:t xml:space="preserve"> à importants sont la simplicité de modification et le prix abordable.</w:t>
+        <w:t>Le point à importants sont la simplicité de modification et le prix abordable.</w:t>
       </w:r>
     </w:p>
     <w:p>
       <w:pPr>
         <w:pStyle w:val="Titre1"/>
       </w:pPr>
-      <w:bookmarkStart w:id="2" w:name="_Toc23146226"/>
+      <w:bookmarkStart w:id="3" w:name="_Toc23747613"/>
       <w:r>
         <w:t>LE PUBLIC CIBLE</w:t>
       </w:r>
-      <w:bookmarkEnd w:id="2"/>
+      <w:bookmarkEnd w:id="3"/>
       <w:r>
         <w:t xml:space="preserve"> </w:t>
       </w:r>
@@ -2702,29 +2827,98 @@
         </w:rPr>
         <w:t>Des personnes qui auront besoin de montre ou de composants horlogers ou des entreprises qui voudraient marchander avec le magasin</w:t>
       </w:r>
-    </w:p>
-    <w:p>
-      <w:pPr>
-        <w:rPr>
-          <w:rFonts w:asciiTheme="majorHAnsi" w:hAnsiTheme="majorHAnsi"/>
-        </w:rPr>
-      </w:pPr>
-      <w:r>
-        <w:rPr>
-          <w:rFonts w:asciiTheme="majorHAnsi" w:hAnsiTheme="majorHAnsi"/>
-        </w:rPr>
-        <w:t xml:space="preserve">Des entreprises qui connaissent déjà la société cliente, et en général savent déjà quoi acheter quand elles se rendent sur le catalogue de produit. </w:t>
+      <w:r>
+        <w:rPr>
+          <w:rFonts w:asciiTheme="majorHAnsi" w:hAnsiTheme="majorHAnsi"/>
+        </w:rPr>
+        <w:t>.</w:t>
+      </w:r>
+    </w:p>
+    <w:p>
+      <w:pPr>
+        <w:rPr>
+          <w:rFonts w:asciiTheme="majorHAnsi" w:hAnsiTheme="majorHAnsi"/>
+        </w:rPr>
+      </w:pPr>
+      <w:r>
+        <w:rPr>
+          <w:rFonts w:asciiTheme="majorHAnsi" w:hAnsiTheme="majorHAnsi"/>
+        </w:rPr>
+        <w:t>Des entreprises qui connaissent déjà la société cliente, et en général savent déjà quoi acheter quand elles se rende</w:t>
+      </w:r>
+      <w:r>
+        <w:rPr>
+          <w:rFonts w:asciiTheme="majorHAnsi" w:hAnsiTheme="majorHAnsi"/>
+        </w:rPr>
+        <w:t>nt sur le catalogue de produit.</w:t>
+      </w:r>
+    </w:p>
+    <w:p>
+      <w:pPr>
+        <w:rPr>
+          <w:rFonts w:asciiTheme="majorHAnsi" w:hAnsiTheme="majorHAnsi"/>
+        </w:rPr>
+      </w:pPr>
+      <w:r>
+        <w:rPr>
+          <w:rFonts w:asciiTheme="majorHAnsi" w:hAnsiTheme="majorHAnsi"/>
+        </w:rPr>
+        <w:t xml:space="preserve">Le site sera </w:t>
+      </w:r>
+      <w:r>
+        <w:rPr>
+          <w:rFonts w:asciiTheme="majorHAnsi" w:hAnsiTheme="majorHAnsi"/>
+        </w:rPr>
+        <w:t>utilisé</w:t>
+      </w:r>
+      <w:r>
+        <w:rPr>
+          <w:rFonts w:asciiTheme="majorHAnsi" w:hAnsiTheme="majorHAnsi"/>
+        </w:rPr>
+        <w:t xml:space="preserve"> par toutes les </w:t>
+      </w:r>
+      <w:r>
+        <w:rPr>
+          <w:rFonts w:asciiTheme="majorHAnsi" w:hAnsiTheme="majorHAnsi"/>
+        </w:rPr>
+        <w:t>personnes</w:t>
+      </w:r>
+      <w:r>
+        <w:rPr>
+          <w:rFonts w:asciiTheme="majorHAnsi" w:hAnsiTheme="majorHAnsi"/>
+        </w:rPr>
+        <w:t xml:space="preserve"> voulant acheter des </w:t>
+      </w:r>
+      <w:r>
+        <w:rPr>
+          <w:rFonts w:asciiTheme="majorHAnsi" w:hAnsiTheme="majorHAnsi"/>
+        </w:rPr>
+        <w:t xml:space="preserve">montres et </w:t>
+      </w:r>
+      <w:proofErr w:type="spellStart"/>
+      <w:r>
+        <w:rPr>
+          <w:rFonts w:asciiTheme="majorHAnsi" w:hAnsiTheme="majorHAnsi"/>
+        </w:rPr>
+        <w:t>Mosiby</w:t>
+      </w:r>
+      <w:proofErr w:type="spellEnd"/>
+      <w:r>
+        <w:rPr>
+          <w:rFonts w:asciiTheme="majorHAnsi" w:hAnsiTheme="majorHAnsi"/>
+        </w:rPr>
+        <w:t xml:space="preserve"> offre même la possibilité au horlogers d’acheter des composants qu’ils font eux même à la perfection à des prix abordables.</w:t>
       </w:r>
     </w:p>
     <w:p>
       <w:pPr>
         <w:pStyle w:val="Titre1"/>
       </w:pPr>
-      <w:bookmarkStart w:id="3" w:name="_Toc23146227"/>
+      <w:bookmarkStart w:id="4" w:name="_Toc23747614"/>
       <w:r>
         <w:t>Mandant</w:t>
       </w:r>
-      <w:bookmarkEnd w:id="3"/>
+      <w:bookmarkEnd w:id="4"/>
     </w:p>
     <w:p>
       <w:pPr>
@@ -2744,37 +2938,13 @@
         <w:rPr>
           <w:rFonts w:asciiTheme="majorHAnsi" w:hAnsiTheme="majorHAnsi"/>
         </w:rPr>
-        <w:t xml:space="preserve"> est la </w:t>
-      </w:r>
-      <w:r>
-        <w:rPr>
-          <w:rFonts w:asciiTheme="majorHAnsi" w:hAnsiTheme="majorHAnsi"/>
-        </w:rPr>
-        <w:t>société</w:t>
-      </w:r>
-      <w:r>
-        <w:rPr>
-          <w:rFonts w:asciiTheme="majorHAnsi" w:hAnsiTheme="majorHAnsi"/>
-        </w:rPr>
-        <w:t xml:space="preserve"> mandante, elle es</w:t>
-      </w:r>
-      <w:r>
-        <w:rPr>
-          <w:rFonts w:asciiTheme="majorHAnsi" w:hAnsiTheme="majorHAnsi"/>
-        </w:rPr>
-        <w:t>t représentée par Xavier Carrel. Son</w:t>
-      </w:r>
-      <w:r>
-        <w:rPr>
-          <w:rFonts w:asciiTheme="majorHAnsi" w:hAnsiTheme="majorHAnsi"/>
-        </w:rPr>
-        <w:t xml:space="preserve"> entreprise </w:t>
-      </w:r>
-      <w:r>
-        <w:rPr>
-          <w:rFonts w:asciiTheme="majorHAnsi" w:hAnsiTheme="majorHAnsi"/>
-        </w:rPr>
-        <w:t>vend des composants de montres.</w:t>
+        <w:t xml:space="preserve"> est la société mandante, elle es</w:t>
+      </w:r>
+      <w:r>
+        <w:rPr>
+          <w:rFonts w:asciiTheme="majorHAnsi" w:hAnsiTheme="majorHAnsi"/>
+        </w:rPr>
+        <w:t>t représentée par Xavier Carrel. Son entreprise vend des composants de montres.</w:t>
       </w:r>
     </w:p>
     <w:p>
@@ -2800,106 +2970,193 @@
       <w:pPr>
         <w:pStyle w:val="Titre1"/>
       </w:pPr>
-      <w:bookmarkStart w:id="4" w:name="_Toc23146228"/>
+      <w:bookmarkStart w:id="5" w:name="_Toc23747615"/>
+      <w:r>
+        <w:t>Mandataires</w:t>
+      </w:r>
+      <w:bookmarkEnd w:id="5"/>
+    </w:p>
+    <w:p>
+      <w:r>
+        <w:rPr>
+          <w:b/>
+        </w:rPr>
+        <w:t>Christopher Pardo</w:t>
+      </w:r>
+      <w:r>
+        <w:t> : S’occupe de la communication avec le client, d’organiser ces collaborateurs pour qu’ils sachent ce qu’ils doivent faire et aide ces collaborateurs s’ils sont besoins d’aide.</w:t>
+      </w:r>
+    </w:p>
+    <w:p>
+      <w:r>
+        <w:rPr>
+          <w:b/>
+        </w:rPr>
+        <w:t xml:space="preserve">Mounir </w:t>
+      </w:r>
+      <w:proofErr w:type="spellStart"/>
+      <w:r>
+        <w:rPr>
+          <w:b/>
+        </w:rPr>
+        <w:t>Fiaux</w:t>
+      </w:r>
+      <w:proofErr w:type="spellEnd"/>
+      <w:r>
+        <w:t xml:space="preserve"> : </w:t>
+      </w:r>
+      <w:r>
+        <w:t>S’occupe de l</w:t>
+      </w:r>
+      <w:r>
+        <w:t>a réalisation et de la partie technique.</w:t>
+      </w:r>
+    </w:p>
+    <w:p>
+      <w:r>
+        <w:rPr>
+          <w:b/>
+        </w:rPr>
+        <w:t>Gatien Jayme</w:t>
+      </w:r>
+      <w:r>
+        <w:t> : S’occupe du support, de renseigner les personnes pour toutes questions par rapport à notre entreprise et tous ce qui se rapporte à l’administration.</w:t>
+      </w:r>
+    </w:p>
+    <w:p>
+      <w:pPr>
+        <w:pStyle w:val="Titre1"/>
+      </w:pPr>
+      <w:bookmarkStart w:id="6" w:name="_Toc23747616"/>
       <w:r>
         <w:t>CONTRAINTES TECHNIQUES</w:t>
       </w:r>
-      <w:bookmarkEnd w:id="4"/>
-      <w:r>
+      <w:bookmarkEnd w:id="6"/>
+    </w:p>
+    <w:p>
+      <w:pPr>
+        <w:rPr>
+          <w:rFonts w:asciiTheme="majorHAnsi" w:hAnsiTheme="majorHAnsi"/>
+        </w:rPr>
+      </w:pPr>
+      <w:r>
+        <w:rPr>
+          <w:rFonts w:asciiTheme="majorHAnsi" w:hAnsiTheme="majorHAnsi"/>
+        </w:rPr>
+        <w:t>Les contraintes imposées par le client sont :</w:t>
+      </w:r>
+    </w:p>
+    <w:p>
+      <w:pPr>
+        <w:rPr>
+          <w:rFonts w:asciiTheme="majorHAnsi" w:hAnsiTheme="majorHAnsi"/>
+        </w:rPr>
+      </w:pPr>
+      <w:r>
+        <w:rPr>
+          <w:rFonts w:asciiTheme="majorHAnsi" w:hAnsiTheme="majorHAnsi"/>
+        </w:rPr>
+        <w:t>●</w:t>
+      </w:r>
+      <w:r>
+        <w:rPr>
+          <w:rFonts w:asciiTheme="majorHAnsi" w:hAnsiTheme="majorHAnsi"/>
+        </w:rPr>
+        <w:tab/>
+        <w:t>Le site doit fonctionner sur Google Chrome.</w:t>
+      </w:r>
+    </w:p>
+    <w:p>
+      <w:pPr>
+        <w:rPr>
+          <w:rFonts w:asciiTheme="majorHAnsi" w:hAnsiTheme="majorHAnsi"/>
+        </w:rPr>
+      </w:pPr>
+      <w:r>
+        <w:rPr>
+          <w:rFonts w:asciiTheme="majorHAnsi" w:hAnsiTheme="majorHAnsi"/>
+        </w:rPr>
+        <w:t>●</w:t>
+      </w:r>
+      <w:r>
+        <w:rPr>
+          <w:rFonts w:asciiTheme="majorHAnsi" w:hAnsiTheme="majorHAnsi"/>
+        </w:rPr>
+        <w:tab/>
+        <w:t>Utilisations de logiciels libres.</w:t>
+      </w:r>
+    </w:p>
+    <w:p>
+      <w:pPr>
+        <w:pStyle w:val="Titre1"/>
+      </w:pPr>
+      <w:bookmarkStart w:id="7" w:name="_Toc23747617"/>
+      <w:r>
+        <w:lastRenderedPageBreak/>
+        <w:t>TECHNOLOGIES ET LOGICIELS</w:t>
+      </w:r>
+      <w:r>
+        <w:t>+</w:t>
+      </w:r>
+      <w:bookmarkEnd w:id="7"/>
+    </w:p>
+    <w:p>
+      <w:pPr>
+        <w:rPr>
+          <w:rFonts w:asciiTheme="majorHAnsi" w:hAnsiTheme="majorHAnsi"/>
+        </w:rPr>
+      </w:pPr>
+      <w:r>
+        <w:rPr>
+          <w:rFonts w:asciiTheme="majorHAnsi" w:hAnsiTheme="majorHAnsi"/>
+        </w:rPr>
+        <w:t xml:space="preserve">Le site est réalisé sur </w:t>
+      </w:r>
+      <w:proofErr w:type="spellStart"/>
+      <w:r>
+        <w:rPr>
+          <w:rFonts w:asciiTheme="majorHAnsi" w:hAnsiTheme="majorHAnsi"/>
+        </w:rPr>
+        <w:t>OpenCart</w:t>
+      </w:r>
+      <w:proofErr w:type="spellEnd"/>
+      <w:r>
+        <w:rPr>
+          <w:rFonts w:asciiTheme="majorHAnsi" w:hAnsiTheme="majorHAnsi"/>
+        </w:rPr>
         <w:t xml:space="preserve"> </w:t>
       </w:r>
-    </w:p>
-    <w:p>
-      <w:pPr>
-        <w:rPr>
-          <w:rFonts w:asciiTheme="majorHAnsi" w:hAnsiTheme="majorHAnsi"/>
-        </w:rPr>
-      </w:pPr>
-      <w:r>
-        <w:rPr>
-          <w:rFonts w:asciiTheme="majorHAnsi" w:hAnsiTheme="majorHAnsi"/>
-        </w:rPr>
-        <w:t xml:space="preserve">Les contraintes imposées par </w:t>
-      </w:r>
-      <w:r>
-        <w:rPr>
-          <w:rFonts w:asciiTheme="majorHAnsi" w:hAnsiTheme="majorHAnsi"/>
-        </w:rPr>
-        <w:t>le client</w:t>
-      </w:r>
-      <w:r>
-        <w:rPr>
-          <w:rFonts w:asciiTheme="majorHAnsi" w:hAnsiTheme="majorHAnsi"/>
-        </w:rPr>
-        <w:t xml:space="preserve"> sont :</w:t>
-      </w:r>
-    </w:p>
-    <w:p>
-      <w:pPr>
-        <w:rPr>
-          <w:rFonts w:asciiTheme="majorHAnsi" w:hAnsiTheme="majorHAnsi"/>
-        </w:rPr>
-      </w:pPr>
-      <w:r>
-        <w:rPr>
-          <w:rFonts w:asciiTheme="majorHAnsi" w:hAnsiTheme="majorHAnsi"/>
-        </w:rPr>
-        <w:t>●</w:t>
-      </w:r>
-      <w:r>
-        <w:rPr>
-          <w:rFonts w:asciiTheme="majorHAnsi" w:hAnsiTheme="majorHAnsi"/>
-        </w:rPr>
-        <w:tab/>
-        <w:t>La simplicité de gestion et de maintenance.</w:t>
-      </w:r>
-      <w:bookmarkStart w:id="5" w:name="_GoBack"/>
-      <w:bookmarkEnd w:id="5"/>
-    </w:p>
-    <w:p>
-      <w:pPr>
-        <w:rPr>
-          <w:rFonts w:asciiTheme="majorHAnsi" w:hAnsiTheme="majorHAnsi"/>
-        </w:rPr>
-      </w:pPr>
-      <w:r>
-        <w:rPr>
-          <w:rFonts w:asciiTheme="majorHAnsi" w:hAnsiTheme="majorHAnsi"/>
-        </w:rPr>
-        <w:t>●</w:t>
-      </w:r>
-      <w:r>
-        <w:rPr>
-          <w:rFonts w:asciiTheme="majorHAnsi" w:hAnsiTheme="majorHAnsi"/>
-        </w:rPr>
-        <w:tab/>
-        <w:t>Le faible coût de création.</w:t>
-      </w:r>
-    </w:p>
-    <w:p>
-      <w:pPr>
-        <w:rPr>
-          <w:rFonts w:asciiTheme="majorHAnsi" w:hAnsiTheme="majorHAnsi"/>
-        </w:rPr>
-      </w:pPr>
-      <w:r>
-        <w:rPr>
-          <w:rFonts w:asciiTheme="majorHAnsi" w:hAnsiTheme="majorHAnsi"/>
-        </w:rPr>
-        <w:t>●</w:t>
-      </w:r>
-      <w:r>
-        <w:rPr>
-          <w:rFonts w:asciiTheme="majorHAnsi" w:hAnsiTheme="majorHAnsi"/>
-        </w:rPr>
-        <w:tab/>
-        <w:t xml:space="preserve">L’utilisation de PayPal et </w:t>
+      <w:r>
+        <w:rPr>
+          <w:rFonts w:asciiTheme="majorHAnsi" w:hAnsiTheme="majorHAnsi"/>
+        </w:rPr>
+        <w:t>grâce au logiciels de</w:t>
+      </w:r>
+      <w:r>
+        <w:rPr>
+          <w:rFonts w:asciiTheme="majorHAnsi" w:hAnsiTheme="majorHAnsi"/>
+        </w:rPr>
+        <w:t xml:space="preserve"> </w:t>
       </w:r>
       <w:proofErr w:type="spellStart"/>
       <w:r>
         <w:rPr>
           <w:rFonts w:asciiTheme="majorHAnsi" w:hAnsiTheme="majorHAnsi"/>
         </w:rPr>
+        <w:t>Bitnami.Nous</w:t>
+      </w:r>
+      <w:proofErr w:type="spellEnd"/>
+      <w:r>
+        <w:rPr>
+          <w:rFonts w:asciiTheme="majorHAnsi" w:hAnsiTheme="majorHAnsi"/>
+        </w:rPr>
+        <w:t xml:space="preserve"> utiliserons AWS (Amazone Web Services), PayPal, </w:t>
+      </w:r>
+      <w:proofErr w:type="spellStart"/>
+      <w:r>
+        <w:rPr>
+          <w:rFonts w:asciiTheme="majorHAnsi" w:hAnsiTheme="majorHAnsi"/>
+        </w:rPr>
         <w:t>Twint</w:t>
       </w:r>
       <w:proofErr w:type="spellEnd"/>
@@ -2907,155 +3164,18 @@
         <w:rPr>
           <w:rFonts w:asciiTheme="majorHAnsi" w:hAnsiTheme="majorHAnsi"/>
         </w:rPr>
-        <w:t xml:space="preserve"> comme </w:t>
-      </w:r>
-      <w:r>
-        <w:rPr>
-          <w:rFonts w:asciiTheme="majorHAnsi" w:hAnsiTheme="majorHAnsi"/>
-        </w:rPr>
-        <w:t>unique moyen</w:t>
-      </w:r>
-      <w:r>
-        <w:rPr>
-          <w:rFonts w:asciiTheme="majorHAnsi" w:hAnsiTheme="majorHAnsi"/>
-        </w:rPr>
-        <w:t xml:space="preserve"> de paiement.</w:t>
-      </w:r>
-    </w:p>
-    <w:p>
-      <w:pPr>
-        <w:rPr>
-          <w:rFonts w:asciiTheme="majorHAnsi" w:hAnsiTheme="majorHAnsi"/>
-        </w:rPr>
-      </w:pPr>
-      <w:r>
-        <w:rPr>
-          <w:rFonts w:asciiTheme="majorHAnsi" w:hAnsiTheme="majorHAnsi"/>
-        </w:rPr>
-        <w:t>●</w:t>
-      </w:r>
-      <w:r>
-        <w:rPr>
-          <w:rFonts w:asciiTheme="majorHAnsi" w:hAnsiTheme="majorHAnsi"/>
-        </w:rPr>
-        <w:tab/>
-        <w:t>Le fait que le paiement doit être reçus avant le tout début de l'envoi.</w:t>
+        <w:t>.</w:t>
       </w:r>
     </w:p>
     <w:p>
       <w:pPr>
         <w:pStyle w:val="Titre1"/>
       </w:pPr>
-      <w:bookmarkStart w:id="6" w:name="_Toc23146229"/>
-      <w:r>
-        <w:t>TECHNOLOGIES ET LOGICIELS</w:t>
-      </w:r>
-      <w:bookmarkEnd w:id="6"/>
-      <w:r>
-        <w:t xml:space="preserve"> </w:t>
-      </w:r>
-    </w:p>
-    <w:p>
-      <w:pPr>
-        <w:rPr>
-          <w:rFonts w:asciiTheme="majorHAnsi" w:hAnsiTheme="majorHAnsi"/>
-        </w:rPr>
-      </w:pPr>
-      <w:r>
-        <w:rPr>
-          <w:rFonts w:asciiTheme="majorHAnsi" w:hAnsiTheme="majorHAnsi"/>
-        </w:rPr>
-        <w:t xml:space="preserve">Le site est réalisé sur </w:t>
-      </w:r>
-      <w:proofErr w:type="spellStart"/>
-      <w:r>
-        <w:rPr>
-          <w:rFonts w:asciiTheme="majorHAnsi" w:hAnsiTheme="majorHAnsi"/>
-        </w:rPr>
-        <w:t>OpenCart</w:t>
-      </w:r>
-      <w:proofErr w:type="spellEnd"/>
-      <w:r>
-        <w:rPr>
-          <w:rFonts w:asciiTheme="majorHAnsi" w:hAnsiTheme="majorHAnsi"/>
-        </w:rPr>
-        <w:t xml:space="preserve"> </w:t>
-      </w:r>
-      <w:r>
-        <w:rPr>
-          <w:rFonts w:asciiTheme="majorHAnsi" w:hAnsiTheme="majorHAnsi"/>
-        </w:rPr>
-        <w:t>grâce au logiciels de</w:t>
-      </w:r>
-      <w:r>
-        <w:rPr>
-          <w:rFonts w:asciiTheme="majorHAnsi" w:hAnsiTheme="majorHAnsi"/>
-        </w:rPr>
-        <w:t xml:space="preserve"> </w:t>
-      </w:r>
-      <w:proofErr w:type="spellStart"/>
-      <w:r>
-        <w:rPr>
-          <w:rFonts w:asciiTheme="majorHAnsi" w:hAnsiTheme="majorHAnsi"/>
-        </w:rPr>
-        <w:t>Bitnami</w:t>
-      </w:r>
-      <w:proofErr w:type="spellEnd"/>
-      <w:r>
-        <w:rPr>
-          <w:rFonts w:asciiTheme="majorHAnsi" w:hAnsiTheme="majorHAnsi"/>
-        </w:rPr>
-        <w:t>.</w:t>
-      </w:r>
-    </w:p>
-    <w:p>
-      <w:pPr>
-        <w:rPr>
-          <w:rFonts w:asciiTheme="majorHAnsi" w:hAnsiTheme="majorHAnsi"/>
-        </w:rPr>
-      </w:pPr>
-      <w:r>
-        <w:rPr>
-          <w:rFonts w:asciiTheme="majorHAnsi" w:hAnsiTheme="majorHAnsi"/>
-        </w:rPr>
-        <w:t xml:space="preserve">Nous utiliserons AWS (Amazone Web Services), </w:t>
-      </w:r>
-      <w:r>
-        <w:rPr>
-          <w:rFonts w:asciiTheme="majorHAnsi" w:hAnsiTheme="majorHAnsi"/>
-        </w:rPr>
-        <w:t>PayPal</w:t>
-      </w:r>
-      <w:r>
-        <w:rPr>
-          <w:rFonts w:asciiTheme="majorHAnsi" w:hAnsiTheme="majorHAnsi"/>
-        </w:rPr>
-        <w:t xml:space="preserve">, </w:t>
-      </w:r>
-      <w:proofErr w:type="spellStart"/>
-      <w:r>
-        <w:rPr>
-          <w:rFonts w:asciiTheme="majorHAnsi" w:hAnsiTheme="majorHAnsi"/>
-        </w:rPr>
-        <w:t>Twint</w:t>
-      </w:r>
-      <w:proofErr w:type="spellEnd"/>
-      <w:r>
-        <w:rPr>
-          <w:rFonts w:asciiTheme="majorHAnsi" w:hAnsiTheme="majorHAnsi"/>
-        </w:rPr>
-        <w:t>.</w:t>
-      </w:r>
-    </w:p>
-    <w:p>
-      <w:pPr>
-        <w:pStyle w:val="Titre1"/>
-      </w:pPr>
-      <w:bookmarkStart w:id="7" w:name="_Toc23146230"/>
+      <w:bookmarkStart w:id="8" w:name="_Toc23747618"/>
       <w:r>
         <w:t>SUIVI DU PROJET</w:t>
       </w:r>
-      <w:bookmarkEnd w:id="7"/>
+      <w:bookmarkEnd w:id="8"/>
       <w:r>
         <w:t xml:space="preserve"> </w:t>
       </w:r>
@@ -3091,23 +3211,13 @@
     </w:p>
     <w:p>
       <w:pPr>
-        <w:spacing w:after="61"/>
-        <w:ind w:left="-5"/>
-        <w:rPr>
-          <w:rFonts w:asciiTheme="majorHAnsi" w:hAnsiTheme="majorHAnsi"/>
-        </w:rPr>
-      </w:pPr>
-    </w:p>
-    <w:p>
-      <w:pPr>
         <w:pStyle w:val="Titre1"/>
       </w:pPr>
-      <w:bookmarkStart w:id="8" w:name="_Toc23146231"/>
-      <w:r>
-        <w:lastRenderedPageBreak/>
+      <w:bookmarkStart w:id="9" w:name="_Toc23747619"/>
+      <w:r>
         <w:t>PLANNING</w:t>
       </w:r>
-      <w:bookmarkEnd w:id="8"/>
+      <w:bookmarkEnd w:id="9"/>
       <w:r>
         <w:t xml:space="preserve"> </w:t>
       </w:r>
@@ -3174,6 +3284,7 @@
     </w:p>
     <w:p>
       <w:pPr>
+        <w:ind w:left="708" w:hanging="705"/>
         <w:rPr>
           <w:rFonts w:asciiTheme="majorHAnsi" w:hAnsiTheme="majorHAnsi"/>
         </w:rPr>
@@ -3189,37 +3300,50 @@
           <w:rFonts w:asciiTheme="majorHAnsi" w:hAnsiTheme="majorHAnsi"/>
         </w:rPr>
         <w:tab/>
-        <w:t xml:space="preserve">01.11.2019 - Deuxième réunion avec présentation de ce qui </w:t>
-      </w:r>
-      <w:r>
-        <w:rPr>
-          <w:rFonts w:asciiTheme="majorHAnsi" w:hAnsiTheme="majorHAnsi"/>
-        </w:rPr>
-        <w:t>a</w:t>
-      </w:r>
-      <w:r>
-        <w:rPr>
-          <w:rFonts w:asciiTheme="majorHAnsi" w:hAnsiTheme="majorHAnsi"/>
-        </w:rPr>
-        <w:t xml:space="preserve"> été fait.</w:t>
-      </w:r>
-    </w:p>
-    <w:p>
-      <w:pPr>
-        <w:rPr>
-          <w:rFonts w:asciiTheme="majorHAnsi" w:hAnsiTheme="majorHAnsi"/>
-        </w:rPr>
-      </w:pPr>
+        <w:t>04</w:t>
+      </w:r>
+      <w:r>
+        <w:rPr>
+          <w:rFonts w:asciiTheme="majorHAnsi" w:hAnsiTheme="majorHAnsi"/>
+        </w:rPr>
+        <w:t>.11.2019 - Deuxième réunion avec présentation de ce qui a été fait</w:t>
+      </w:r>
+      <w:r>
+        <w:rPr>
+          <w:rFonts w:asciiTheme="majorHAnsi" w:hAnsiTheme="majorHAnsi"/>
+        </w:rPr>
+        <w:t xml:space="preserve"> et </w:t>
+      </w:r>
+      <w:proofErr w:type="gramStart"/>
+      <w:r>
+        <w:rPr>
+          <w:rFonts w:asciiTheme="majorHAnsi" w:hAnsiTheme="majorHAnsi"/>
+        </w:rPr>
+        <w:t>de la version final</w:t>
+      </w:r>
+      <w:proofErr w:type="gramEnd"/>
+      <w:r>
+        <w:rPr>
+          <w:rFonts w:asciiTheme="majorHAnsi" w:hAnsiTheme="majorHAnsi"/>
+        </w:rPr>
+        <w:t xml:space="preserve"> du cahier des charges</w:t>
+      </w:r>
+      <w:r>
+        <w:rPr>
+          <w:rFonts w:asciiTheme="majorHAnsi" w:hAnsiTheme="majorHAnsi"/>
+        </w:rPr>
+        <w:t>.</w:t>
+      </w:r>
     </w:p>
     <w:p>
       <w:pPr>
         <w:pStyle w:val="Titre1"/>
       </w:pPr>
-      <w:bookmarkStart w:id="9" w:name="_Toc23146232"/>
+      <w:bookmarkStart w:id="10" w:name="_Toc23747620"/>
       <w:r>
         <w:t>Tarifs</w:t>
       </w:r>
-      <w:bookmarkEnd w:id="9"/>
+      <w:bookmarkEnd w:id="10"/>
     </w:p>
     <w:p>
       <w:pPr>
@@ -3263,31 +3387,7 @@
         <w:rPr>
           <w:rFonts w:asciiTheme="majorHAnsi" w:hAnsiTheme="majorHAnsi"/>
         </w:rPr>
-        <w:t xml:space="preserve">La base de nos tarifs est </w:t>
-      </w:r>
-      <w:r>
-        <w:rPr>
-          <w:rFonts w:asciiTheme="majorHAnsi" w:hAnsiTheme="majorHAnsi"/>
-        </w:rPr>
-        <w:t>basée</w:t>
-      </w:r>
-      <w:r>
-        <w:rPr>
-          <w:rFonts w:asciiTheme="majorHAnsi" w:hAnsiTheme="majorHAnsi"/>
-        </w:rPr>
-        <w:t xml:space="preserve"> sur </w:t>
-      </w:r>
-      <w:r>
-        <w:rPr>
-          <w:rFonts w:asciiTheme="majorHAnsi" w:hAnsiTheme="majorHAnsi"/>
-        </w:rPr>
-        <w:t>la qualité</w:t>
-      </w:r>
-      <w:r>
-        <w:rPr>
-          <w:rFonts w:asciiTheme="majorHAnsi" w:hAnsiTheme="majorHAnsi"/>
-        </w:rPr>
-        <w:t xml:space="preserve"> des services que nous proposons et sur la taille de notre petite entreprise.</w:t>
+        <w:t>La base de nos tarifs est basée sur la qualité des services que nous proposons et sur la taille de notre petite entreprise.</w:t>
       </w:r>
     </w:p>
     <w:p>
@@ -3317,7 +3417,7 @@
         <w:tc>
           <w:tcPr>
             <w:tcW w:w="4784" w:type="dxa"/>
-            <w:shd w:val="clear" w:color="auto" w:fill="8EAADB" w:themeFill="accent1" w:themeFillTint="99"/>
+            <w:shd w:val="clear" w:color="auto" w:fill="9CC2E5" w:themeFill="accent1" w:themeFillTint="99"/>
           </w:tcPr>
           <w:p>
             <w:pPr>
@@ -3336,7 +3436,7 @@
         <w:tc>
           <w:tcPr>
             <w:tcW w:w="4784" w:type="dxa"/>
-            <w:shd w:val="clear" w:color="auto" w:fill="8EAADB" w:themeFill="accent1" w:themeFillTint="99"/>
+            <w:shd w:val="clear" w:color="auto" w:fill="9CC2E5" w:themeFill="accent1" w:themeFillTint="99"/>
           </w:tcPr>
           <w:p>
             <w:pPr>
@@ -3386,7 +3486,7 @@
         <w:tc>
           <w:tcPr>
             <w:tcW w:w="4784" w:type="dxa"/>
-            <w:shd w:val="clear" w:color="auto" w:fill="B4C6E7" w:themeFill="accent1" w:themeFillTint="66"/>
+            <w:shd w:val="clear" w:color="auto" w:fill="BDD6EE" w:themeFill="accent1" w:themeFillTint="66"/>
           </w:tcPr>
           <w:p>
             <w:pPr>
@@ -3406,7 +3506,7 @@
         <w:tc>
           <w:tcPr>
             <w:tcW w:w="4784" w:type="dxa"/>
-            <w:shd w:val="clear" w:color="auto" w:fill="B4C6E7" w:themeFill="accent1" w:themeFillTint="66"/>
+            <w:shd w:val="clear" w:color="auto" w:fill="BDD6EE" w:themeFill="accent1" w:themeFillTint="66"/>
           </w:tcPr>
           <w:p>
             <w:pPr>
@@ -3436,11 +3536,11 @@
       <w:pPr>
         <w:pStyle w:val="Titre1"/>
       </w:pPr>
-      <w:bookmarkStart w:id="10" w:name="_Toc23146233"/>
+      <w:bookmarkStart w:id="11" w:name="_Toc23747621"/>
       <w:r>
         <w:t>Moyens de communication</w:t>
       </w:r>
-      <w:bookmarkEnd w:id="10"/>
+      <w:bookmarkEnd w:id="11"/>
     </w:p>
     <w:p>
       <w:pPr>
@@ -3453,13 +3553,117 @@
         <w:rPr>
           <w:rFonts w:asciiTheme="majorHAnsi" w:hAnsiTheme="majorHAnsi"/>
         </w:rPr>
-        <w:t xml:space="preserve">Les deux partis communiquent par l'intermédiaire de mails entre Christopher </w:t>
+        <w:t xml:space="preserve">Les deux partis communiquent par l'intermédiaire de mails entre Christopher Pardo pour Perry et Xavier Carrel pour </w:t>
       </w:r>
       <w:proofErr w:type="spellStart"/>
       <w:r>
         <w:rPr>
           <w:rFonts w:asciiTheme="majorHAnsi" w:hAnsiTheme="majorHAnsi"/>
         </w:rPr>
+        <w:t>Mosiby</w:t>
+      </w:r>
+      <w:proofErr w:type="spellEnd"/>
+      <w:r>
+        <w:rPr>
+          <w:rFonts w:asciiTheme="majorHAnsi" w:hAnsiTheme="majorHAnsi"/>
+        </w:rPr>
+        <w:t>.</w:t>
+      </w:r>
+    </w:p>
+    <w:p>
+      <w:pPr>
+        <w:spacing w:after="0"/>
+        <w:rPr>
+          <w:rFonts w:asciiTheme="majorHAnsi" w:hAnsiTheme="majorHAnsi"/>
+        </w:rPr>
+      </w:pPr>
+      <w:r>
+        <w:rPr>
+          <w:rFonts w:asciiTheme="majorHAnsi" w:hAnsiTheme="majorHAnsi"/>
+        </w:rPr>
+        <w:t>Une réunion est organisée à</w:t>
+      </w:r>
+      <w:r>
+        <w:rPr>
+          <w:rFonts w:asciiTheme="majorHAnsi" w:hAnsiTheme="majorHAnsi"/>
+        </w:rPr>
+        <w:t xml:space="preserve"> une</w:t>
+      </w:r>
+      <w:r>
+        <w:rPr>
+          <w:rFonts w:asciiTheme="majorHAnsi" w:hAnsiTheme="majorHAnsi"/>
+        </w:rPr>
+        <w:t xml:space="preserve"> fréquence d’une toutes les deux semaines.</w:t>
+      </w:r>
+    </w:p>
+    <w:p>
+      <w:pPr>
+        <w:spacing w:after="0"/>
+        <w:rPr>
+          <w:rFonts w:asciiTheme="majorHAnsi" w:hAnsiTheme="majorHAnsi"/>
+        </w:rPr>
+      </w:pPr>
+      <w:proofErr w:type="spellStart"/>
+      <w:r>
+        <w:rPr>
+          <w:rFonts w:asciiTheme="majorHAnsi" w:hAnsiTheme="majorHAnsi"/>
+        </w:rPr>
+        <w:t>Mosiby</w:t>
+      </w:r>
+      <w:proofErr w:type="spellEnd"/>
+      <w:r>
+        <w:rPr>
+          <w:rFonts w:asciiTheme="majorHAnsi" w:hAnsiTheme="majorHAnsi"/>
+        </w:rPr>
+        <w:t xml:space="preserve"> communiquent par l’intermédiaire de Christopher Pardo qui lui transmettra toues les informations importantes à ses collaborateurs Gatien </w:t>
+      </w:r>
+      <w:proofErr w:type="spellStart"/>
+      <w:r>
+        <w:rPr>
+          <w:rFonts w:asciiTheme="majorHAnsi" w:hAnsiTheme="majorHAnsi"/>
+        </w:rPr>
+        <w:t>Jayme</w:t>
+      </w:r>
+      <w:proofErr w:type="spellEnd"/>
+      <w:r>
+        <w:rPr>
+          <w:rFonts w:asciiTheme="majorHAnsi" w:hAnsiTheme="majorHAnsi"/>
+        </w:rPr>
+        <w:t xml:space="preserve"> et Mounir </w:t>
+      </w:r>
+      <w:proofErr w:type="spellStart"/>
+      <w:r>
+        <w:rPr>
+          <w:rFonts w:asciiTheme="majorHAnsi" w:hAnsiTheme="majorHAnsi"/>
+        </w:rPr>
+        <w:t>Fiaux</w:t>
+      </w:r>
+      <w:proofErr w:type="spellEnd"/>
+      <w:r>
+        <w:rPr>
+          <w:rFonts w:asciiTheme="majorHAnsi" w:hAnsiTheme="majorHAnsi"/>
+        </w:rPr>
+        <w:t>.</w:t>
+      </w:r>
+    </w:p>
+    <w:p>
+      <w:pPr>
+        <w:spacing w:after="0"/>
+        <w:rPr>
+          <w:rFonts w:asciiTheme="majorHAnsi" w:hAnsiTheme="majorHAnsi"/>
+        </w:rPr>
+      </w:pPr>
+      <w:r>
+        <w:rPr>
+          <w:rFonts w:asciiTheme="majorHAnsi" w:hAnsiTheme="majorHAnsi"/>
+        </w:rPr>
+        <w:t xml:space="preserve">A chaque fin de Sprint Christopher </w:t>
+      </w:r>
+      <w:proofErr w:type="spellStart"/>
+      <w:r>
+        <w:rPr>
+          <w:rFonts w:asciiTheme="majorHAnsi" w:hAnsiTheme="majorHAnsi"/>
+        </w:rPr>
         <w:t>Pardo</w:t>
       </w:r>
       <w:proofErr w:type="spellEnd"/>
@@ -3467,7 +3671,7 @@
         <w:rPr>
           <w:rFonts w:asciiTheme="majorHAnsi" w:hAnsiTheme="majorHAnsi"/>
         </w:rPr>
-        <w:t xml:space="preserve"> pour Perry et Xavier Carrel pour </w:t>
+        <w:t xml:space="preserve"> communiquera </w:t>
       </w:r>
       <w:proofErr w:type="spellStart"/>
       <w:r>
@@ -3481,7 +3685,7 @@
         <w:rPr>
           <w:rFonts w:asciiTheme="majorHAnsi" w:hAnsiTheme="majorHAnsi"/>
         </w:rPr>
-        <w:t>.</w:t>
+        <w:t xml:space="preserve"> pour faire une réunion et voir comment le projet avance.</w:t>
       </w:r>
     </w:p>
     <w:p>
@@ -3495,7 +3699,13 @@
         <w:rPr>
           <w:rFonts w:asciiTheme="majorHAnsi" w:hAnsiTheme="majorHAnsi"/>
         </w:rPr>
-        <w:t>Une réunion est organisée à fréquence d’une toutes les deux semaines.</w:t>
+        <w:t>Les communications se f</w:t>
+      </w:r>
+      <w:r>
+        <w:rPr>
+          <w:rFonts w:asciiTheme="majorHAnsi" w:hAnsiTheme="majorHAnsi"/>
+        </w:rPr>
+        <w:t>ont par l’intervalle de mail ou de réunion.</w:t>
       </w:r>
     </w:p>
     <w:p>
@@ -3515,12 +3725,12 @@
       <w:pPr>
         <w:pStyle w:val="Titre1"/>
       </w:pPr>
-      <w:bookmarkStart w:id="11" w:name="_Toc23146234"/>
+      <w:bookmarkStart w:id="12" w:name="_Toc23747622"/>
       <w:r>
         <w:lastRenderedPageBreak/>
-        <w:t>Livrables</w:t>
-      </w:r>
-      <w:bookmarkEnd w:id="11"/>
+        <w:t>ARBORECENCE DU SITE et Les fonctionalites</w:t>
+      </w:r>
+      <w:bookmarkEnd w:id="12"/>
     </w:p>
     <w:p>
       <w:pPr>
@@ -3541,7 +3751,7 @@
           <w:lang w:eastAsia="fr-CH"/>
         </w:rPr>
         <w:drawing>
-          <wp:inline distT="0" distB="0" distL="0" distR="0" wp14:anchorId="0BD4CD65" wp14:editId="7DD85130">
+          <wp:inline distT="0" distB="0" distL="0" distR="0" wp14:anchorId="03B6549E" wp14:editId="04D8F271">
             <wp:extent cx="5760720" cy="2988310"/>
             <wp:effectExtent l="0" t="0" r="0" b="2540"/>
             <wp:docPr id="13" name="Image 13"/>
@@ -3558,7 +3768,7 @@
                     </pic:cNvPicPr>
                   </pic:nvPicPr>
                   <pic:blipFill>
-                    <a:blip r:embed="rId9" cstate="print">
+                    <a:blip r:embed="rId8" cstate="print">
                       <a:extLst>
                         <a:ext uri="{28A0092B-C50C-407E-A947-70E740481C1C}">
                           <a14:useLocalDpi xmlns:a14="http://schemas.microsoft.com/office/drawing/2010/main" val="0"/>
@@ -3872,6 +4082,44 @@
     </w:p>
     <w:p>
       <w:pPr>
+        <w:pStyle w:val="Titre1"/>
+      </w:pPr>
+      <w:bookmarkStart w:id="13" w:name="_Toc23747623"/>
+      <w:r>
+        <w:t>Livrable</w:t>
+      </w:r>
+      <w:bookmarkEnd w:id="13"/>
+    </w:p>
+    <w:p>
+      <w:pPr>
+        <w:rPr>
+          <w:rFonts w:asciiTheme="majorHAnsi" w:hAnsiTheme="majorHAnsi"/>
+        </w:rPr>
+      </w:pPr>
+      <w:r>
+        <w:rPr>
+          <w:rFonts w:asciiTheme="majorHAnsi" w:hAnsiTheme="majorHAnsi"/>
+        </w:rPr>
+        <w:t>Lien repository pour plus de détails</w:t>
+      </w:r>
+    </w:p>
+    <w:p>
+      <w:hyperlink r:id="rId9" w:history="1">
+        <w:r>
+          <w:rPr>
+            <w:rStyle w:val="Lienhypertexte"/>
+          </w:rPr>
+          <w:t>https://github.com/CPNV-INFO/ICT-306-Perry</w:t>
+        </w:r>
+      </w:hyperlink>
+    </w:p>
+    <w:p>
+      <w:r>
+        <w:t>Vous trouverez toutes les données concernant notre entreprise dans ce lien repository et pour toutes autre question n’hésitez pas à nous contactez par le mail ici présent : Gatien.jayme@cpnv.ch</w:t>
+      </w:r>
+    </w:p>
+    <w:p>
+      <w:pPr>
         <w:rPr>
           <w:rFonts w:asciiTheme="majorHAnsi" w:hAnsiTheme="majorHAnsi"/>
         </w:rPr>
@@ -3887,12 +4135,12 @@
       <w:pPr>
         <w:pStyle w:val="Titre1"/>
       </w:pPr>
-      <w:bookmarkStart w:id="12" w:name="_Toc23146235"/>
+      <w:bookmarkStart w:id="14" w:name="_Toc23747624"/>
       <w:r>
         <w:lastRenderedPageBreak/>
         <w:t>Cas d’utilisations</w:t>
       </w:r>
-      <w:bookmarkEnd w:id="12"/>
+      <w:bookmarkEnd w:id="14"/>
     </w:p>
     <w:p>
       <w:pPr>
@@ -8165,12 +8413,12 @@
       <w:pPr>
         <w:pStyle w:val="Titre1"/>
       </w:pPr>
-      <w:bookmarkStart w:id="13" w:name="_Toc23146236"/>
+      <w:bookmarkStart w:id="15" w:name="_Toc23747625"/>
       <w:r>
         <w:lastRenderedPageBreak/>
         <w:t>Maquettes</w:t>
       </w:r>
-      <w:bookmarkEnd w:id="13"/>
+      <w:bookmarkEnd w:id="15"/>
     </w:p>
     <w:p>
       <w:pPr>
@@ -8184,11 +8432,11 @@
       <w:pPr>
         <w:pStyle w:val="Titre2"/>
       </w:pPr>
-      <w:bookmarkStart w:id="14" w:name="_Toc23146237"/>
+      <w:bookmarkStart w:id="16" w:name="_Toc23747626"/>
       <w:r>
         <w:t>Page d’inscription</w:t>
       </w:r>
-      <w:bookmarkEnd w:id="14"/>
+      <w:bookmarkEnd w:id="16"/>
     </w:p>
     <w:p>
       <w:pPr>
@@ -8203,7 +8451,7 @@
           <w:lang w:eastAsia="fr-CH"/>
         </w:rPr>
         <w:drawing>
-          <wp:inline distT="0" distB="0" distL="0" distR="0" wp14:anchorId="6EAF9E4D" wp14:editId="6258DBF1">
+          <wp:inline distT="0" distB="0" distL="0" distR="0" wp14:anchorId="11D97FA4" wp14:editId="60027EF5">
             <wp:extent cx="5760720" cy="5766435"/>
             <wp:effectExtent l="0" t="0" r="0" b="5715"/>
             <wp:docPr id="7" name="Image 7"/>
@@ -8256,7 +8504,7 @@
       <w:pPr>
         <w:pStyle w:val="Titre2"/>
       </w:pPr>
-      <w:bookmarkStart w:id="15" w:name="_Toc23146238"/>
+      <w:bookmarkStart w:id="17" w:name="_Toc23747627"/>
       <w:r>
         <w:lastRenderedPageBreak/>
         <w:t xml:space="preserve">Page de </w:t>
@@ -8271,7 +8519,7 @@
       <w:r>
         <w:t>ion</w:t>
       </w:r>
-      <w:bookmarkEnd w:id="15"/>
+      <w:bookmarkEnd w:id="17"/>
       <w:proofErr w:type="spellEnd"/>
     </w:p>
     <w:p>
@@ -8288,7 +8536,7 @@
           <w:lang w:eastAsia="fr-CH"/>
         </w:rPr>
         <w:drawing>
-          <wp:inline distT="0" distB="0" distL="0" distR="0" wp14:anchorId="05FAA304" wp14:editId="7B4C8A98">
+          <wp:inline distT="0" distB="0" distL="0" distR="0" wp14:anchorId="5ACD68AD" wp14:editId="15358F5D">
             <wp:extent cx="5760720" cy="4885690"/>
             <wp:effectExtent l="0" t="0" r="0" b="0"/>
             <wp:docPr id="3" name="Image 3"/>
@@ -8341,12 +8589,12 @@
       <w:pPr>
         <w:pStyle w:val="Titre2"/>
       </w:pPr>
-      <w:bookmarkStart w:id="16" w:name="_Toc23146239"/>
+      <w:bookmarkStart w:id="18" w:name="_Toc23747628"/>
       <w:r>
         <w:lastRenderedPageBreak/>
         <w:t>Comptes créer</w:t>
       </w:r>
-      <w:bookmarkEnd w:id="16"/>
+      <w:bookmarkEnd w:id="18"/>
     </w:p>
     <w:p>
       <w:pPr>
@@ -8361,7 +8609,7 @@
           <w:lang w:eastAsia="fr-CH"/>
         </w:rPr>
         <w:drawing>
-          <wp:inline distT="0" distB="0" distL="0" distR="0" wp14:anchorId="426DE79F" wp14:editId="0D5BA917">
+          <wp:inline distT="0" distB="0" distL="0" distR="0" wp14:anchorId="42C9A672" wp14:editId="4D033E14">
             <wp:extent cx="5760720" cy="4949825"/>
             <wp:effectExtent l="0" t="0" r="0" b="3175"/>
             <wp:docPr id="4" name="Image 4"/>
@@ -8422,11 +8670,11 @@
       <w:pPr>
         <w:pStyle w:val="Titre2"/>
       </w:pPr>
-      <w:bookmarkStart w:id="17" w:name="_Toc23146240"/>
+      <w:bookmarkStart w:id="19" w:name="_Toc23747629"/>
       <w:r>
         <w:t>Changer le type de monnaie</w:t>
       </w:r>
-      <w:bookmarkEnd w:id="17"/>
+      <w:bookmarkEnd w:id="19"/>
     </w:p>
     <w:p>
       <w:pPr>
@@ -8441,7 +8689,7 @@
           <w:lang w:eastAsia="fr-CH"/>
         </w:rPr>
         <w:drawing>
-          <wp:inline distT="0" distB="0" distL="0" distR="0" wp14:anchorId="1072812B" wp14:editId="13D20FBD">
+          <wp:inline distT="0" distB="0" distL="0" distR="0" wp14:anchorId="107156DE" wp14:editId="671E2EB4">
             <wp:extent cx="5760720" cy="1196340"/>
             <wp:effectExtent l="0" t="0" r="0" b="3810"/>
             <wp:docPr id="5" name="Image 5"/>
@@ -8501,12 +8749,12 @@
       <w:pPr>
         <w:pStyle w:val="Titre2"/>
       </w:pPr>
-      <w:bookmarkStart w:id="18" w:name="_Toc23146241"/>
+      <w:bookmarkStart w:id="20" w:name="_Toc23747630"/>
       <w:r>
         <w:lastRenderedPageBreak/>
         <w:t>Paramètre du compte</w:t>
       </w:r>
-      <w:bookmarkEnd w:id="18"/>
+      <w:bookmarkEnd w:id="20"/>
     </w:p>
     <w:p>
       <w:pPr>
@@ -8521,7 +8769,7 @@
           <w:lang w:eastAsia="fr-CH"/>
         </w:rPr>
         <w:drawing>
-          <wp:inline distT="0" distB="0" distL="0" distR="0" wp14:anchorId="7CB27337" wp14:editId="64FAEF9A">
+          <wp:inline distT="0" distB="0" distL="0" distR="0" wp14:anchorId="0BF2A81B" wp14:editId="7727B8D2">
             <wp:extent cx="5760720" cy="4932045"/>
             <wp:effectExtent l="0" t="0" r="0" b="1905"/>
             <wp:docPr id="8" name="Image 8"/>
@@ -8581,12 +8829,12 @@
       <w:pPr>
         <w:pStyle w:val="Titre2"/>
       </w:pPr>
-      <w:bookmarkStart w:id="19" w:name="_Toc23146242"/>
+      <w:bookmarkStart w:id="21" w:name="_Toc23747631"/>
       <w:r>
         <w:lastRenderedPageBreak/>
         <w:t>Page de gestion</w:t>
       </w:r>
-      <w:bookmarkEnd w:id="19"/>
+      <w:bookmarkEnd w:id="21"/>
     </w:p>
     <w:p>
       <w:pPr>
@@ -8601,7 +8849,7 @@
           <w:lang w:eastAsia="fr-CH"/>
         </w:rPr>
         <w:drawing>
-          <wp:inline distT="0" distB="0" distL="0" distR="0" wp14:anchorId="09C6D312" wp14:editId="2B9C1123">
+          <wp:inline distT="0" distB="0" distL="0" distR="0" wp14:anchorId="49EA4627" wp14:editId="3B92155E">
             <wp:extent cx="5760720" cy="4923790"/>
             <wp:effectExtent l="0" t="0" r="0" b="0"/>
             <wp:docPr id="9" name="Image 9"/>
@@ -8661,7 +8909,7 @@
       <w:pPr>
         <w:pStyle w:val="Titre2"/>
       </w:pPr>
-      <w:bookmarkStart w:id="20" w:name="_Toc23146243"/>
+      <w:bookmarkStart w:id="22" w:name="_Toc23747632"/>
       <w:r>
         <w:t xml:space="preserve">Onglet de </w:t>
       </w:r>
@@ -8675,7 +8923,7 @@
       <w:r>
         <w:t>ion</w:t>
       </w:r>
-      <w:bookmarkEnd w:id="20"/>
+      <w:bookmarkEnd w:id="22"/>
       <w:proofErr w:type="spellEnd"/>
     </w:p>
     <w:p>
@@ -8691,7 +8939,7 @@
           <w:lang w:eastAsia="fr-CH"/>
         </w:rPr>
         <w:drawing>
-          <wp:inline distT="0" distB="0" distL="0" distR="0" wp14:anchorId="1D4A3D04" wp14:editId="44137900">
+          <wp:inline distT="0" distB="0" distL="0" distR="0" wp14:anchorId="6E4A90C3" wp14:editId="3DA06BF8">
             <wp:extent cx="5760720" cy="782320"/>
             <wp:effectExtent l="0" t="0" r="0" b="0"/>
             <wp:docPr id="10" name="Image 10"/>
@@ -8744,12 +8992,12 @@
       <w:pPr>
         <w:pStyle w:val="Titre2"/>
       </w:pPr>
-      <w:bookmarkStart w:id="21" w:name="_Toc23146244"/>
+      <w:bookmarkStart w:id="23" w:name="_Toc23747633"/>
       <w:r>
         <w:lastRenderedPageBreak/>
         <w:t>Ajout au panier</w:t>
       </w:r>
-      <w:bookmarkEnd w:id="21"/>
+      <w:bookmarkEnd w:id="23"/>
     </w:p>
     <w:p>
       <w:pPr>
@@ -8764,7 +9012,7 @@
           <w:lang w:eastAsia="fr-CH"/>
         </w:rPr>
         <w:drawing>
-          <wp:inline distT="0" distB="0" distL="0" distR="0" wp14:anchorId="2E13778A" wp14:editId="58AE8E12">
+          <wp:inline distT="0" distB="0" distL="0" distR="0" wp14:anchorId="4E5AEEEC" wp14:editId="118CA7CF">
             <wp:extent cx="5760720" cy="4250690"/>
             <wp:effectExtent l="0" t="0" r="0" b="0"/>
             <wp:docPr id="19" name="Image 19" descr="Une image contenant capture d’écran&#10;&#10;Description générée automatiquement"/>
@@ -8817,11 +9065,11 @@
       <w:pPr>
         <w:pStyle w:val="Titre2"/>
       </w:pPr>
-      <w:bookmarkStart w:id="22" w:name="_Toc23146245"/>
+      <w:bookmarkStart w:id="24" w:name="_Toc23747634"/>
       <w:r>
         <w:t>Barre de recherche</w:t>
       </w:r>
-      <w:bookmarkEnd w:id="22"/>
+      <w:bookmarkEnd w:id="24"/>
     </w:p>
     <w:p>
       <w:pPr>
@@ -8836,7 +9084,7 @@
           <w:lang w:eastAsia="fr-CH"/>
         </w:rPr>
         <w:drawing>
-          <wp:inline distT="0" distB="0" distL="0" distR="0" wp14:anchorId="15EB0CFC" wp14:editId="40553F1A">
+          <wp:inline distT="0" distB="0" distL="0" distR="0" wp14:anchorId="5C0E5C08" wp14:editId="2DED82B6">
             <wp:extent cx="5760720" cy="708025"/>
             <wp:effectExtent l="0" t="0" r="0" b="0"/>
             <wp:docPr id="20" name="Image 20" descr="Une image contenant capture d’écran&#10;&#10;Description générée automatiquement"/>
@@ -8895,12 +9143,12 @@
       <w:pPr>
         <w:pStyle w:val="Titre2"/>
       </w:pPr>
-      <w:bookmarkStart w:id="23" w:name="_Toc23146246"/>
+      <w:bookmarkStart w:id="25" w:name="_Toc23747635"/>
       <w:r>
         <w:lastRenderedPageBreak/>
         <w:t>Menu</w:t>
       </w:r>
-      <w:bookmarkEnd w:id="23"/>
+      <w:bookmarkEnd w:id="25"/>
     </w:p>
     <w:p>
       <w:pPr>
@@ -8915,7 +9163,7 @@
           <w:lang w:eastAsia="fr-CH"/>
         </w:rPr>
         <w:drawing>
-          <wp:inline distT="0" distB="0" distL="0" distR="0" wp14:anchorId="09544803" wp14:editId="11C7BBA5">
+          <wp:inline distT="0" distB="0" distL="0" distR="0" wp14:anchorId="0BBC57DD" wp14:editId="5383614C">
             <wp:extent cx="5756910" cy="4850130"/>
             <wp:effectExtent l="0" t="0" r="0" b="7620"/>
             <wp:docPr id="22" name="Image 22"/>
@@ -8975,11 +9223,11 @@
       <w:pPr>
         <w:pStyle w:val="Titre2"/>
       </w:pPr>
-      <w:bookmarkStart w:id="24" w:name="_Toc23146247"/>
+      <w:bookmarkStart w:id="26" w:name="_Toc23747636"/>
       <w:r>
         <w:t>Panier onglet</w:t>
       </w:r>
-      <w:bookmarkEnd w:id="24"/>
+      <w:bookmarkEnd w:id="26"/>
     </w:p>
     <w:p>
       <w:pPr>
@@ -8994,7 +9242,7 @@
           <w:lang w:eastAsia="fr-CH"/>
         </w:rPr>
         <w:drawing>
-          <wp:inline distT="0" distB="0" distL="0" distR="0" wp14:anchorId="196CA856" wp14:editId="04882D3A">
+          <wp:inline distT="0" distB="0" distL="0" distR="0" wp14:anchorId="72387A4C" wp14:editId="7BB89FB4">
             <wp:extent cx="5748655" cy="2663825"/>
             <wp:effectExtent l="0" t="0" r="4445" b="3175"/>
             <wp:docPr id="23" name="Image 23"/>
@@ -9060,12 +9308,12 @@
       <w:pPr>
         <w:pStyle w:val="Titre2"/>
       </w:pPr>
-      <w:bookmarkStart w:id="25" w:name="_Toc23146248"/>
+      <w:bookmarkStart w:id="27" w:name="_Toc23747637"/>
       <w:r>
         <w:lastRenderedPageBreak/>
         <w:t>Panier</w:t>
       </w:r>
-      <w:bookmarkEnd w:id="25"/>
+      <w:bookmarkEnd w:id="27"/>
     </w:p>
     <w:p>
       <w:pPr>
@@ -9080,7 +9328,7 @@
           <w:lang w:eastAsia="fr-CH"/>
         </w:rPr>
         <w:drawing>
-          <wp:inline distT="0" distB="0" distL="0" distR="0" wp14:anchorId="50EFC86E" wp14:editId="5A9DDFB9">
+          <wp:inline distT="0" distB="0" distL="0" distR="0" wp14:anchorId="74D3C462" wp14:editId="7B21D783">
             <wp:extent cx="5756910" cy="4317365"/>
             <wp:effectExtent l="0" t="0" r="0" b="6985"/>
             <wp:docPr id="24" name="Image 24"/>
@@ -9146,12 +9394,12 @@
       <w:pPr>
         <w:pStyle w:val="Titre2"/>
       </w:pPr>
-      <w:bookmarkStart w:id="26" w:name="_Toc23146249"/>
+      <w:bookmarkStart w:id="28" w:name="_Toc23747638"/>
       <w:r>
         <w:lastRenderedPageBreak/>
         <w:t>Produit voulu</w:t>
       </w:r>
-      <w:bookmarkEnd w:id="26"/>
+      <w:bookmarkEnd w:id="28"/>
     </w:p>
     <w:p>
       <w:pPr>
@@ -9166,7 +9414,7 @@
           <w:lang w:eastAsia="fr-CH"/>
         </w:rPr>
         <w:drawing>
-          <wp:inline distT="0" distB="0" distL="0" distR="0" wp14:anchorId="3DA44E29" wp14:editId="3E2757B9">
+          <wp:inline distT="0" distB="0" distL="0" distR="0" wp14:anchorId="5C55BCCA" wp14:editId="6038897E">
             <wp:extent cx="5748655" cy="4325620"/>
             <wp:effectExtent l="0" t="0" r="4445" b="0"/>
             <wp:docPr id="25" name="Image 25"/>
@@ -9219,12 +9467,12 @@
       <w:pPr>
         <w:pStyle w:val="Titre2"/>
       </w:pPr>
-      <w:bookmarkStart w:id="27" w:name="_Toc23146250"/>
+      <w:bookmarkStart w:id="29" w:name="_Toc23747639"/>
       <w:r>
         <w:lastRenderedPageBreak/>
         <w:t>Résultat</w:t>
       </w:r>
-      <w:bookmarkEnd w:id="27"/>
+      <w:bookmarkEnd w:id="29"/>
     </w:p>
     <w:p>
       <w:pPr>
@@ -9239,7 +9487,7 @@
           <w:lang w:eastAsia="fr-CH"/>
         </w:rPr>
         <w:drawing>
-          <wp:inline distT="0" distB="0" distL="0" distR="0" wp14:anchorId="3A516AC4" wp14:editId="51F6E9D1">
+          <wp:inline distT="0" distB="0" distL="0" distR="0" wp14:anchorId="73FF8721" wp14:editId="2CEFED75">
             <wp:extent cx="5748655" cy="4779010"/>
             <wp:effectExtent l="0" t="0" r="4445" b="2540"/>
             <wp:docPr id="26" name="Image 26"/>
@@ -9306,11 +9554,11 @@
       <w:pPr>
         <w:pStyle w:val="Titre1"/>
       </w:pPr>
-      <w:bookmarkStart w:id="28" w:name="_Toc23146251"/>
+      <w:bookmarkStart w:id="30" w:name="_Toc23747640"/>
       <w:r>
         <w:t>Contact</w:t>
       </w:r>
-      <w:bookmarkEnd w:id="28"/>
+      <w:bookmarkEnd w:id="30"/>
     </w:p>
     <w:tbl>
       <w:tblPr>
@@ -9496,18 +9744,8 @@
                 <w:b/>
                 <w:color w:val="FFFFFF"/>
               </w:rPr>
-              <w:t xml:space="preserve">Christopher </w:t>
-            </w:r>
-            <w:proofErr w:type="spellStart"/>
-            <w:r>
-              <w:rPr>
-                <w:rFonts w:asciiTheme="majorHAnsi" w:hAnsiTheme="majorHAnsi"/>
-                <w:b/>
-                <w:color w:val="FFFFFF"/>
-              </w:rPr>
-              <w:t>Pardo</w:t>
-            </w:r>
-            <w:proofErr w:type="spellEnd"/>
+              <w:t>Christopher Pardo</w:t>
+            </w:r>
           </w:p>
         </w:tc>
         <w:tc>
@@ -9814,18 +10052,8 @@
                 <w:b/>
                 <w:color w:val="FFFFFF"/>
               </w:rPr>
-              <w:t xml:space="preserve">Gatien </w:t>
-            </w:r>
-            <w:proofErr w:type="spellStart"/>
-            <w:r>
-              <w:rPr>
-                <w:rFonts w:asciiTheme="majorHAnsi" w:hAnsiTheme="majorHAnsi"/>
-                <w:b/>
-                <w:color w:val="FFFFFF"/>
-              </w:rPr>
-              <w:t>Jayme</w:t>
-            </w:r>
-            <w:proofErr w:type="spellEnd"/>
+              <w:t>Gatien Jayme</w:t>
+            </w:r>
           </w:p>
         </w:tc>
         <w:tc>
@@ -9975,18 +10203,18 @@
       <w:pPr>
         <w:pStyle w:val="Titre1"/>
       </w:pPr>
-      <w:bookmarkStart w:id="29" w:name="_Toc20127384"/>
-      <w:bookmarkStart w:id="30" w:name="_Toc20127465"/>
-      <w:bookmarkStart w:id="31" w:name="_Toc20430439"/>
-      <w:bookmarkStart w:id="32" w:name="_Toc23146252"/>
+      <w:bookmarkStart w:id="31" w:name="_Toc20127384"/>
+      <w:bookmarkStart w:id="32" w:name="_Toc20127465"/>
+      <w:bookmarkStart w:id="33" w:name="_Toc20430439"/>
+      <w:bookmarkStart w:id="34" w:name="_Toc23747641"/>
       <w:r>
         <w:lastRenderedPageBreak/>
         <w:t>Accord des parties</w:t>
       </w:r>
-      <w:bookmarkEnd w:id="29"/>
-      <w:bookmarkEnd w:id="30"/>
       <w:bookmarkEnd w:id="31"/>
       <w:bookmarkEnd w:id="32"/>
+      <w:bookmarkEnd w:id="33"/>
+      <w:bookmarkEnd w:id="34"/>
     </w:p>
     <w:p>
       <w:pPr>
@@ -10066,18 +10294,8 @@
                 <w:b/>
                 <w:lang w:val="fr-FR" w:eastAsia="fr-FR"/>
               </w:rPr>
-              <w:t xml:space="preserve">Christopher </w:t>
-            </w:r>
-            <w:proofErr w:type="spellStart"/>
-            <w:r>
-              <w:rPr>
-                <w:rFonts w:asciiTheme="majorHAnsi" w:hAnsiTheme="majorHAnsi"/>
-                <w:b/>
-                <w:lang w:val="fr-FR" w:eastAsia="fr-FR"/>
-              </w:rPr>
-              <w:t>Pardo</w:t>
-            </w:r>
-            <w:proofErr w:type="spellEnd"/>
+              <w:t>Christopher Pardo</w:t>
+            </w:r>
           </w:p>
         </w:tc>
         <w:tc>
@@ -10245,7 +10463,28 @@
                 <w:rFonts w:asciiTheme="majorHAnsi" w:hAnsiTheme="majorHAnsi"/>
                 <w:lang w:val="fr-FR" w:eastAsia="fr-FR"/>
               </w:rPr>
-              <w:t>10.10.2019</w:t>
+              <w:t>04</w:t>
+            </w:r>
+            <w:r>
+              <w:rPr>
+                <w:rFonts w:asciiTheme="majorHAnsi" w:hAnsiTheme="majorHAnsi"/>
+                <w:lang w:val="fr-FR" w:eastAsia="fr-FR"/>
+              </w:rPr>
+              <w:t>.1</w:t>
+            </w:r>
+            <w:r>
+              <w:rPr>
+                <w:rFonts w:asciiTheme="majorHAnsi" w:hAnsiTheme="majorHAnsi"/>
+                <w:lang w:val="fr-FR" w:eastAsia="fr-FR"/>
+              </w:rPr>
+              <w:t>1</w:t>
+            </w:r>
+            <w:r>
+              <w:rPr>
+                <w:rFonts w:asciiTheme="majorHAnsi" w:hAnsiTheme="majorHAnsi"/>
+                <w:lang w:val="fr-FR" w:eastAsia="fr-FR"/>
+              </w:rPr>
+              <w:t>.2019</w:t>
             </w:r>
           </w:p>
         </w:tc>
@@ -10295,7 +10534,7 @@
                 <w:lang w:eastAsia="fr-CH"/>
               </w:rPr>
               <w:drawing>
-                <wp:anchor distT="0" distB="0" distL="114300" distR="114300" simplePos="0" relativeHeight="251661312" behindDoc="0" locked="0" layoutInCell="1" allowOverlap="1" wp14:anchorId="3A15D7D5" wp14:editId="7305D041">
+                <wp:anchor distT="0" distB="0" distL="114300" distR="114300" simplePos="0" relativeHeight="251660288" behindDoc="0" locked="0" layoutInCell="1" allowOverlap="1" wp14:anchorId="0B756DB6" wp14:editId="32FE882E">
                   <wp:simplePos x="0" y="0"/>
                   <wp:positionH relativeFrom="column">
                     <wp:posOffset>1114425</wp:posOffset>
@@ -10417,16 +10656,17 @@
         </w:rPr>
       </w:pPr>
     </w:p>
+    <w:p/>
     <w:sectPr>
       <w:headerReference w:type="default" r:id="rId25"/>
       <w:footerReference w:type="default" r:id="rId26"/>
       <w:pgSz w:w="11906" w:h="16838"/>
       <w:pgMar w:top="1417" w:right="1417" w:bottom="1417" w:left="1417" w:header="708" w:footer="708" w:gutter="0"/>
       <w:pgBorders w:display="firstPage" w:offsetFrom="page">
-        <w:top w:val="single" w:sz="18" w:space="24" w:color="1F4E79" w:themeColor="accent5" w:themeShade="80"/>
-        <w:left w:val="single" w:sz="18" w:space="24" w:color="1F4E79" w:themeColor="accent5" w:themeShade="80"/>
-        <w:bottom w:val="single" w:sz="18" w:space="24" w:color="1F4E79" w:themeColor="accent5" w:themeShade="80"/>
-        <w:right w:val="single" w:sz="18" w:space="24" w:color="1F4E79" w:themeColor="accent5" w:themeShade="80"/>
+        <w:top w:val="single" w:sz="18" w:space="24" w:color="1F3864" w:themeColor="accent5" w:themeShade="80"/>
+        <w:left w:val="single" w:sz="18" w:space="24" w:color="1F3864" w:themeColor="accent5" w:themeShade="80"/>
+        <w:bottom w:val="single" w:sz="18" w:space="24" w:color="1F3864" w:themeColor="accent5" w:themeShade="80"/>
+        <w:right w:val="single" w:sz="18" w:space="24" w:color="1F3864" w:themeColor="accent5" w:themeShade="80"/>
       </w:pgBorders>
       <w:cols w:space="708"/>
       <w:titlePg/>
@@ -10488,15 +10728,7 @@
               <w:pStyle w:val="Pieddepage"/>
             </w:pPr>
             <w:r>
-              <w:t xml:space="preserve">Christopher </w:t>
-            </w:r>
-            <w:proofErr w:type="spellStart"/>
-            <w:r>
-              <w:t>Pardo</w:t>
-            </w:r>
-            <w:proofErr w:type="spellEnd"/>
-            <w:r>
-              <w:t xml:space="preserve"> / Gatien </w:t>
+              <w:t xml:space="preserve">Christopher Pardo / Gatien </w:t>
             </w:r>
             <w:proofErr w:type="spellStart"/>
             <w:r>
@@ -10554,7 +10786,7 @@
                 <w:bCs/>
                 <w:noProof/>
               </w:rPr>
-              <w:t>4</w:t>
+              <w:t>2</w:t>
             </w:r>
             <w:r>
               <w:rPr>
@@ -10658,7 +10890,7 @@
         <w:lang w:eastAsia="fr-CH"/>
       </w:rPr>
       <w:drawing>
-        <wp:anchor distT="0" distB="0" distL="114300" distR="114300" simplePos="0" relativeHeight="251659264" behindDoc="0" locked="0" layoutInCell="1" allowOverlap="1" wp14:anchorId="3080BA6C" wp14:editId="557CA0C4">
+        <wp:anchor distT="0" distB="0" distL="114300" distR="114300" simplePos="0" relativeHeight="251659264" behindDoc="0" locked="0" layoutInCell="1" allowOverlap="1" wp14:anchorId="727AF7BA" wp14:editId="727E83B1">
           <wp:simplePos x="0" y="0"/>
           <wp:positionH relativeFrom="column">
             <wp:posOffset>6985</wp:posOffset>
@@ -10852,8 +11084,124 @@
       </w:rPr>
     </w:lvl>
   </w:abstractNum>
+  <w:abstractNum w:abstractNumId="1" w15:restartNumberingAfterBreak="0">
+    <w:nsid w:val="3FD228A6"/>
+    <w:multiLevelType w:val="hybridMultilevel"/>
+    <w:tmpl w:val="5C48C032"/>
+    <w:lvl w:ilvl="0" w:tplc="100C0001">
+      <w:start w:val="1"/>
+      <w:numFmt w:val="bullet"/>
+      <w:lvlText w:val=""/>
+      <w:lvlJc w:val="left"/>
+      <w:pPr>
+        <w:ind w:left="720" w:hanging="360"/>
+      </w:pPr>
+      <w:rPr>
+        <w:rFonts w:ascii="Symbol" w:hAnsi="Symbol" w:hint="default"/>
+      </w:rPr>
+    </w:lvl>
+    <w:lvl w:ilvl="1" w:tplc="100C0003" w:tentative="1">
+      <w:start w:val="1"/>
+      <w:numFmt w:val="bullet"/>
+      <w:lvlText w:val="o"/>
+      <w:lvlJc w:val="left"/>
+      <w:pPr>
+        <w:ind w:left="1440" w:hanging="360"/>
+      </w:pPr>
+      <w:rPr>
+        <w:rFonts w:ascii="Courier New" w:hAnsi="Courier New" w:cs="Courier New" w:hint="default"/>
+      </w:rPr>
+    </w:lvl>
+    <w:lvl w:ilvl="2" w:tplc="100C0005" w:tentative="1">
+      <w:start w:val="1"/>
+      <w:numFmt w:val="bullet"/>
+      <w:lvlText w:val=""/>
+      <w:lvlJc w:val="left"/>
+      <w:pPr>
+        <w:ind w:left="2160" w:hanging="360"/>
+      </w:pPr>
+      <w:rPr>
+        <w:rFonts w:ascii="Wingdings" w:hAnsi="Wingdings" w:hint="default"/>
+      </w:rPr>
+    </w:lvl>
+    <w:lvl w:ilvl="3" w:tplc="100C0001" w:tentative="1">
+      <w:start w:val="1"/>
+      <w:numFmt w:val="bullet"/>
+      <w:lvlText w:val=""/>
+      <w:lvlJc w:val="left"/>
+      <w:pPr>
+        <w:ind w:left="2880" w:hanging="360"/>
+      </w:pPr>
+      <w:rPr>
+        <w:rFonts w:ascii="Symbol" w:hAnsi="Symbol" w:hint="default"/>
+      </w:rPr>
+    </w:lvl>
+    <w:lvl w:ilvl="4" w:tplc="100C0003" w:tentative="1">
+      <w:start w:val="1"/>
+      <w:numFmt w:val="bullet"/>
+      <w:lvlText w:val="o"/>
+      <w:lvlJc w:val="left"/>
+      <w:pPr>
+        <w:ind w:left="3600" w:hanging="360"/>
+      </w:pPr>
+      <w:rPr>
+        <w:rFonts w:ascii="Courier New" w:hAnsi="Courier New" w:cs="Courier New" w:hint="default"/>
+      </w:rPr>
+    </w:lvl>
+    <w:lvl w:ilvl="5" w:tplc="100C0005" w:tentative="1">
+      <w:start w:val="1"/>
+      <w:numFmt w:val="bullet"/>
+      <w:lvlText w:val=""/>
+      <w:lvlJc w:val="left"/>
+      <w:pPr>
+        <w:ind w:left="4320" w:hanging="360"/>
+      </w:pPr>
+      <w:rPr>
+        <w:rFonts w:ascii="Wingdings" w:hAnsi="Wingdings" w:hint="default"/>
+      </w:rPr>
+    </w:lvl>
+    <w:lvl w:ilvl="6" w:tplc="100C0001" w:tentative="1">
+      <w:start w:val="1"/>
+      <w:numFmt w:val="bullet"/>
+      <w:lvlText w:val=""/>
+      <w:lvlJc w:val="left"/>
+      <w:pPr>
+        <w:ind w:left="5040" w:hanging="360"/>
+      </w:pPr>
+      <w:rPr>
+        <w:rFonts w:ascii="Symbol" w:hAnsi="Symbol" w:hint="default"/>
+      </w:rPr>
+    </w:lvl>
+    <w:lvl w:ilvl="7" w:tplc="100C0003" w:tentative="1">
+      <w:start w:val="1"/>
+      <w:numFmt w:val="bullet"/>
+      <w:lvlText w:val="o"/>
+      <w:lvlJc w:val="left"/>
+      <w:pPr>
+        <w:ind w:left="5760" w:hanging="360"/>
+      </w:pPr>
+      <w:rPr>
+        <w:rFonts w:ascii="Courier New" w:hAnsi="Courier New" w:cs="Courier New" w:hint="default"/>
+      </w:rPr>
+    </w:lvl>
+    <w:lvl w:ilvl="8" w:tplc="100C0005" w:tentative="1">
+      <w:start w:val="1"/>
+      <w:numFmt w:val="bullet"/>
+      <w:lvlText w:val=""/>
+      <w:lvlJc w:val="left"/>
+      <w:pPr>
+        <w:ind w:left="6480" w:hanging="360"/>
+      </w:pPr>
+      <w:rPr>
+        <w:rFonts w:ascii="Wingdings" w:hAnsi="Wingdings" w:hint="default"/>
+      </w:rPr>
+    </w:lvl>
+  </w:abstractNum>
   <w:num w:numId="1">
     <w:abstractNumId w:val="0"/>
+  </w:num>
+  <w:num w:numId="2">
+    <w:abstractNumId w:val="1"/>
   </w:num>
 </w:numbering>
 </file>
@@ -11251,6 +11599,7 @@
   <w:style w:type="paragraph" w:default="1" w:styleId="Normal">
     <w:name w:val="Normal"/>
     <w:qFormat/>
+    <w:rsid w:val="00277A1A"/>
   </w:style>
   <w:style w:type="paragraph" w:styleId="Titre1">
     <w:name w:val="heading 1"/>
@@ -11259,16 +11608,17 @@
     <w:link w:val="Titre1Car"/>
     <w:uiPriority w:val="9"/>
     <w:qFormat/>
-    <w:rsid w:val="004F54E6"/>
+    <w:rsid w:val="00A36DCF"/>
     <w:pPr>
       <w:keepNext/>
       <w:keepLines/>
-      <w:shd w:val="clear" w:color="auto" w:fill="8EAADB" w:themeFill="accent1" w:themeFillTint="99"/>
+      <w:shd w:val="clear" w:color="auto" w:fill="9CC2E5" w:themeFill="accent1" w:themeFillTint="99"/>
       <w:spacing w:before="240" w:after="0"/>
       <w:outlineLvl w:val="0"/>
     </w:pPr>
     <w:rPr>
       <w:rFonts w:asciiTheme="majorHAnsi" w:eastAsiaTheme="majorEastAsia" w:hAnsiTheme="majorHAnsi" w:cstheme="majorBidi"/>
+      <w:caps/>
       <w:color w:val="000000" w:themeColor="text1"/>
       <w:sz w:val="32"/>
       <w:szCs w:val="32"/>
@@ -11282,7 +11632,7 @@
     <w:uiPriority w:val="9"/>
     <w:unhideWhenUsed/>
     <w:qFormat/>
-    <w:rsid w:val="002A5497"/>
+    <w:rsid w:val="00277A1A"/>
     <w:pPr>
       <w:keepNext/>
       <w:keepLines/>
@@ -11291,33 +11641,9 @@
     </w:pPr>
     <w:rPr>
       <w:rFonts w:asciiTheme="majorHAnsi" w:eastAsiaTheme="majorEastAsia" w:hAnsiTheme="majorHAnsi" w:cstheme="majorBidi"/>
-      <w:color w:val="2F5496" w:themeColor="accent1" w:themeShade="BF"/>
+      <w:color w:val="2E74B5" w:themeColor="accent1" w:themeShade="BF"/>
       <w:sz w:val="26"/>
       <w:szCs w:val="26"/>
-    </w:rPr>
-  </w:style>
-  <w:style w:type="paragraph" w:styleId="Titre3">
-    <w:name w:val="heading 3"/>
-    <w:next w:val="Normal"/>
-    <w:link w:val="Titre3Car"/>
-    <w:uiPriority w:val="9"/>
-    <w:unhideWhenUsed/>
-    <w:qFormat/>
-    <w:rsid w:val="002A5497"/>
-    <w:pPr>
-      <w:keepNext/>
-      <w:keepLines/>
-      <w:spacing w:after="119" w:line="269" w:lineRule="auto"/>
-      <w:ind w:left="10" w:hanging="10"/>
-      <w:jc w:val="both"/>
-      <w:outlineLvl w:val="2"/>
-    </w:pPr>
-    <w:rPr>
-      <w:rFonts w:ascii="Calibri" w:eastAsia="Calibri" w:hAnsi="Calibri" w:cs="Calibri"/>
-      <w:color w:val="1A495C"/>
-      <w:sz w:val="20"/>
-      <w:szCs w:val="20"/>
-      <w:lang w:eastAsia="fr-CH"/>
     </w:rPr>
   </w:style>
   <w:style w:type="character" w:default="1" w:styleId="Policepardfaut">
@@ -11347,32 +11673,19 @@
     <w:semiHidden/>
     <w:unhideWhenUsed/>
   </w:style>
-  <w:style w:type="character" w:customStyle="1" w:styleId="Titre3Car">
-    <w:name w:val="Titre 3 Car"/>
-    <w:basedOn w:val="Policepardfaut"/>
-    <w:link w:val="Titre3"/>
-    <w:uiPriority w:val="9"/>
-    <w:rsid w:val="002A5497"/>
-    <w:rPr>
-      <w:rFonts w:ascii="Calibri" w:eastAsia="Calibri" w:hAnsi="Calibri" w:cs="Calibri"/>
-      <w:color w:val="1A495C"/>
-      <w:sz w:val="20"/>
-      <w:szCs w:val="20"/>
-      <w:lang w:eastAsia="fr-CH"/>
-    </w:rPr>
-  </w:style>
   <w:style w:type="character" w:customStyle="1" w:styleId="Titre1Car">
     <w:name w:val="Titre 1 Car"/>
     <w:basedOn w:val="Policepardfaut"/>
     <w:link w:val="Titre1"/>
     <w:uiPriority w:val="9"/>
-    <w:rsid w:val="004F54E6"/>
+    <w:rsid w:val="00A36DCF"/>
     <w:rPr>
       <w:rFonts w:asciiTheme="majorHAnsi" w:eastAsiaTheme="majorEastAsia" w:hAnsiTheme="majorHAnsi" w:cstheme="majorBidi"/>
+      <w:caps/>
       <w:color w:val="000000" w:themeColor="text1"/>
       <w:sz w:val="32"/>
       <w:szCs w:val="32"/>
-      <w:shd w:val="clear" w:color="auto" w:fill="8EAADB" w:themeFill="accent1" w:themeFillTint="99"/>
+      <w:shd w:val="clear" w:color="auto" w:fill="9CC2E5" w:themeFill="accent1" w:themeFillTint="99"/>
     </w:rPr>
   </w:style>
   <w:style w:type="character" w:customStyle="1" w:styleId="Titre2Car">
@@ -11380,10 +11693,10 @@
     <w:basedOn w:val="Policepardfaut"/>
     <w:link w:val="Titre2"/>
     <w:uiPriority w:val="9"/>
-    <w:rsid w:val="002A5497"/>
+    <w:rsid w:val="00277A1A"/>
     <w:rPr>
       <w:rFonts w:asciiTheme="majorHAnsi" w:eastAsiaTheme="majorEastAsia" w:hAnsiTheme="majorHAnsi" w:cstheme="majorBidi"/>
-      <w:color w:val="2F5496" w:themeColor="accent1" w:themeShade="BF"/>
+      <w:color w:val="2E74B5" w:themeColor="accent1" w:themeShade="BF"/>
       <w:sz w:val="26"/>
       <w:szCs w:val="26"/>
     </w:rPr>
@@ -11395,26 +11708,13 @@
     <w:uiPriority w:val="39"/>
     <w:unhideWhenUsed/>
     <w:qFormat/>
-    <w:rsid w:val="008E7B5F"/>
+    <w:rsid w:val="00277A1A"/>
     <w:pPr>
       <w:outlineLvl w:val="9"/>
     </w:pPr>
     <w:rPr>
       <w:lang w:eastAsia="fr-CH"/>
     </w:rPr>
-  </w:style>
-  <w:style w:type="paragraph" w:styleId="TM3">
-    <w:name w:val="toc 3"/>
-    <w:basedOn w:val="Normal"/>
-    <w:next w:val="Normal"/>
-    <w:autoRedefine/>
-    <w:uiPriority w:val="39"/>
-    <w:unhideWhenUsed/>
-    <w:rsid w:val="008E7B5F"/>
-    <w:pPr>
-      <w:spacing w:after="100"/>
-      <w:ind w:left="440"/>
-    </w:pPr>
   </w:style>
   <w:style w:type="paragraph" w:styleId="TM2">
     <w:name w:val="toc 2"/>
@@ -11423,7 +11723,7 @@
     <w:autoRedefine/>
     <w:uiPriority w:val="39"/>
     <w:unhideWhenUsed/>
-    <w:rsid w:val="008E7B5F"/>
+    <w:rsid w:val="00277A1A"/>
     <w:pPr>
       <w:spacing w:after="100"/>
       <w:ind w:left="220"/>
@@ -11436,7 +11736,7 @@
     <w:autoRedefine/>
     <w:uiPriority w:val="39"/>
     <w:unhideWhenUsed/>
-    <w:rsid w:val="008E7B5F"/>
+    <w:rsid w:val="00277A1A"/>
     <w:pPr>
       <w:spacing w:after="100"/>
     </w:pPr>
@@ -11446,7 +11746,7 @@
     <w:basedOn w:val="Policepardfaut"/>
     <w:uiPriority w:val="99"/>
     <w:unhideWhenUsed/>
-    <w:rsid w:val="008E7B5F"/>
+    <w:rsid w:val="00277A1A"/>
     <w:rPr>
       <w:color w:val="0563C1" w:themeColor="hyperlink"/>
       <w:u w:val="single"/>
@@ -11458,7 +11758,7 @@
     <w:link w:val="En-tteCar"/>
     <w:uiPriority w:val="99"/>
     <w:unhideWhenUsed/>
-    <w:rsid w:val="00B16191"/>
+    <w:rsid w:val="00277A1A"/>
     <w:pPr>
       <w:tabs>
         <w:tab w:val="center" w:pos="4536"/>
@@ -11472,7 +11772,7 @@
     <w:basedOn w:val="Policepardfaut"/>
     <w:link w:val="En-tte"/>
     <w:uiPriority w:val="99"/>
-    <w:rsid w:val="00B16191"/>
+    <w:rsid w:val="00277A1A"/>
   </w:style>
   <w:style w:type="paragraph" w:styleId="Pieddepage">
     <w:name w:val="footer"/>
@@ -11480,7 +11780,7 @@
     <w:link w:val="PieddepageCar"/>
     <w:uiPriority w:val="99"/>
     <w:unhideWhenUsed/>
-    <w:rsid w:val="00B16191"/>
+    <w:rsid w:val="00277A1A"/>
     <w:pPr>
       <w:tabs>
         <w:tab w:val="center" w:pos="4536"/>
@@ -11494,41 +11794,13 @@
     <w:basedOn w:val="Policepardfaut"/>
     <w:link w:val="Pieddepage"/>
     <w:uiPriority w:val="99"/>
-    <w:rsid w:val="00B16191"/>
-  </w:style>
-  <w:style w:type="paragraph" w:styleId="Notedebasdepage">
-    <w:name w:val="footnote text"/>
-    <w:basedOn w:val="Normal"/>
-    <w:link w:val="NotedebasdepageCar"/>
-    <w:uiPriority w:val="99"/>
-    <w:semiHidden/>
-    <w:unhideWhenUsed/>
-    <w:rsid w:val="00B16191"/>
-    <w:pPr>
-      <w:spacing w:after="0" w:line="240" w:lineRule="auto"/>
-    </w:pPr>
-    <w:rPr>
-      <w:sz w:val="20"/>
-      <w:szCs w:val="20"/>
-    </w:rPr>
-  </w:style>
-  <w:style w:type="character" w:customStyle="1" w:styleId="NotedebasdepageCar">
-    <w:name w:val="Note de bas de page Car"/>
-    <w:basedOn w:val="Policepardfaut"/>
-    <w:link w:val="Notedebasdepage"/>
-    <w:uiPriority w:val="99"/>
-    <w:semiHidden/>
-    <w:rsid w:val="00B16191"/>
-    <w:rPr>
-      <w:sz w:val="20"/>
-      <w:szCs w:val="20"/>
-    </w:rPr>
+    <w:rsid w:val="00277A1A"/>
   </w:style>
   <w:style w:type="table" w:customStyle="1" w:styleId="Grilledutableau1">
     <w:name w:val="Grille du tableau1"/>
     <w:basedOn w:val="TableauNormal"/>
     <w:uiPriority w:val="39"/>
-    <w:rsid w:val="008D5240"/>
+    <w:rsid w:val="00277A1A"/>
     <w:pPr>
       <w:spacing w:after="0" w:line="240" w:lineRule="auto"/>
     </w:pPr>
@@ -11552,7 +11824,7 @@
     <w:name w:val="Table Grid"/>
     <w:basedOn w:val="TableauNormal"/>
     <w:uiPriority w:val="39"/>
-    <w:rsid w:val="008D5240"/>
+    <w:rsid w:val="00277A1A"/>
     <w:pPr>
       <w:spacing w:after="0" w:line="240" w:lineRule="auto"/>
     </w:pPr>
@@ -11572,40 +11844,22 @@
     <w:basedOn w:val="Normal"/>
     <w:uiPriority w:val="34"/>
     <w:qFormat/>
-    <w:rsid w:val="00C03504"/>
+    <w:rsid w:val="00277A1A"/>
     <w:pPr>
       <w:ind w:left="720"/>
       <w:contextualSpacing/>
     </w:pPr>
   </w:style>
-  <w:style w:type="paragraph" w:styleId="Textedebulles">
-    <w:name w:val="Balloon Text"/>
-    <w:basedOn w:val="Normal"/>
-    <w:link w:val="TextedebullesCar"/>
+  <w:style w:type="character" w:styleId="Lienhypertextesuivivisit">
+    <w:name w:val="FollowedHyperlink"/>
+    <w:basedOn w:val="Policepardfaut"/>
     <w:uiPriority w:val="99"/>
     <w:semiHidden/>
     <w:unhideWhenUsed/>
-    <w:rsid w:val="00AC565F"/>
-    <w:pPr>
-      <w:spacing w:after="0" w:line="240" w:lineRule="auto"/>
-    </w:pPr>
+    <w:rsid w:val="00031841"/>
     <w:rPr>
-      <w:rFonts w:ascii="Segoe UI" w:hAnsi="Segoe UI" w:cs="Segoe UI"/>
-      <w:sz w:val="18"/>
-      <w:szCs w:val="18"/>
-    </w:rPr>
-  </w:style>
-  <w:style w:type="character" w:customStyle="1" w:styleId="TextedebullesCar">
-    <w:name w:val="Texte de bulles Car"/>
-    <w:basedOn w:val="Policepardfaut"/>
-    <w:link w:val="Textedebulles"/>
-    <w:uiPriority w:val="99"/>
-    <w:semiHidden/>
-    <w:rsid w:val="00AC565F"/>
-    <w:rPr>
-      <w:rFonts w:ascii="Segoe UI" w:hAnsi="Segoe UI" w:cs="Segoe UI"/>
-      <w:sz w:val="18"/>
-      <w:szCs w:val="18"/>
+      <w:color w:val="954F72" w:themeColor="followedHyperlink"/>
+      <w:u w:val="single"/>
     </w:rPr>
   </w:style>
 </w:styles>
@@ -11628,7 +11882,7 @@
         <a:srgbClr val="E7E6E6"/>
       </a:lt2>
       <a:accent1>
-        <a:srgbClr val="4472C4"/>
+        <a:srgbClr val="5B9BD5"/>
       </a:accent1>
       <a:accent2>
         <a:srgbClr val="ED7D31"/>
@@ -11640,7 +11894,7 @@
         <a:srgbClr val="FFC000"/>
       </a:accent4>
       <a:accent5>
-        <a:srgbClr val="5B9BD5"/>
+        <a:srgbClr val="4472C4"/>
       </a:accent5>
       <a:accent6>
         <a:srgbClr val="70AD47"/>
@@ -11687,23 +11941,6 @@
         <a:font script="Viet" typeface="Times New Roman"/>
         <a:font script="Uigh" typeface="Microsoft Uighur"/>
         <a:font script="Geor" typeface="Sylfaen"/>
-        <a:font script="Armn" typeface="Arial"/>
-        <a:font script="Bugi" typeface="Leelawadee UI"/>
-        <a:font script="Bopo" typeface="Microsoft JhengHei"/>
-        <a:font script="Java" typeface="Javanese Text"/>
-        <a:font script="Lisu" typeface="Segoe UI"/>
-        <a:font script="Mymr" typeface="Myanmar Text"/>
-        <a:font script="Nkoo" typeface="Ebrima"/>
-        <a:font script="Olck" typeface="Nirmala UI"/>
-        <a:font script="Osma" typeface="Ebrima"/>
-        <a:font script="Phag" typeface="Phagspa"/>
-        <a:font script="Syrn" typeface="Estrangelo Edessa"/>
-        <a:font script="Syrj" typeface="Estrangelo Edessa"/>
-        <a:font script="Syre" typeface="Estrangelo Edessa"/>
-        <a:font script="Sora" typeface="Nirmala UI"/>
-        <a:font script="Tale" typeface="Microsoft Tai Le"/>
-        <a:font script="Talu" typeface="Microsoft New Tai Lue"/>
-        <a:font script="Tfng" typeface="Ebrima"/>
       </a:majorFont>
       <a:minorFont>
         <a:latin typeface="Calibri" panose="020F0502020204030204"/>
@@ -11739,23 +11976,6 @@
         <a:font script="Viet" typeface="Arial"/>
         <a:font script="Uigh" typeface="Microsoft Uighur"/>
         <a:font script="Geor" typeface="Sylfaen"/>
-        <a:font script="Armn" typeface="Arial"/>
-        <a:font script="Bugi" typeface="Leelawadee UI"/>
-        <a:font script="Bopo" typeface="Microsoft JhengHei"/>
-        <a:font script="Java" typeface="Javanese Text"/>
-        <a:font script="Lisu" typeface="Segoe UI"/>
-        <a:font script="Mymr" typeface="Myanmar Text"/>
-        <a:font script="Nkoo" typeface="Ebrima"/>
-        <a:font script="Olck" typeface="Nirmala UI"/>
-        <a:font script="Osma" typeface="Ebrima"/>
-        <a:font script="Phag" typeface="Phagspa"/>
-        <a:font script="Syrn" typeface="Estrangelo Edessa"/>
-        <a:font script="Syrj" typeface="Estrangelo Edessa"/>
-        <a:font script="Syre" typeface="Estrangelo Edessa"/>
-        <a:font script="Sora" typeface="Nirmala UI"/>
-        <a:font script="Tale" typeface="Microsoft Tai Le"/>
-        <a:font script="Talu" typeface="Microsoft New Tai Lue"/>
-        <a:font script="Tfng" typeface="Ebrima"/>
       </a:minorFont>
     </a:fontScheme>
     <a:fmtScheme name="Office">
@@ -11904,16 +12124,4 @@
     </a:ext>
   </a:extLst>
 </a:theme>
-</file>
-
-<file path=customXml/item1.xml><?xml version="1.0" encoding="utf-8"?>
-<b:Sources xmlns:b="http://schemas.openxmlformats.org/officeDocument/2006/bibliography" xmlns="http://schemas.openxmlformats.org/officeDocument/2006/bibliography" SelectedStyle="\APASixthEditionOfficeOnline.xsl" StyleName="APA" Version="6"/>
-</file>
-
-<file path=customXml/itemProps1.xml><?xml version="1.0" encoding="utf-8"?>
-<ds:datastoreItem xmlns:ds="http://schemas.openxmlformats.org/officeDocument/2006/customXml" ds:itemID="{B275338D-2381-43F9-8E55-40DDD6212C22}">
-  <ds:schemaRefs>
-    <ds:schemaRef ds:uri="http://schemas.openxmlformats.org/officeDocument/2006/bibliography"/>
-  </ds:schemaRefs>
-</ds:datastoreItem>
 </file>
</xml_diff>

<commit_message>
Correctifs cahier des charges
</commit_message>
<xml_diff>
--- a/Doc/Perry_CahierDesCharges.docx
+++ b/Doc/Perry_CahierDesCharges.docx
@@ -510,7 +510,7 @@
             </w:rPr>
             <w:fldChar w:fldCharType="separate"/>
           </w:r>
-          <w:hyperlink w:anchor="_Toc23747611" w:history="1">
+          <w:hyperlink w:anchor="_Toc23753061" w:history="1">
             <w:r>
               <w:rPr>
                 <w:rStyle w:val="Lienhypertexte"/>
@@ -537,7 +537,7 @@
                 <w:noProof/>
                 <w:webHidden/>
               </w:rPr>
-              <w:instrText xml:space="preserve"> PAGEREF _Toc23747611 \h </w:instrText>
+              <w:instrText xml:space="preserve"> PAGEREF _Toc23753061 \h </w:instrText>
             </w:r>
             <w:r>
               <w:rPr>
@@ -580,7 +580,7 @@
               <w:lang w:eastAsia="fr-CH"/>
             </w:rPr>
           </w:pPr>
-          <w:hyperlink w:anchor="_Toc23747612" w:history="1">
+          <w:hyperlink w:anchor="_Toc23753062" w:history="1">
             <w:r>
               <w:rPr>
                 <w:rStyle w:val="Lienhypertexte"/>
@@ -607,7 +607,7 @@
                 <w:noProof/>
                 <w:webHidden/>
               </w:rPr>
-              <w:instrText xml:space="preserve"> PAGEREF _Toc23747612 \h </w:instrText>
+              <w:instrText xml:space="preserve"> PAGEREF _Toc23753062 \h </w:instrText>
             </w:r>
             <w:r>
               <w:rPr>
@@ -650,7 +650,7 @@
               <w:lang w:eastAsia="fr-CH"/>
             </w:rPr>
           </w:pPr>
-          <w:hyperlink w:anchor="_Toc23747613" w:history="1">
+          <w:hyperlink w:anchor="_Toc23753063" w:history="1">
             <w:r>
               <w:rPr>
                 <w:rStyle w:val="Lienhypertexte"/>
@@ -677,7 +677,7 @@
                 <w:noProof/>
                 <w:webHidden/>
               </w:rPr>
-              <w:instrText xml:space="preserve"> PAGEREF _Toc23747613 \h </w:instrText>
+              <w:instrText xml:space="preserve"> PAGEREF _Toc23753063 \h </w:instrText>
             </w:r>
             <w:r>
               <w:rPr>
@@ -720,7 +720,7 @@
               <w:lang w:eastAsia="fr-CH"/>
             </w:rPr>
           </w:pPr>
-          <w:hyperlink w:anchor="_Toc23747614" w:history="1">
+          <w:hyperlink w:anchor="_Toc23753064" w:history="1">
             <w:r>
               <w:rPr>
                 <w:rStyle w:val="Lienhypertexte"/>
@@ -747,7 +747,7 @@
                 <w:noProof/>
                 <w:webHidden/>
               </w:rPr>
-              <w:instrText xml:space="preserve"> PAGEREF _Toc23747614 \h </w:instrText>
+              <w:instrText xml:space="preserve"> PAGEREF _Toc23753064 \h </w:instrText>
             </w:r>
             <w:r>
               <w:rPr>
@@ -790,7 +790,7 @@
               <w:lang w:eastAsia="fr-CH"/>
             </w:rPr>
           </w:pPr>
-          <w:hyperlink w:anchor="_Toc23747615" w:history="1">
+          <w:hyperlink w:anchor="_Toc23753065" w:history="1">
             <w:r>
               <w:rPr>
                 <w:rStyle w:val="Lienhypertexte"/>
@@ -817,7 +817,7 @@
                 <w:noProof/>
                 <w:webHidden/>
               </w:rPr>
-              <w:instrText xml:space="preserve"> PAGEREF _Toc23747615 \h </w:instrText>
+              <w:instrText xml:space="preserve"> PAGEREF _Toc23753065 \h </w:instrText>
             </w:r>
             <w:r>
               <w:rPr>
@@ -860,7 +860,7 @@
               <w:lang w:eastAsia="fr-CH"/>
             </w:rPr>
           </w:pPr>
-          <w:hyperlink w:anchor="_Toc23747616" w:history="1">
+          <w:hyperlink w:anchor="_Toc23753066" w:history="1">
             <w:r>
               <w:rPr>
                 <w:rStyle w:val="Lienhypertexte"/>
@@ -887,7 +887,7 @@
                 <w:noProof/>
                 <w:webHidden/>
               </w:rPr>
-              <w:instrText xml:space="preserve"> PAGEREF _Toc23747616 \h </w:instrText>
+              <w:instrText xml:space="preserve"> PAGEREF _Toc23753066 \h </w:instrText>
             </w:r>
             <w:r>
               <w:rPr>
@@ -930,7 +930,7 @@
               <w:lang w:eastAsia="fr-CH"/>
             </w:rPr>
           </w:pPr>
-          <w:hyperlink w:anchor="_Toc23747617" w:history="1">
+          <w:hyperlink w:anchor="_Toc23753067" w:history="1">
             <w:r>
               <w:rPr>
                 <w:rStyle w:val="Lienhypertexte"/>
@@ -957,7 +957,7 @@
                 <w:noProof/>
                 <w:webHidden/>
               </w:rPr>
-              <w:instrText xml:space="preserve"> PAGEREF _Toc23747617 \h </w:instrText>
+              <w:instrText xml:space="preserve"> PAGEREF _Toc23753067 \h </w:instrText>
             </w:r>
             <w:r>
               <w:rPr>
@@ -977,7 +977,7 @@
                 <w:noProof/>
                 <w:webHidden/>
               </w:rPr>
-              <w:t>4</w:t>
+              <w:t>3</w:t>
             </w:r>
             <w:r>
               <w:rPr>
@@ -1000,7 +1000,7 @@
               <w:lang w:eastAsia="fr-CH"/>
             </w:rPr>
           </w:pPr>
-          <w:hyperlink w:anchor="_Toc23747618" w:history="1">
+          <w:hyperlink w:anchor="_Toc23753068" w:history="1">
             <w:r>
               <w:rPr>
                 <w:rStyle w:val="Lienhypertexte"/>
@@ -1027,7 +1027,7 @@
                 <w:noProof/>
                 <w:webHidden/>
               </w:rPr>
-              <w:instrText xml:space="preserve"> PAGEREF _Toc23747618 \h </w:instrText>
+              <w:instrText xml:space="preserve"> PAGEREF _Toc23753068 \h </w:instrText>
             </w:r>
             <w:r>
               <w:rPr>
@@ -1070,7 +1070,7 @@
               <w:lang w:eastAsia="fr-CH"/>
             </w:rPr>
           </w:pPr>
-          <w:hyperlink w:anchor="_Toc23747619" w:history="1">
+          <w:hyperlink w:anchor="_Toc23753069" w:history="1">
             <w:r>
               <w:rPr>
                 <w:rStyle w:val="Lienhypertexte"/>
@@ -1097,7 +1097,7 @@
                 <w:noProof/>
                 <w:webHidden/>
               </w:rPr>
-              <w:instrText xml:space="preserve"> PAGEREF _Toc23747619 \h </w:instrText>
+              <w:instrText xml:space="preserve"> PAGEREF _Toc23753069 \h </w:instrText>
             </w:r>
             <w:r>
               <w:rPr>
@@ -1140,7 +1140,7 @@
               <w:lang w:eastAsia="fr-CH"/>
             </w:rPr>
           </w:pPr>
-          <w:hyperlink w:anchor="_Toc23747620" w:history="1">
+          <w:hyperlink w:anchor="_Toc23753070" w:history="1">
             <w:r>
               <w:rPr>
                 <w:rStyle w:val="Lienhypertexte"/>
@@ -1167,7 +1167,7 @@
                 <w:noProof/>
                 <w:webHidden/>
               </w:rPr>
-              <w:instrText xml:space="preserve"> PAGEREF _Toc23747620 \h </w:instrText>
+              <w:instrText xml:space="preserve"> PAGEREF _Toc23753070 \h </w:instrText>
             </w:r>
             <w:r>
               <w:rPr>
@@ -1210,7 +1210,7 @@
               <w:lang w:eastAsia="fr-CH"/>
             </w:rPr>
           </w:pPr>
-          <w:hyperlink w:anchor="_Toc23747621" w:history="1">
+          <w:hyperlink w:anchor="_Toc23753071" w:history="1">
             <w:r>
               <w:rPr>
                 <w:rStyle w:val="Lienhypertexte"/>
@@ -1237,7 +1237,7 @@
                 <w:noProof/>
                 <w:webHidden/>
               </w:rPr>
-              <w:instrText xml:space="preserve"> PAGEREF _Toc23747621 \h </w:instrText>
+              <w:instrText xml:space="preserve"> PAGEREF _Toc23753071 \h </w:instrText>
             </w:r>
             <w:r>
               <w:rPr>
@@ -1280,7 +1280,7 @@
               <w:lang w:eastAsia="fr-CH"/>
             </w:rPr>
           </w:pPr>
-          <w:hyperlink w:anchor="_Toc23747622" w:history="1">
+          <w:hyperlink w:anchor="_Toc23753072" w:history="1">
             <w:r>
               <w:rPr>
                 <w:rStyle w:val="Lienhypertexte"/>
@@ -1307,7 +1307,7 @@
                 <w:noProof/>
                 <w:webHidden/>
               </w:rPr>
-              <w:instrText xml:space="preserve"> PAGEREF _Toc23747622 \h </w:instrText>
+              <w:instrText xml:space="preserve"> PAGEREF _Toc23753072 \h </w:instrText>
             </w:r>
             <w:r>
               <w:rPr>
@@ -1350,7 +1350,7 @@
               <w:lang w:eastAsia="fr-CH"/>
             </w:rPr>
           </w:pPr>
-          <w:hyperlink w:anchor="_Toc23747623" w:history="1">
+          <w:hyperlink w:anchor="_Toc23753073" w:history="1">
             <w:r>
               <w:rPr>
                 <w:rStyle w:val="Lienhypertexte"/>
@@ -1377,7 +1377,7 @@
                 <w:noProof/>
                 <w:webHidden/>
               </w:rPr>
-              <w:instrText xml:space="preserve"> PAGEREF _Toc23747623 \h </w:instrText>
+              <w:instrText xml:space="preserve"> PAGEREF _Toc23753073 \h </w:instrText>
             </w:r>
             <w:r>
               <w:rPr>
@@ -1420,7 +1420,7 @@
               <w:lang w:eastAsia="fr-CH"/>
             </w:rPr>
           </w:pPr>
-          <w:hyperlink w:anchor="_Toc23747624" w:history="1">
+          <w:hyperlink w:anchor="_Toc23753074" w:history="1">
             <w:r>
               <w:rPr>
                 <w:rStyle w:val="Lienhypertexte"/>
@@ -1447,7 +1447,7 @@
                 <w:noProof/>
                 <w:webHidden/>
               </w:rPr>
-              <w:instrText xml:space="preserve"> PAGEREF _Toc23747624 \h </w:instrText>
+              <w:instrText xml:space="preserve"> PAGEREF _Toc23753074 \h </w:instrText>
             </w:r>
             <w:r>
               <w:rPr>
@@ -1490,7 +1490,7 @@
               <w:lang w:eastAsia="fr-CH"/>
             </w:rPr>
           </w:pPr>
-          <w:hyperlink w:anchor="_Toc23747625" w:history="1">
+          <w:hyperlink w:anchor="_Toc23753075" w:history="1">
             <w:r>
               <w:rPr>
                 <w:rStyle w:val="Lienhypertexte"/>
@@ -1517,7 +1517,7 @@
                 <w:noProof/>
                 <w:webHidden/>
               </w:rPr>
-              <w:instrText xml:space="preserve"> PAGEREF _Toc23747625 \h </w:instrText>
+              <w:instrText xml:space="preserve"> PAGEREF _Toc23753075 \h </w:instrText>
             </w:r>
             <w:r>
               <w:rPr>
@@ -1560,7 +1560,7 @@
               <w:lang w:eastAsia="fr-CH"/>
             </w:rPr>
           </w:pPr>
-          <w:hyperlink w:anchor="_Toc23747626" w:history="1">
+          <w:hyperlink w:anchor="_Toc23753076" w:history="1">
             <w:r>
               <w:rPr>
                 <w:rStyle w:val="Lienhypertexte"/>
@@ -1587,7 +1587,7 @@
                 <w:noProof/>
                 <w:webHidden/>
               </w:rPr>
-              <w:instrText xml:space="preserve"> PAGEREF _Toc23747626 \h </w:instrText>
+              <w:instrText xml:space="preserve"> PAGEREF _Toc23753076 \h </w:instrText>
             </w:r>
             <w:r>
               <w:rPr>
@@ -1630,7 +1630,7 @@
               <w:lang w:eastAsia="fr-CH"/>
             </w:rPr>
           </w:pPr>
-          <w:hyperlink w:anchor="_Toc23747627" w:history="1">
+          <w:hyperlink w:anchor="_Toc23753077" w:history="1">
             <w:r>
               <w:rPr>
                 <w:rStyle w:val="Lienhypertexte"/>
@@ -1657,7 +1657,7 @@
                 <w:noProof/>
                 <w:webHidden/>
               </w:rPr>
-              <w:instrText xml:space="preserve"> PAGEREF _Toc23747627 \h </w:instrText>
+              <w:instrText xml:space="preserve"> PAGEREF _Toc23753077 \h </w:instrText>
             </w:r>
             <w:r>
               <w:rPr>
@@ -1700,7 +1700,7 @@
               <w:lang w:eastAsia="fr-CH"/>
             </w:rPr>
           </w:pPr>
-          <w:hyperlink w:anchor="_Toc23747628" w:history="1">
+          <w:hyperlink w:anchor="_Toc23753078" w:history="1">
             <w:r>
               <w:rPr>
                 <w:rStyle w:val="Lienhypertexte"/>
@@ -1727,7 +1727,7 @@
                 <w:noProof/>
                 <w:webHidden/>
               </w:rPr>
-              <w:instrText xml:space="preserve"> PAGEREF _Toc23747628 \h </w:instrText>
+              <w:instrText xml:space="preserve"> PAGEREF _Toc23753078 \h </w:instrText>
             </w:r>
             <w:r>
               <w:rPr>
@@ -1770,7 +1770,7 @@
               <w:lang w:eastAsia="fr-CH"/>
             </w:rPr>
           </w:pPr>
-          <w:hyperlink w:anchor="_Toc23747629" w:history="1">
+          <w:hyperlink w:anchor="_Toc23753079" w:history="1">
             <w:r>
               <w:rPr>
                 <w:rStyle w:val="Lienhypertexte"/>
@@ -1797,7 +1797,7 @@
                 <w:noProof/>
                 <w:webHidden/>
               </w:rPr>
-              <w:instrText xml:space="preserve"> PAGEREF _Toc23747629 \h </w:instrText>
+              <w:instrText xml:space="preserve"> PAGEREF _Toc23753079 \h </w:instrText>
             </w:r>
             <w:r>
               <w:rPr>
@@ -1840,7 +1840,7 @@
               <w:lang w:eastAsia="fr-CH"/>
             </w:rPr>
           </w:pPr>
-          <w:hyperlink w:anchor="_Toc23747630" w:history="1">
+          <w:hyperlink w:anchor="_Toc23753080" w:history="1">
             <w:r>
               <w:rPr>
                 <w:rStyle w:val="Lienhypertexte"/>
@@ -1867,7 +1867,7 @@
                 <w:noProof/>
                 <w:webHidden/>
               </w:rPr>
-              <w:instrText xml:space="preserve"> PAGEREF _Toc23747630 \h </w:instrText>
+              <w:instrText xml:space="preserve"> PAGEREF _Toc23753080 \h </w:instrText>
             </w:r>
             <w:r>
               <w:rPr>
@@ -1910,7 +1910,7 @@
               <w:lang w:eastAsia="fr-CH"/>
             </w:rPr>
           </w:pPr>
-          <w:hyperlink w:anchor="_Toc23747631" w:history="1">
+          <w:hyperlink w:anchor="_Toc23753081" w:history="1">
             <w:r>
               <w:rPr>
                 <w:rStyle w:val="Lienhypertexte"/>
@@ -1937,7 +1937,7 @@
                 <w:noProof/>
                 <w:webHidden/>
               </w:rPr>
-              <w:instrText xml:space="preserve"> PAGEREF _Toc23747631 \h </w:instrText>
+              <w:instrText xml:space="preserve"> PAGEREF _Toc23753081 \h </w:instrText>
             </w:r>
             <w:r>
               <w:rPr>
@@ -1980,7 +1980,7 @@
               <w:lang w:eastAsia="fr-CH"/>
             </w:rPr>
           </w:pPr>
-          <w:hyperlink w:anchor="_Toc23747632" w:history="1">
+          <w:hyperlink w:anchor="_Toc23753082" w:history="1">
             <w:r>
               <w:rPr>
                 <w:rStyle w:val="Lienhypertexte"/>
@@ -2007,7 +2007,7 @@
                 <w:noProof/>
                 <w:webHidden/>
               </w:rPr>
-              <w:instrText xml:space="preserve"> PAGEREF _Toc23747632 \h </w:instrText>
+              <w:instrText xml:space="preserve"> PAGEREF _Toc23753082 \h </w:instrText>
             </w:r>
             <w:r>
               <w:rPr>
@@ -2050,7 +2050,7 @@
               <w:lang w:eastAsia="fr-CH"/>
             </w:rPr>
           </w:pPr>
-          <w:hyperlink w:anchor="_Toc23747633" w:history="1">
+          <w:hyperlink w:anchor="_Toc23753083" w:history="1">
             <w:r>
               <w:rPr>
                 <w:rStyle w:val="Lienhypertexte"/>
@@ -2077,7 +2077,7 @@
                 <w:noProof/>
                 <w:webHidden/>
               </w:rPr>
-              <w:instrText xml:space="preserve"> PAGEREF _Toc23747633 \h </w:instrText>
+              <w:instrText xml:space="preserve"> PAGEREF _Toc23753083 \h </w:instrText>
             </w:r>
             <w:r>
               <w:rPr>
@@ -2120,7 +2120,7 @@
               <w:lang w:eastAsia="fr-CH"/>
             </w:rPr>
           </w:pPr>
-          <w:hyperlink w:anchor="_Toc23747634" w:history="1">
+          <w:hyperlink w:anchor="_Toc23753084" w:history="1">
             <w:r>
               <w:rPr>
                 <w:rStyle w:val="Lienhypertexte"/>
@@ -2147,7 +2147,7 @@
                 <w:noProof/>
                 <w:webHidden/>
               </w:rPr>
-              <w:instrText xml:space="preserve"> PAGEREF _Toc23747634 \h </w:instrText>
+              <w:instrText xml:space="preserve"> PAGEREF _Toc23753084 \h </w:instrText>
             </w:r>
             <w:r>
               <w:rPr>
@@ -2190,7 +2190,7 @@
               <w:lang w:eastAsia="fr-CH"/>
             </w:rPr>
           </w:pPr>
-          <w:hyperlink w:anchor="_Toc23747635" w:history="1">
+          <w:hyperlink w:anchor="_Toc23753085" w:history="1">
             <w:r>
               <w:rPr>
                 <w:rStyle w:val="Lienhypertexte"/>
@@ -2217,7 +2217,7 @@
                 <w:noProof/>
                 <w:webHidden/>
               </w:rPr>
-              <w:instrText xml:space="preserve"> PAGEREF _Toc23747635 \h </w:instrText>
+              <w:instrText xml:space="preserve"> PAGEREF _Toc23753085 \h </w:instrText>
             </w:r>
             <w:r>
               <w:rPr>
@@ -2260,7 +2260,7 @@
               <w:lang w:eastAsia="fr-CH"/>
             </w:rPr>
           </w:pPr>
-          <w:hyperlink w:anchor="_Toc23747636" w:history="1">
+          <w:hyperlink w:anchor="_Toc23753086" w:history="1">
             <w:r>
               <w:rPr>
                 <w:rStyle w:val="Lienhypertexte"/>
@@ -2287,7 +2287,7 @@
                 <w:noProof/>
                 <w:webHidden/>
               </w:rPr>
-              <w:instrText xml:space="preserve"> PAGEREF _Toc23747636 \h </w:instrText>
+              <w:instrText xml:space="preserve"> PAGEREF _Toc23753086 \h </w:instrText>
             </w:r>
             <w:r>
               <w:rPr>
@@ -2330,7 +2330,7 @@
               <w:lang w:eastAsia="fr-CH"/>
             </w:rPr>
           </w:pPr>
-          <w:hyperlink w:anchor="_Toc23747637" w:history="1">
+          <w:hyperlink w:anchor="_Toc23753087" w:history="1">
             <w:r>
               <w:rPr>
                 <w:rStyle w:val="Lienhypertexte"/>
@@ -2357,7 +2357,7 @@
                 <w:noProof/>
                 <w:webHidden/>
               </w:rPr>
-              <w:instrText xml:space="preserve"> PAGEREF _Toc23747637 \h </w:instrText>
+              <w:instrText xml:space="preserve"> PAGEREF _Toc23753087 \h </w:instrText>
             </w:r>
             <w:r>
               <w:rPr>
@@ -2400,7 +2400,7 @@
               <w:lang w:eastAsia="fr-CH"/>
             </w:rPr>
           </w:pPr>
-          <w:hyperlink w:anchor="_Toc23747638" w:history="1">
+          <w:hyperlink w:anchor="_Toc23753088" w:history="1">
             <w:r>
               <w:rPr>
                 <w:rStyle w:val="Lienhypertexte"/>
@@ -2427,7 +2427,7 @@
                 <w:noProof/>
                 <w:webHidden/>
               </w:rPr>
-              <w:instrText xml:space="preserve"> PAGEREF _Toc23747638 \h </w:instrText>
+              <w:instrText xml:space="preserve"> PAGEREF _Toc23753088 \h </w:instrText>
             </w:r>
             <w:r>
               <w:rPr>
@@ -2470,7 +2470,7 @@
               <w:lang w:eastAsia="fr-CH"/>
             </w:rPr>
           </w:pPr>
-          <w:hyperlink w:anchor="_Toc23747639" w:history="1">
+          <w:hyperlink w:anchor="_Toc23753089" w:history="1">
             <w:r>
               <w:rPr>
                 <w:rStyle w:val="Lienhypertexte"/>
@@ -2497,7 +2497,7 @@
                 <w:noProof/>
                 <w:webHidden/>
               </w:rPr>
-              <w:instrText xml:space="preserve"> PAGEREF _Toc23747639 \h </w:instrText>
+              <w:instrText xml:space="preserve"> PAGEREF _Toc23753089 \h </w:instrText>
             </w:r>
             <w:r>
               <w:rPr>
@@ -2540,7 +2540,7 @@
               <w:lang w:eastAsia="fr-CH"/>
             </w:rPr>
           </w:pPr>
-          <w:hyperlink w:anchor="_Toc23747640" w:history="1">
+          <w:hyperlink w:anchor="_Toc23753090" w:history="1">
             <w:r>
               <w:rPr>
                 <w:rStyle w:val="Lienhypertexte"/>
@@ -2567,7 +2567,7 @@
                 <w:noProof/>
                 <w:webHidden/>
               </w:rPr>
-              <w:instrText xml:space="preserve"> PAGEREF _Toc23747640 \h </w:instrText>
+              <w:instrText xml:space="preserve"> PAGEREF _Toc23753090 \h </w:instrText>
             </w:r>
             <w:r>
               <w:rPr>
@@ -2610,7 +2610,7 @@
               <w:lang w:eastAsia="fr-CH"/>
             </w:rPr>
           </w:pPr>
-          <w:hyperlink w:anchor="_Toc23747641" w:history="1">
+          <w:hyperlink w:anchor="_Toc23753091" w:history="1">
             <w:r>
               <w:rPr>
                 <w:rStyle w:val="Lienhypertexte"/>
@@ -2637,7 +2637,7 @@
                 <w:noProof/>
                 <w:webHidden/>
               </w:rPr>
-              <w:instrText xml:space="preserve"> PAGEREF _Toc23747641 \h </w:instrText>
+              <w:instrText xml:space="preserve"> PAGEREF _Toc23753091 \h </w:instrText>
             </w:r>
             <w:r>
               <w:rPr>
@@ -2693,7 +2693,7 @@
       <w:pPr>
         <w:pStyle w:val="Titre1"/>
       </w:pPr>
-      <w:bookmarkStart w:id="0" w:name="_Toc23747611"/>
+      <w:bookmarkStart w:id="0" w:name="_Toc23753061"/>
       <w:r>
         <w:lastRenderedPageBreak/>
         <w:t>SOCIÉTÉ CLIENTE</w:t>
@@ -2751,7 +2751,7 @@
       <w:pPr>
         <w:pStyle w:val="Titre1"/>
       </w:pPr>
-      <w:bookmarkStart w:id="1" w:name="_Toc23747612"/>
+      <w:bookmarkStart w:id="1" w:name="_Toc23753062"/>
       <w:r>
         <w:t>OBJECTIFS DU SITE</w:t>
       </w:r>
@@ -2804,7 +2804,7 @@
       <w:pPr>
         <w:pStyle w:val="Titre1"/>
       </w:pPr>
-      <w:bookmarkStart w:id="2" w:name="_Toc23747613"/>
+      <w:bookmarkStart w:id="2" w:name="_Toc23753063"/>
       <w:r>
         <w:t>LE PUBLIC CIBLE</w:t>
       </w:r>
@@ -2823,7 +2823,19 @@
         <w:rPr>
           <w:rFonts w:asciiTheme="majorHAnsi" w:hAnsiTheme="majorHAnsi"/>
         </w:rPr>
-        <w:t>Des personnes qui auront besoin de montre ou de composants horlogers ou des entreprises qui voudraient marchander avec le magasin</w:t>
+        <w:t>Des personnes qui auront besoin de montre</w:t>
+      </w:r>
+      <w:r>
+        <w:rPr>
+          <w:rFonts w:asciiTheme="majorHAnsi" w:hAnsiTheme="majorHAnsi"/>
+        </w:rPr>
+        <w:t>s</w:t>
+      </w:r>
+      <w:r>
+        <w:rPr>
+          <w:rFonts w:asciiTheme="majorHAnsi" w:hAnsiTheme="majorHAnsi"/>
+        </w:rPr>
+        <w:t xml:space="preserve"> ou de composants horlogers ou des entreprises qui voudraient marchander avec le magasin</w:t>
       </w:r>
       <w:r>
         <w:rPr>
@@ -2905,14 +2917,20 @@
         <w:rPr>
           <w:rFonts w:asciiTheme="majorHAnsi" w:hAnsiTheme="majorHAnsi"/>
         </w:rPr>
-        <w:t xml:space="preserve"> offre même la possibilité au horlogers d’acheter des composants qu’ils font eux même à la perfection à des prix abordables.</w:t>
+        <w:t xml:space="preserve"> offre même la possibilité au hor</w:t>
+      </w:r>
+      <w:r>
+        <w:rPr>
+          <w:rFonts w:asciiTheme="majorHAnsi" w:hAnsiTheme="majorHAnsi"/>
+        </w:rPr>
+        <w:t>logers d’acheter des composants.</w:t>
       </w:r>
     </w:p>
     <w:p>
       <w:pPr>
         <w:pStyle w:val="Titre1"/>
       </w:pPr>
-      <w:bookmarkStart w:id="3" w:name="_Toc23747614"/>
+      <w:bookmarkStart w:id="3" w:name="_Toc23753064"/>
       <w:r>
         <w:t>Mandant</w:t>
       </w:r>
@@ -2968,7 +2986,7 @@
       <w:pPr>
         <w:pStyle w:val="Titre1"/>
       </w:pPr>
-      <w:bookmarkStart w:id="4" w:name="_Toc23747615"/>
+      <w:bookmarkStart w:id="4" w:name="_Toc23753065"/>
       <w:r>
         <w:t>Mandataires</w:t>
       </w:r>
@@ -3019,7 +3037,7 @@
       <w:pPr>
         <w:pStyle w:val="Titre1"/>
       </w:pPr>
-      <w:bookmarkStart w:id="5" w:name="_Toc23747616"/>
+      <w:bookmarkStart w:id="5" w:name="_Toc23753066"/>
       <w:r>
         <w:t>CONTRAINTES TECHNIQUES</w:t>
       </w:r>
@@ -3082,89 +3100,89 @@
       <w:pPr>
         <w:pStyle w:val="Titre1"/>
       </w:pPr>
-      <w:bookmarkStart w:id="6" w:name="_Toc23747617"/>
+      <w:bookmarkStart w:id="6" w:name="_Toc23753067"/>
+      <w:r>
+        <w:t>TECHNOLOGIES ET LOGICIELS</w:t>
+      </w:r>
+      <w:r>
+        <w:t>+</w:t>
+      </w:r>
+      <w:bookmarkEnd w:id="6"/>
+    </w:p>
+    <w:p>
+      <w:pPr>
+        <w:rPr>
+          <w:rFonts w:asciiTheme="majorHAnsi" w:hAnsiTheme="majorHAnsi"/>
+        </w:rPr>
+      </w:pPr>
+      <w:r>
+        <w:rPr>
+          <w:rFonts w:asciiTheme="majorHAnsi" w:hAnsiTheme="majorHAnsi"/>
+        </w:rPr>
+        <w:t xml:space="preserve">Le site est réalisé sur </w:t>
+      </w:r>
+      <w:proofErr w:type="spellStart"/>
+      <w:r>
+        <w:rPr>
+          <w:rFonts w:asciiTheme="majorHAnsi" w:hAnsiTheme="majorHAnsi"/>
+        </w:rPr>
+        <w:t>OpenCart</w:t>
+      </w:r>
+      <w:proofErr w:type="spellEnd"/>
+      <w:r>
+        <w:rPr>
+          <w:rFonts w:asciiTheme="majorHAnsi" w:hAnsiTheme="majorHAnsi"/>
+        </w:rPr>
+        <w:t xml:space="preserve"> </w:t>
+      </w:r>
+      <w:r>
+        <w:rPr>
+          <w:rFonts w:asciiTheme="majorHAnsi" w:hAnsiTheme="majorHAnsi"/>
+        </w:rPr>
+        <w:t>grâce au logiciels de</w:t>
+      </w:r>
+      <w:r>
+        <w:rPr>
+          <w:rFonts w:asciiTheme="majorHAnsi" w:hAnsiTheme="majorHAnsi"/>
+        </w:rPr>
+        <w:t xml:space="preserve"> </w:t>
+      </w:r>
+      <w:proofErr w:type="spellStart"/>
+      <w:r>
+        <w:rPr>
+          <w:rFonts w:asciiTheme="majorHAnsi" w:hAnsiTheme="majorHAnsi"/>
+        </w:rPr>
+        <w:t>Bitnami.Nous</w:t>
+      </w:r>
+      <w:proofErr w:type="spellEnd"/>
+      <w:r>
+        <w:rPr>
+          <w:rFonts w:asciiTheme="majorHAnsi" w:hAnsiTheme="majorHAnsi"/>
+        </w:rPr>
+        <w:t xml:space="preserve"> utiliserons AWS (Amazone Web Services), PayPal, </w:t>
+      </w:r>
+      <w:proofErr w:type="spellStart"/>
+      <w:r>
+        <w:rPr>
+          <w:rFonts w:asciiTheme="majorHAnsi" w:hAnsiTheme="majorHAnsi"/>
+        </w:rPr>
+        <w:t>Twint</w:t>
+      </w:r>
+      <w:proofErr w:type="spellEnd"/>
+      <w:r>
+        <w:rPr>
+          <w:rFonts w:asciiTheme="majorHAnsi" w:hAnsiTheme="majorHAnsi"/>
+        </w:rPr>
+        <w:t>.</w:t>
+      </w:r>
+    </w:p>
+    <w:p>
+      <w:pPr>
+        <w:pStyle w:val="Titre1"/>
+      </w:pPr>
+      <w:bookmarkStart w:id="7" w:name="_Toc23753068"/>
       <w:r>
         <w:lastRenderedPageBreak/>
-        <w:t>TECHNOLOGIES ET LOGICIELS</w:t>
-      </w:r>
-      <w:r>
-        <w:t>+</w:t>
-      </w:r>
-      <w:bookmarkEnd w:id="6"/>
-    </w:p>
-    <w:p>
-      <w:pPr>
-        <w:rPr>
-          <w:rFonts w:asciiTheme="majorHAnsi" w:hAnsiTheme="majorHAnsi"/>
-        </w:rPr>
-      </w:pPr>
-      <w:r>
-        <w:rPr>
-          <w:rFonts w:asciiTheme="majorHAnsi" w:hAnsiTheme="majorHAnsi"/>
-        </w:rPr>
-        <w:t xml:space="preserve">Le site est réalisé sur </w:t>
-      </w:r>
-      <w:proofErr w:type="spellStart"/>
-      <w:r>
-        <w:rPr>
-          <w:rFonts w:asciiTheme="majorHAnsi" w:hAnsiTheme="majorHAnsi"/>
-        </w:rPr>
-        <w:t>OpenCart</w:t>
-      </w:r>
-      <w:proofErr w:type="spellEnd"/>
-      <w:r>
-        <w:rPr>
-          <w:rFonts w:asciiTheme="majorHAnsi" w:hAnsiTheme="majorHAnsi"/>
-        </w:rPr>
-        <w:t xml:space="preserve"> </w:t>
-      </w:r>
-      <w:r>
-        <w:rPr>
-          <w:rFonts w:asciiTheme="majorHAnsi" w:hAnsiTheme="majorHAnsi"/>
-        </w:rPr>
-        <w:t>grâce au logiciels de</w:t>
-      </w:r>
-      <w:r>
-        <w:rPr>
-          <w:rFonts w:asciiTheme="majorHAnsi" w:hAnsiTheme="majorHAnsi"/>
-        </w:rPr>
-        <w:t xml:space="preserve"> </w:t>
-      </w:r>
-      <w:proofErr w:type="spellStart"/>
-      <w:r>
-        <w:rPr>
-          <w:rFonts w:asciiTheme="majorHAnsi" w:hAnsiTheme="majorHAnsi"/>
-        </w:rPr>
-        <w:t>Bitnami.Nous</w:t>
-      </w:r>
-      <w:proofErr w:type="spellEnd"/>
-      <w:r>
-        <w:rPr>
-          <w:rFonts w:asciiTheme="majorHAnsi" w:hAnsiTheme="majorHAnsi"/>
-        </w:rPr>
-        <w:t xml:space="preserve"> utiliserons AWS (Amazone Web Services), PayPal, </w:t>
-      </w:r>
-      <w:proofErr w:type="spellStart"/>
-      <w:r>
-        <w:rPr>
-          <w:rFonts w:asciiTheme="majorHAnsi" w:hAnsiTheme="majorHAnsi"/>
-        </w:rPr>
-        <w:t>Twint</w:t>
-      </w:r>
-      <w:proofErr w:type="spellEnd"/>
-      <w:r>
-        <w:rPr>
-          <w:rFonts w:asciiTheme="majorHAnsi" w:hAnsiTheme="majorHAnsi"/>
-        </w:rPr>
-        <w:t>.</w:t>
-      </w:r>
-    </w:p>
-    <w:p>
-      <w:pPr>
-        <w:pStyle w:val="Titre1"/>
-      </w:pPr>
-      <w:bookmarkStart w:id="7" w:name="_Toc23747618"/>
-      <w:r>
         <w:t>SUIVI DU PROJET</w:t>
       </w:r>
       <w:bookmarkEnd w:id="7"/>
@@ -3205,7 +3223,7 @@
       <w:pPr>
         <w:pStyle w:val="Titre1"/>
       </w:pPr>
-      <w:bookmarkStart w:id="8" w:name="_Toc23747619"/>
+      <w:bookmarkStart w:id="8" w:name="_Toc23753069"/>
       <w:r>
         <w:t>PLANNING</w:t>
       </w:r>
@@ -3306,14 +3324,12 @@
         </w:rPr>
         <w:t xml:space="preserve"> et </w:t>
       </w:r>
-      <w:proofErr w:type="gramStart"/>
-      <w:r>
-        <w:rPr>
-          <w:rFonts w:asciiTheme="majorHAnsi" w:hAnsiTheme="majorHAnsi"/>
-        </w:rPr>
-        <w:t>de la version final</w:t>
-      </w:r>
-      <w:proofErr w:type="gramEnd"/>
+      <w:r>
+        <w:rPr>
+          <w:rFonts w:asciiTheme="majorHAnsi" w:hAnsiTheme="majorHAnsi"/>
+        </w:rPr>
+        <w:t>de la version finale</w:t>
+      </w:r>
       <w:r>
         <w:rPr>
           <w:rFonts w:asciiTheme="majorHAnsi" w:hAnsiTheme="majorHAnsi"/>
@@ -3331,7 +3347,7 @@
       <w:pPr>
         <w:pStyle w:val="Titre1"/>
       </w:pPr>
-      <w:bookmarkStart w:id="9" w:name="_Toc23747620"/>
+      <w:bookmarkStart w:id="9" w:name="_Toc23753070"/>
       <w:r>
         <w:t>Tarifs</w:t>
       </w:r>
@@ -3528,7 +3544,7 @@
       <w:pPr>
         <w:pStyle w:val="Titre1"/>
       </w:pPr>
-      <w:bookmarkStart w:id="10" w:name="_Toc23747621"/>
+      <w:bookmarkStart w:id="10" w:name="_Toc23753071"/>
       <w:r>
         <w:t>Moyens de communication</w:t>
       </w:r>
@@ -3541,12 +3557,6 @@
           <w:rFonts w:asciiTheme="majorHAnsi" w:hAnsiTheme="majorHAnsi"/>
         </w:rPr>
       </w:pPr>
-      <w:r>
-        <w:rPr>
-          <w:rFonts w:asciiTheme="majorHAnsi" w:hAnsiTheme="majorHAnsi"/>
-        </w:rPr>
-        <w:t xml:space="preserve">Les deux partis communiquent par l'intermédiaire de mails entre Christopher Pardo pour Perry et Xavier Carrel pour </w:t>
-      </w:r>
       <w:proofErr w:type="spellStart"/>
       <w:r>
         <w:rPr>
@@ -3559,6 +3569,60 @@
         <w:rPr>
           <w:rFonts w:asciiTheme="majorHAnsi" w:hAnsiTheme="majorHAnsi"/>
         </w:rPr>
+        <w:t xml:space="preserve"> communiquent par l’intermédiaire de Christopher </w:t>
+      </w:r>
+      <w:proofErr w:type="spellStart"/>
+      <w:r>
+        <w:rPr>
+          <w:rFonts w:asciiTheme="majorHAnsi" w:hAnsiTheme="majorHAnsi"/>
+        </w:rPr>
+        <w:t>Pardo</w:t>
+      </w:r>
+      <w:proofErr w:type="spellEnd"/>
+      <w:r>
+        <w:rPr>
+          <w:rFonts w:asciiTheme="majorHAnsi" w:hAnsiTheme="majorHAnsi"/>
+        </w:rPr>
+        <w:t xml:space="preserve"> qui lui transmettra </w:t>
+      </w:r>
+      <w:r>
+        <w:rPr>
+          <w:rFonts w:asciiTheme="majorHAnsi" w:hAnsiTheme="majorHAnsi"/>
+        </w:rPr>
+        <w:t>toutes</w:t>
+      </w:r>
+      <w:r>
+        <w:rPr>
+          <w:rFonts w:asciiTheme="majorHAnsi" w:hAnsiTheme="majorHAnsi"/>
+        </w:rPr>
+        <w:t xml:space="preserve"> les informations importantes à ses collaborateurs Gatien </w:t>
+      </w:r>
+      <w:proofErr w:type="spellStart"/>
+      <w:r>
+        <w:rPr>
+          <w:rFonts w:asciiTheme="majorHAnsi" w:hAnsiTheme="majorHAnsi"/>
+        </w:rPr>
+        <w:t>Jayme</w:t>
+      </w:r>
+      <w:proofErr w:type="spellEnd"/>
+      <w:r>
+        <w:rPr>
+          <w:rFonts w:asciiTheme="majorHAnsi" w:hAnsiTheme="majorHAnsi"/>
+        </w:rPr>
+        <w:t xml:space="preserve"> et Mounir </w:t>
+      </w:r>
+      <w:proofErr w:type="spellStart"/>
+      <w:r>
+        <w:rPr>
+          <w:rFonts w:asciiTheme="majorHAnsi" w:hAnsiTheme="majorHAnsi"/>
+        </w:rPr>
+        <w:t>Fiaux</w:t>
+      </w:r>
+      <w:proofErr w:type="spellEnd"/>
+      <w:r>
+        <w:rPr>
+          <w:rFonts w:asciiTheme="majorHAnsi" w:hAnsiTheme="majorHAnsi"/>
+        </w:rPr>
         <w:t>.</w:t>
       </w:r>
     </w:p>
@@ -3573,19 +3637,35 @@
         <w:rPr>
           <w:rFonts w:asciiTheme="majorHAnsi" w:hAnsiTheme="majorHAnsi"/>
         </w:rPr>
-        <w:t>Une réunion est organisée à</w:t>
-      </w:r>
-      <w:r>
-        <w:rPr>
-          <w:rFonts w:asciiTheme="majorHAnsi" w:hAnsiTheme="majorHAnsi"/>
-        </w:rPr>
-        <w:t xml:space="preserve"> une</w:t>
-      </w:r>
-      <w:r>
-        <w:rPr>
-          <w:rFonts w:asciiTheme="majorHAnsi" w:hAnsiTheme="majorHAnsi"/>
-        </w:rPr>
-        <w:t xml:space="preserve"> fréquence d’une toutes les deux semaines.</w:t>
+        <w:t xml:space="preserve">A chaque fin de Sprint Christopher </w:t>
+      </w:r>
+      <w:proofErr w:type="spellStart"/>
+      <w:r>
+        <w:rPr>
+          <w:rFonts w:asciiTheme="majorHAnsi" w:hAnsiTheme="majorHAnsi"/>
+        </w:rPr>
+        <w:t>Pardo</w:t>
+      </w:r>
+      <w:proofErr w:type="spellEnd"/>
+      <w:r>
+        <w:rPr>
+          <w:rFonts w:asciiTheme="majorHAnsi" w:hAnsiTheme="majorHAnsi"/>
+        </w:rPr>
+        <w:t xml:space="preserve"> communiquera </w:t>
+      </w:r>
+      <w:proofErr w:type="spellStart"/>
+      <w:r>
+        <w:rPr>
+          <w:rFonts w:asciiTheme="majorHAnsi" w:hAnsiTheme="majorHAnsi"/>
+        </w:rPr>
+        <w:t>Mosiby</w:t>
+      </w:r>
+      <w:proofErr w:type="spellEnd"/>
+      <w:r>
+        <w:rPr>
+          <w:rFonts w:asciiTheme="majorHAnsi" w:hAnsiTheme="majorHAnsi"/>
+        </w:rPr>
+        <w:t xml:space="preserve"> pour faire une réunion et voir comment le projet avance.</w:t>
       </w:r>
     </w:p>
     <w:p>
@@ -3595,117 +3675,14 @@
           <w:rFonts w:asciiTheme="majorHAnsi" w:hAnsiTheme="majorHAnsi"/>
         </w:rPr>
       </w:pPr>
-      <w:proofErr w:type="spellStart"/>
-      <w:r>
-        <w:rPr>
-          <w:rFonts w:asciiTheme="majorHAnsi" w:hAnsiTheme="majorHAnsi"/>
-        </w:rPr>
-        <w:t>Mosiby</w:t>
-      </w:r>
-      <w:proofErr w:type="spellEnd"/>
-      <w:r>
-        <w:rPr>
-          <w:rFonts w:asciiTheme="majorHAnsi" w:hAnsiTheme="majorHAnsi"/>
-        </w:rPr>
-        <w:t xml:space="preserve"> communiquent par l’intermédiaire de Christopher Pardo qui lui transmettra toues les informations importantes à ses collaborateurs Gatien </w:t>
-      </w:r>
-      <w:proofErr w:type="spellStart"/>
-      <w:r>
-        <w:rPr>
-          <w:rFonts w:asciiTheme="majorHAnsi" w:hAnsiTheme="majorHAnsi"/>
-        </w:rPr>
-        <w:t>Jayme</w:t>
-      </w:r>
-      <w:proofErr w:type="spellEnd"/>
-      <w:r>
-        <w:rPr>
-          <w:rFonts w:asciiTheme="majorHAnsi" w:hAnsiTheme="majorHAnsi"/>
-        </w:rPr>
-        <w:t xml:space="preserve"> et Mounir </w:t>
-      </w:r>
-      <w:proofErr w:type="spellStart"/>
-      <w:r>
-        <w:rPr>
-          <w:rFonts w:asciiTheme="majorHAnsi" w:hAnsiTheme="majorHAnsi"/>
-        </w:rPr>
-        <w:t>Fiaux</w:t>
-      </w:r>
-      <w:proofErr w:type="spellEnd"/>
-      <w:r>
-        <w:rPr>
-          <w:rFonts w:asciiTheme="majorHAnsi" w:hAnsiTheme="majorHAnsi"/>
-        </w:rPr>
-        <w:t>.</w:t>
-      </w:r>
-    </w:p>
-    <w:p>
-      <w:pPr>
-        <w:spacing w:after="0"/>
-        <w:rPr>
-          <w:rFonts w:asciiTheme="majorHAnsi" w:hAnsiTheme="majorHAnsi"/>
-        </w:rPr>
-      </w:pPr>
-      <w:r>
-        <w:rPr>
-          <w:rFonts w:asciiTheme="majorHAnsi" w:hAnsiTheme="majorHAnsi"/>
-        </w:rPr>
-        <w:t xml:space="preserve">A chaque fin de Sprint Christopher </w:t>
-      </w:r>
-      <w:proofErr w:type="spellStart"/>
-      <w:r>
-        <w:rPr>
-          <w:rFonts w:asciiTheme="majorHAnsi" w:hAnsiTheme="majorHAnsi"/>
-        </w:rPr>
-        <w:t>Pardo</w:t>
-      </w:r>
-      <w:proofErr w:type="spellEnd"/>
-      <w:r>
-        <w:rPr>
-          <w:rFonts w:asciiTheme="majorHAnsi" w:hAnsiTheme="majorHAnsi"/>
-        </w:rPr>
-        <w:t xml:space="preserve"> communiquera </w:t>
-      </w:r>
-      <w:proofErr w:type="spellStart"/>
-      <w:r>
-        <w:rPr>
-          <w:rFonts w:asciiTheme="majorHAnsi" w:hAnsiTheme="majorHAnsi"/>
-        </w:rPr>
-        <w:t>Mosiby</w:t>
-      </w:r>
-      <w:proofErr w:type="spellEnd"/>
-      <w:r>
-        <w:rPr>
-          <w:rFonts w:asciiTheme="majorHAnsi" w:hAnsiTheme="majorHAnsi"/>
-        </w:rPr>
-        <w:t xml:space="preserve"> pour faire une réunion et voir comment le projet avance.</w:t>
-      </w:r>
-    </w:p>
-    <w:p>
-      <w:pPr>
-        <w:spacing w:after="0"/>
-        <w:rPr>
-          <w:rFonts w:asciiTheme="majorHAnsi" w:hAnsiTheme="majorHAnsi"/>
-        </w:rPr>
-      </w:pPr>
-      <w:r>
-        <w:rPr>
-          <w:rFonts w:asciiTheme="majorHAnsi" w:hAnsiTheme="majorHAnsi"/>
-        </w:rPr>
-        <w:t>Les communications se f</w:t>
-      </w:r>
-      <w:r>
-        <w:rPr>
-          <w:rFonts w:asciiTheme="majorHAnsi" w:hAnsiTheme="majorHAnsi"/>
-        </w:rPr>
-        <w:t>ont par l’intervalle de mail ou de réunion.</w:t>
-      </w:r>
-    </w:p>
-    <w:p>
-      <w:pPr>
-        <w:rPr>
-          <w:rFonts w:asciiTheme="majorHAnsi" w:hAnsiTheme="majorHAnsi"/>
-        </w:rPr>
-      </w:pPr>
+      <w:r>
+        <w:rPr>
+          <w:rFonts w:asciiTheme="majorHAnsi" w:hAnsiTheme="majorHAnsi"/>
+        </w:rPr>
+        <w:t>Les communications se font par l’intervalle de mail ou de réunion.</w:t>
+      </w:r>
+      <w:bookmarkStart w:id="11" w:name="_GoBack"/>
+      <w:bookmarkEnd w:id="11"/>
       <w:r>
         <w:rPr>
           <w:rFonts w:asciiTheme="majorHAnsi" w:hAnsiTheme="majorHAnsi"/>
@@ -3717,12 +3694,12 @@
       <w:pPr>
         <w:pStyle w:val="Titre1"/>
       </w:pPr>
-      <w:bookmarkStart w:id="11" w:name="_Toc23747622"/>
+      <w:bookmarkStart w:id="12" w:name="_Toc23753072"/>
       <w:r>
         <w:lastRenderedPageBreak/>
         <w:t>ARBORECENCE DU SITE et Les fonctionalites</w:t>
       </w:r>
-      <w:bookmarkEnd w:id="11"/>
+      <w:bookmarkEnd w:id="12"/>
     </w:p>
     <w:p>
       <w:pPr>
@@ -4076,11 +4053,11 @@
       <w:pPr>
         <w:pStyle w:val="Titre1"/>
       </w:pPr>
-      <w:bookmarkStart w:id="12" w:name="_Toc23747623"/>
+      <w:bookmarkStart w:id="13" w:name="_Toc23753073"/>
       <w:r>
         <w:t>Livrable</w:t>
       </w:r>
-      <w:bookmarkEnd w:id="12"/>
+      <w:bookmarkEnd w:id="13"/>
     </w:p>
     <w:p>
       <w:pPr>
@@ -4096,6 +4073,11 @@
       </w:r>
     </w:p>
     <w:p>
+      <w:pPr>
+        <w:rPr>
+          <w:rStyle w:val="Lienhypertexte"/>
+        </w:rPr>
+      </w:pPr>
       <w:hyperlink r:id="rId9" w:history="1">
         <w:r>
           <w:rPr>
@@ -4107,6 +4089,24 @@
     </w:p>
     <w:p>
       <w:r>
+        <w:t xml:space="preserve">Le site est disponible sur : </w:t>
+      </w:r>
+      <w:hyperlink r:id="rId10" w:history="1">
+        <w:r>
+          <w:rPr>
+            <w:rStyle w:val="Lienhypertexte"/>
+          </w:rPr>
+          <w:t>http://35.158.233.172/</w:t>
+        </w:r>
+      </w:hyperlink>
+    </w:p>
+    <w:p>
+      <w:r>
+        <w:t>Une documentation détaillée du fonctionnement vous sera fournie.</w:t>
+      </w:r>
+    </w:p>
+    <w:p>
+      <w:r>
         <w:t>Vous trouverez toutes les données concernant notre entreprise dans ce lien repository et pour toutes autre question n’hésitez pas à nous contactez par le mail ici présent : Gatien.jayme@cpnv.ch</w:t>
       </w:r>
     </w:p>
@@ -4127,12 +4127,12 @@
       <w:pPr>
         <w:pStyle w:val="Titre1"/>
       </w:pPr>
-      <w:bookmarkStart w:id="13" w:name="_Toc23747624"/>
+      <w:bookmarkStart w:id="14" w:name="_Toc23753074"/>
       <w:r>
         <w:lastRenderedPageBreak/>
         <w:t>Cas d’utilisations</w:t>
       </w:r>
-      <w:bookmarkEnd w:id="13"/>
+      <w:bookmarkEnd w:id="14"/>
     </w:p>
     <w:p>
       <w:pPr>
@@ -6177,8 +6177,6 @@
             </w:r>
           </w:p>
         </w:tc>
-        <w:bookmarkStart w:id="14" w:name="_GoBack"/>
-        <w:bookmarkEnd w:id="14"/>
       </w:tr>
       <w:tr>
         <w:trPr>
@@ -8399,7 +8397,7 @@
       <w:pPr>
         <w:pStyle w:val="Titre1"/>
       </w:pPr>
-      <w:bookmarkStart w:id="15" w:name="_Toc23747625"/>
+      <w:bookmarkStart w:id="15" w:name="_Toc23753075"/>
       <w:r>
         <w:lastRenderedPageBreak/>
         <w:t>Maquettes</w:t>
@@ -8418,7 +8416,7 @@
       <w:pPr>
         <w:pStyle w:val="Titre2"/>
       </w:pPr>
-      <w:bookmarkStart w:id="16" w:name="_Toc23747626"/>
+      <w:bookmarkStart w:id="16" w:name="_Toc23753076"/>
       <w:r>
         <w:t>Page d’inscription</w:t>
       </w:r>
@@ -8454,7 +8452,7 @@
                     </pic:cNvPicPr>
                   </pic:nvPicPr>
                   <pic:blipFill>
-                    <a:blip r:embed="rId10">
+                    <a:blip r:embed="rId11">
                       <a:extLst>
                         <a:ext uri="{28A0092B-C50C-407E-A947-70E740481C1C}">
                           <a14:useLocalDpi xmlns:a14="http://schemas.microsoft.com/office/drawing/2010/main" val="0"/>
@@ -8490,7 +8488,7 @@
       <w:pPr>
         <w:pStyle w:val="Titre2"/>
       </w:pPr>
-      <w:bookmarkStart w:id="17" w:name="_Toc23747627"/>
+      <w:bookmarkStart w:id="17" w:name="_Toc23753077"/>
       <w:r>
         <w:lastRenderedPageBreak/>
         <w:t xml:space="preserve">Page de </w:t>
@@ -8539,7 +8537,7 @@
                     </pic:cNvPicPr>
                   </pic:nvPicPr>
                   <pic:blipFill>
-                    <a:blip r:embed="rId11">
+                    <a:blip r:embed="rId12">
                       <a:extLst>
                         <a:ext uri="{28A0092B-C50C-407E-A947-70E740481C1C}">
                           <a14:useLocalDpi xmlns:a14="http://schemas.microsoft.com/office/drawing/2010/main" val="0"/>
@@ -8575,7 +8573,7 @@
       <w:pPr>
         <w:pStyle w:val="Titre2"/>
       </w:pPr>
-      <w:bookmarkStart w:id="18" w:name="_Toc23747628"/>
+      <w:bookmarkStart w:id="18" w:name="_Toc23753078"/>
       <w:r>
         <w:lastRenderedPageBreak/>
         <w:t>Comptes créer</w:t>
@@ -8612,7 +8610,7 @@
                     </pic:cNvPicPr>
                   </pic:nvPicPr>
                   <pic:blipFill>
-                    <a:blip r:embed="rId12">
+                    <a:blip r:embed="rId13">
                       <a:extLst>
                         <a:ext uri="{28A0092B-C50C-407E-A947-70E740481C1C}">
                           <a14:useLocalDpi xmlns:a14="http://schemas.microsoft.com/office/drawing/2010/main" val="0"/>
@@ -8656,7 +8654,7 @@
       <w:pPr>
         <w:pStyle w:val="Titre2"/>
       </w:pPr>
-      <w:bookmarkStart w:id="19" w:name="_Toc23747629"/>
+      <w:bookmarkStart w:id="19" w:name="_Toc23753079"/>
       <w:r>
         <w:t>Changer le type de monnaie</w:t>
       </w:r>
@@ -8692,7 +8690,7 @@
                     </pic:cNvPicPr>
                   </pic:nvPicPr>
                   <pic:blipFill>
-                    <a:blip r:embed="rId13">
+                    <a:blip r:embed="rId14">
                       <a:extLst>
                         <a:ext uri="{28A0092B-C50C-407E-A947-70E740481C1C}">
                           <a14:useLocalDpi xmlns:a14="http://schemas.microsoft.com/office/drawing/2010/main" val="0"/>
@@ -8735,7 +8733,7 @@
       <w:pPr>
         <w:pStyle w:val="Titre2"/>
       </w:pPr>
-      <w:bookmarkStart w:id="20" w:name="_Toc23747630"/>
+      <w:bookmarkStart w:id="20" w:name="_Toc23753080"/>
       <w:r>
         <w:lastRenderedPageBreak/>
         <w:t>Paramètre du compte</w:t>
@@ -8772,7 +8770,7 @@
                     </pic:cNvPicPr>
                   </pic:nvPicPr>
                   <pic:blipFill>
-                    <a:blip r:embed="rId14">
+                    <a:blip r:embed="rId15">
                       <a:extLst>
                         <a:ext uri="{28A0092B-C50C-407E-A947-70E740481C1C}">
                           <a14:useLocalDpi xmlns:a14="http://schemas.microsoft.com/office/drawing/2010/main" val="0"/>
@@ -8815,7 +8813,7 @@
       <w:pPr>
         <w:pStyle w:val="Titre2"/>
       </w:pPr>
-      <w:bookmarkStart w:id="21" w:name="_Toc23747631"/>
+      <w:bookmarkStart w:id="21" w:name="_Toc23753081"/>
       <w:r>
         <w:lastRenderedPageBreak/>
         <w:t>Page de gestion</w:t>
@@ -8852,7 +8850,7 @@
                     </pic:cNvPicPr>
                   </pic:nvPicPr>
                   <pic:blipFill>
-                    <a:blip r:embed="rId15">
+                    <a:blip r:embed="rId16">
                       <a:extLst>
                         <a:ext uri="{28A0092B-C50C-407E-A947-70E740481C1C}">
                           <a14:useLocalDpi xmlns:a14="http://schemas.microsoft.com/office/drawing/2010/main" val="0"/>
@@ -8895,7 +8893,7 @@
       <w:pPr>
         <w:pStyle w:val="Titre2"/>
       </w:pPr>
-      <w:bookmarkStart w:id="22" w:name="_Toc23747632"/>
+      <w:bookmarkStart w:id="22" w:name="_Toc23753082"/>
       <w:r>
         <w:t xml:space="preserve">Onglet de </w:t>
       </w:r>
@@ -8942,7 +8940,7 @@
                     </pic:cNvPicPr>
                   </pic:nvPicPr>
                   <pic:blipFill>
-                    <a:blip r:embed="rId16">
+                    <a:blip r:embed="rId17">
                       <a:extLst>
                         <a:ext uri="{28A0092B-C50C-407E-A947-70E740481C1C}">
                           <a14:useLocalDpi xmlns:a14="http://schemas.microsoft.com/office/drawing/2010/main" val="0"/>
@@ -8978,7 +8976,7 @@
       <w:pPr>
         <w:pStyle w:val="Titre2"/>
       </w:pPr>
-      <w:bookmarkStart w:id="23" w:name="_Toc23747633"/>
+      <w:bookmarkStart w:id="23" w:name="_Toc23753083"/>
       <w:r>
         <w:lastRenderedPageBreak/>
         <w:t>Ajout au panier</w:t>
@@ -9013,7 +9011,7 @@
                     <pic:cNvPicPr/>
                   </pic:nvPicPr>
                   <pic:blipFill>
-                    <a:blip r:embed="rId17">
+                    <a:blip r:embed="rId18">
                       <a:extLst>
                         <a:ext uri="{28A0092B-C50C-407E-A947-70E740481C1C}">
                           <a14:useLocalDpi xmlns:a14="http://schemas.microsoft.com/office/drawing/2010/main" val="0"/>
@@ -9051,7 +9049,7 @@
       <w:pPr>
         <w:pStyle w:val="Titre2"/>
       </w:pPr>
-      <w:bookmarkStart w:id="24" w:name="_Toc23747634"/>
+      <w:bookmarkStart w:id="24" w:name="_Toc23753084"/>
       <w:r>
         <w:t>Barre de recherche</w:t>
       </w:r>
@@ -9085,7 +9083,7 @@
                     <pic:cNvPicPr/>
                   </pic:nvPicPr>
                   <pic:blipFill>
-                    <a:blip r:embed="rId18">
+                    <a:blip r:embed="rId19">
                       <a:extLst>
                         <a:ext uri="{28A0092B-C50C-407E-A947-70E740481C1C}">
                           <a14:useLocalDpi xmlns:a14="http://schemas.microsoft.com/office/drawing/2010/main" val="0"/>
@@ -9129,7 +9127,7 @@
       <w:pPr>
         <w:pStyle w:val="Titre2"/>
       </w:pPr>
-      <w:bookmarkStart w:id="25" w:name="_Toc23747635"/>
+      <w:bookmarkStart w:id="25" w:name="_Toc23753085"/>
       <w:r>
         <w:lastRenderedPageBreak/>
         <w:t>Menu</w:t>
@@ -9166,7 +9164,7 @@
                     </pic:cNvPicPr>
                   </pic:nvPicPr>
                   <pic:blipFill>
-                    <a:blip r:embed="rId19">
+                    <a:blip r:embed="rId20">
                       <a:extLst>
                         <a:ext uri="{28A0092B-C50C-407E-A947-70E740481C1C}">
                           <a14:useLocalDpi xmlns:a14="http://schemas.microsoft.com/office/drawing/2010/main" val="0"/>
@@ -9209,7 +9207,7 @@
       <w:pPr>
         <w:pStyle w:val="Titre2"/>
       </w:pPr>
-      <w:bookmarkStart w:id="26" w:name="_Toc23747636"/>
+      <w:bookmarkStart w:id="26" w:name="_Toc23753086"/>
       <w:r>
         <w:t>Panier onglet</w:t>
       </w:r>
@@ -9245,7 +9243,7 @@
                     </pic:cNvPicPr>
                   </pic:nvPicPr>
                   <pic:blipFill>
-                    <a:blip r:embed="rId20">
+                    <a:blip r:embed="rId21">
                       <a:extLst>
                         <a:ext uri="{28A0092B-C50C-407E-A947-70E740481C1C}">
                           <a14:useLocalDpi xmlns:a14="http://schemas.microsoft.com/office/drawing/2010/main" val="0"/>
@@ -9294,7 +9292,7 @@
       <w:pPr>
         <w:pStyle w:val="Titre2"/>
       </w:pPr>
-      <w:bookmarkStart w:id="27" w:name="_Toc23747637"/>
+      <w:bookmarkStart w:id="27" w:name="_Toc23753087"/>
       <w:r>
         <w:lastRenderedPageBreak/>
         <w:t>Panier</w:t>
@@ -9331,7 +9329,7 @@
                     </pic:cNvPicPr>
                   </pic:nvPicPr>
                   <pic:blipFill>
-                    <a:blip r:embed="rId21">
+                    <a:blip r:embed="rId22">
                       <a:extLst>
                         <a:ext uri="{28A0092B-C50C-407E-A947-70E740481C1C}">
                           <a14:useLocalDpi xmlns:a14="http://schemas.microsoft.com/office/drawing/2010/main" val="0"/>
@@ -9380,7 +9378,7 @@
       <w:pPr>
         <w:pStyle w:val="Titre2"/>
       </w:pPr>
-      <w:bookmarkStart w:id="28" w:name="_Toc23747638"/>
+      <w:bookmarkStart w:id="28" w:name="_Toc23753088"/>
       <w:r>
         <w:lastRenderedPageBreak/>
         <w:t>Produit voulu</w:t>
@@ -9417,7 +9415,7 @@
                     </pic:cNvPicPr>
                   </pic:nvPicPr>
                   <pic:blipFill>
-                    <a:blip r:embed="rId22">
+                    <a:blip r:embed="rId23">
                       <a:extLst>
                         <a:ext uri="{28A0092B-C50C-407E-A947-70E740481C1C}">
                           <a14:useLocalDpi xmlns:a14="http://schemas.microsoft.com/office/drawing/2010/main" val="0"/>
@@ -9453,7 +9451,7 @@
       <w:pPr>
         <w:pStyle w:val="Titre2"/>
       </w:pPr>
-      <w:bookmarkStart w:id="29" w:name="_Toc23747639"/>
+      <w:bookmarkStart w:id="29" w:name="_Toc23753089"/>
       <w:r>
         <w:lastRenderedPageBreak/>
         <w:t>Résultat</w:t>
@@ -9490,7 +9488,7 @@
                     </pic:cNvPicPr>
                   </pic:nvPicPr>
                   <pic:blipFill>
-                    <a:blip r:embed="rId23">
+                    <a:blip r:embed="rId24">
                       <a:extLst>
                         <a:ext uri="{28A0092B-C50C-407E-A947-70E740481C1C}">
                           <a14:useLocalDpi xmlns:a14="http://schemas.microsoft.com/office/drawing/2010/main" val="0"/>
@@ -9540,7 +9538,7 @@
       <w:pPr>
         <w:pStyle w:val="Titre1"/>
       </w:pPr>
-      <w:bookmarkStart w:id="30" w:name="_Toc23747640"/>
+      <w:bookmarkStart w:id="30" w:name="_Toc23753090"/>
       <w:r>
         <w:t>Contact</w:t>
       </w:r>
@@ -10192,7 +10190,7 @@
       <w:bookmarkStart w:id="31" w:name="_Toc20127384"/>
       <w:bookmarkStart w:id="32" w:name="_Toc20127465"/>
       <w:bookmarkStart w:id="33" w:name="_Toc20430439"/>
-      <w:bookmarkStart w:id="34" w:name="_Toc23747641"/>
+      <w:bookmarkStart w:id="34" w:name="_Toc23753091"/>
       <w:r>
         <w:lastRenderedPageBreak/>
         <w:t>Accord des parties</w:t>
@@ -10545,7 +10543,7 @@
                           </pic:cNvPicPr>
                         </pic:nvPicPr>
                         <pic:blipFill>
-                          <a:blip r:embed="rId24" cstate="print">
+                          <a:blip r:embed="rId25" cstate="print">
                             <a:extLst>
                               <a:ext uri="{28A0092B-C50C-407E-A947-70E740481C1C}">
                                 <a14:useLocalDpi xmlns:a14="http://schemas.microsoft.com/office/drawing/2010/main" val="0"/>
@@ -10644,8 +10642,8 @@
     </w:p>
     <w:p/>
     <w:sectPr>
-      <w:headerReference w:type="default" r:id="rId25"/>
-      <w:footerReference w:type="default" r:id="rId26"/>
+      <w:headerReference w:type="default" r:id="rId26"/>
+      <w:footerReference w:type="default" r:id="rId27"/>
       <w:pgSz w:w="11906" w:h="16838"/>
       <w:pgMar w:top="1417" w:right="1417" w:bottom="1417" w:left="1417" w:header="708" w:footer="708" w:gutter="0"/>
       <w:pgBorders w:display="firstPage" w:offsetFrom="page">
@@ -10697,7 +10695,6 @@
         <w:docPartUnique/>
       </w:docPartObj>
     </w:sdtPr>
-    <w:sdtEndPr/>
     <w:sdtContent>
       <w:sdt>
         <w:sdtPr>
@@ -10707,7 +10704,6 @@
             <w:docPartUnique/>
           </w:docPartObj>
         </w:sdtPr>
-        <w:sdtEndPr/>
         <w:sdtContent>
           <w:p>
             <w:pPr>
@@ -10780,7 +10776,7 @@
                 <w:bCs/>
                 <w:noProof/>
               </w:rPr>
-              <w:t>18</w:t>
+              <w:t>6</w:t>
             </w:r>
             <w:r>
               <w:rPr>

</xml_diff>